<commit_message>
Docs: Technologies and User docs prog
</commit_message>
<xml_diff>
--- a/Szakdolgozat_LB_2023_dokumentacio.docx
+++ b/Szakdolgozat_LB_2023_dokumentacio.docx
@@ -377,25 +377,7 @@
           <w:sz w:val="24"/>
           <w:szCs w:val="24"/>
         </w:rPr>
-        <w:t xml:space="preserve">Programtervező informatikus </w:t>
-      </w:r>
-      <w:proofErr w:type="spellStart"/>
-      <w:r>
-        <w:rPr>
-          <w:rFonts w:asciiTheme="minorHAnsi" w:hAnsiTheme="minorHAnsi" w:cstheme="minorHAnsi"/>
-          <w:sz w:val="24"/>
-          <w:szCs w:val="24"/>
-        </w:rPr>
-        <w:t>BSc</w:t>
-      </w:r>
-      <w:proofErr w:type="spellEnd"/>
-      <w:r>
-        <w:rPr>
-          <w:rFonts w:asciiTheme="minorHAnsi" w:hAnsiTheme="minorHAnsi" w:cstheme="minorHAnsi"/>
-          <w:sz w:val="24"/>
-          <w:szCs w:val="24"/>
-        </w:rPr>
-        <w:t>.</w:t>
+        <w:t>Programtervező informatikus BSc.</w:t>
       </w:r>
     </w:p>
     <w:p>
@@ -489,7 +471,11 @@
         <w:t>s</w:t>
       </w:r>
     </w:p>
-    <w:p/>
+    <w:p>
+      <w:pPr>
+        <w:spacing w:line="360" w:lineRule="auto"/>
+      </w:pPr>
+    </w:p>
     <w:p>
       <w:pPr>
         <w:pStyle w:val="Cmsor2"/>
@@ -535,71 +521,7 @@
           <w:sz w:val="24"/>
           <w:szCs w:val="24"/>
         </w:rPr>
-        <w:t xml:space="preserve">Több streaming szolgáltatót is kipróbálva, - többek között </w:t>
-      </w:r>
-      <w:proofErr w:type="spellStart"/>
-      <w:r>
-        <w:rPr>
-          <w:sz w:val="24"/>
-          <w:szCs w:val="24"/>
-        </w:rPr>
-        <w:t>Tidal</w:t>
-      </w:r>
-      <w:proofErr w:type="spellEnd"/>
-      <w:r>
-        <w:rPr>
-          <w:sz w:val="24"/>
-          <w:szCs w:val="24"/>
-        </w:rPr>
-        <w:t xml:space="preserve">, YouTube Music, Amazon Music </w:t>
-      </w:r>
-      <w:proofErr w:type="spellStart"/>
-      <w:r>
-        <w:rPr>
-          <w:sz w:val="24"/>
-          <w:szCs w:val="24"/>
-        </w:rPr>
-        <w:t>Unlimited</w:t>
-      </w:r>
-      <w:proofErr w:type="spellEnd"/>
-      <w:r>
-        <w:rPr>
-          <w:sz w:val="24"/>
-          <w:szCs w:val="24"/>
-        </w:rPr>
-        <w:t xml:space="preserve">, Apple Music, </w:t>
-      </w:r>
-      <w:proofErr w:type="spellStart"/>
-      <w:r>
-        <w:rPr>
-          <w:sz w:val="24"/>
-          <w:szCs w:val="24"/>
-        </w:rPr>
-        <w:t>Spotify</w:t>
-      </w:r>
-      <w:proofErr w:type="spellEnd"/>
-      <w:r>
-        <w:rPr>
-          <w:sz w:val="24"/>
-          <w:szCs w:val="24"/>
-        </w:rPr>
-        <w:t xml:space="preserve"> -, a </w:t>
-      </w:r>
-      <w:proofErr w:type="spellStart"/>
-      <w:r>
-        <w:rPr>
-          <w:sz w:val="24"/>
-          <w:szCs w:val="24"/>
-        </w:rPr>
-        <w:t>Spotify</w:t>
-      </w:r>
-      <w:proofErr w:type="spellEnd"/>
-      <w:r>
-        <w:rPr>
-          <w:sz w:val="24"/>
-          <w:szCs w:val="24"/>
-        </w:rPr>
-        <w:t>-t találtam a</w:t>
+        <w:t>Több streaming szolgáltatót is kipróbálva, - többek között Tidal, YouTube Music, Amazon Music Unlimited, Apple Music, Spotify -, a Spotify-t találtam a</w:t>
       </w:r>
       <w:r>
         <w:rPr>
@@ -658,23 +580,7 @@
           <w:sz w:val="24"/>
           <w:szCs w:val="24"/>
         </w:rPr>
-        <w:t>’</w:t>
-      </w:r>
-      <w:proofErr w:type="spellStart"/>
-      <w:r>
-        <w:rPr>
-          <w:sz w:val="24"/>
-          <w:szCs w:val="24"/>
-        </w:rPr>
-        <w:t>Spotify</w:t>
-      </w:r>
-      <w:proofErr w:type="spellEnd"/>
-      <w:r>
-        <w:rPr>
-          <w:sz w:val="24"/>
-          <w:szCs w:val="24"/>
-        </w:rPr>
-        <w:t xml:space="preserve"> 2.0’’ – át. Amit átvettem nagyban tőle az a dizájn és mag</w:t>
+        <w:t>’Spotify 2.0’’ – át. Amit átvettem nagyban tőle az a dizájn és mag</w:t>
       </w:r>
       <w:r>
         <w:rPr>
@@ -690,7 +596,6 @@
         </w:rPr>
         <w:t xml:space="preserve"> a zenét is a </w:t>
       </w:r>
-      <w:proofErr w:type="spellStart"/>
       <w:r>
         <w:rPr>
           <w:sz w:val="24"/>
@@ -703,38 +608,14 @@
           <w:sz w:val="24"/>
           <w:szCs w:val="24"/>
         </w:rPr>
-        <w:t>potify-ból</w:t>
-      </w:r>
-      <w:proofErr w:type="spellEnd"/>
-      <w:r>
-        <w:rPr>
-          <w:sz w:val="24"/>
-          <w:szCs w:val="24"/>
-        </w:rPr>
-        <w:t xml:space="preserve"> kérem le. Amit máshogy csinálok, hogy kizárólag a lejátszási listákon van a hangsúly. Ezeket tölti be az oldal, lehet kiválasztani őket és megnézni, milyen számok vannak rajta</w:t>
-      </w:r>
-      <w:r>
-        <w:rPr>
-          <w:sz w:val="24"/>
-          <w:szCs w:val="24"/>
-        </w:rPr>
-        <w:t xml:space="preserve">. Először a mi saját listáinkat tölti be az oldal, ezekkel nagyon interaktivitás nincs, csak eltudjuk indítani a lejátszást egy aktív eszközre, majd mutat ajánlott lejátszási listákat is. Ezek az ajánlások a </w:t>
-      </w:r>
-      <w:proofErr w:type="spellStart"/>
-      <w:r>
-        <w:rPr>
-          <w:sz w:val="24"/>
-          <w:szCs w:val="24"/>
-        </w:rPr>
-        <w:t>Spotify</w:t>
-      </w:r>
-      <w:proofErr w:type="spellEnd"/>
-      <w:r>
-        <w:rPr>
-          <w:sz w:val="24"/>
-          <w:szCs w:val="24"/>
-        </w:rPr>
-        <w:t xml:space="preserve"> által ajánlott listák, illetve más felhasználók által készített és ezen applikáció által beolvasott listák lehetnek. Ezeket tudjuk követni, így későbbre elmenteni, és szintén számokat lejátszani belőle egy aktív eszköz segítségével.</w:t>
+        <w:t>potify-ból kérem le. Amit máshogy csinálok, hogy kizárólag a lejátszási listákon van a hangsúly. Ezeket tölti be az oldal, lehet kiválasztani őket és megnézni, milyen számok vannak rajta</w:t>
+      </w:r>
+      <w:r>
+        <w:rPr>
+          <w:sz w:val="24"/>
+          <w:szCs w:val="24"/>
+        </w:rPr>
+        <w:t>. Először a mi saját listáinkat tölti be az oldal, ezekkel nagyon interaktivitás nincs, csak eltudjuk indítani a lejátszást egy aktív eszközre, majd mutat ajánlott lejátszási listákat is. Ezek az ajánlások a Spotify által ajánlott listák, illetve más felhasználók által készített és ezen applikáció által beolvasott listák lehetnek. Ezeket tudjuk követni, így későbbre elmenteni, és szintén számokat lejátszani belőle egy aktív eszköz segítségével.</w:t>
       </w:r>
     </w:p>
     <w:p>
@@ -778,17 +659,8 @@
           <w:sz w:val="28"/>
           <w:szCs w:val="28"/>
         </w:rPr>
-        <w:t xml:space="preserve">1.2 </w:t>
-      </w:r>
-      <w:proofErr w:type="spellStart"/>
-      <w:r>
-        <w:rPr>
-          <w:sz w:val="28"/>
-          <w:szCs w:val="28"/>
-        </w:rPr>
-        <w:t>Spotify</w:t>
-      </w:r>
-      <w:proofErr w:type="spellEnd"/>
+        <w:t>1.2 Spotify</w:t>
+      </w:r>
     </w:p>
     <w:p>
       <w:pPr>
@@ -804,23 +676,7 @@
           <w:sz w:val="24"/>
           <w:szCs w:val="24"/>
         </w:rPr>
-        <w:t xml:space="preserve">A </w:t>
-      </w:r>
-      <w:proofErr w:type="spellStart"/>
-      <w:r>
-        <w:rPr>
-          <w:sz w:val="24"/>
-          <w:szCs w:val="24"/>
-        </w:rPr>
-        <w:t>Spotify</w:t>
-      </w:r>
-      <w:proofErr w:type="spellEnd"/>
-      <w:r>
-        <w:rPr>
-          <w:sz w:val="24"/>
-          <w:szCs w:val="24"/>
-        </w:rPr>
-        <w:t xml:space="preserve"> egy Svédországban kifejlesztett zenei streaming platform, ami ma már a világ sok más országában, területein elérhető. Tartalmai másolásvédettek, nagyobb zenei kiadóknak, illetve kisebb </w:t>
+        <w:t xml:space="preserve">A Spotify egy Svédországban kifejlesztett zenei streaming platform, ami ma már a világ sok más országában, területein elérhető. Tartalmai másolásvédettek, nagyobb zenei kiadóknak, illetve kisebb </w:t>
       </w:r>
       <w:r>
         <w:rPr>
@@ -841,7 +697,15 @@
           <w:sz w:val="24"/>
           <w:szCs w:val="24"/>
         </w:rPr>
-        <w:t xml:space="preserve"> pl. Egyéni Prémium, Családi Prémium, Hallgatói Prémium.</w:t>
+        <w:t xml:space="preserve"> </w:t>
+      </w:r>
+      <w:r>
+        <w:rPr>
+          <w:sz w:val="24"/>
+          <w:szCs w:val="24"/>
+        </w:rPr>
+        <w:lastRenderedPageBreak/>
+        <w:t>pl. Egyéni Prémium, Családi Prémium, Hallgatói Prémium.</w:t>
       </w:r>
       <w:r>
         <w:rPr>
@@ -862,31 +726,7 @@
           <w:sz w:val="24"/>
           <w:szCs w:val="24"/>
         </w:rPr>
-        <w:t xml:space="preserve"> amit átvettem </w:t>
-      </w:r>
-      <w:r>
-        <w:rPr>
-          <w:sz w:val="24"/>
-          <w:szCs w:val="24"/>
-        </w:rPr>
-        <w:lastRenderedPageBreak/>
-        <w:t xml:space="preserve">zenék lejátszása funkciót, az ehhez a prémium-hoz kötött, így ezt csak olyan felhasználók tudják használni, akiknek van aktív prémium előfizetésük </w:t>
-      </w:r>
-      <w:proofErr w:type="spellStart"/>
-      <w:r>
-        <w:rPr>
-          <w:sz w:val="24"/>
-          <w:szCs w:val="24"/>
-        </w:rPr>
-        <w:t>Spotify-ra</w:t>
-      </w:r>
-      <w:proofErr w:type="spellEnd"/>
-      <w:r>
-        <w:rPr>
-          <w:sz w:val="24"/>
-          <w:szCs w:val="24"/>
-        </w:rPr>
-        <w:t>.</w:t>
+        <w:t xml:space="preserve"> amit átvettem zenék lejátszása funkciót, az ehhez a prémium-hoz kötött, így ezt csak olyan felhasználók tudják használni, akiknek van aktív prémium előfizetésük Spotify-ra.</w:t>
       </w:r>
     </w:p>
     <w:p>
@@ -956,21 +796,12 @@
         </w:rPr>
         <w:t xml:space="preserve">0. ábra </w:t>
       </w:r>
-      <w:proofErr w:type="spellStart"/>
-      <w:r>
-        <w:rPr>
-          <w:sz w:val="24"/>
-          <w:szCs w:val="24"/>
-        </w:rPr>
-        <w:t>Spotify</w:t>
-      </w:r>
-      <w:proofErr w:type="spellEnd"/>
-      <w:r>
-        <w:rPr>
-          <w:sz w:val="24"/>
-          <w:szCs w:val="24"/>
-        </w:rPr>
-        <w:t xml:space="preserve"> új webes dizájnja 2023.május</w:t>
+      <w:r>
+        <w:rPr>
+          <w:sz w:val="24"/>
+          <w:szCs w:val="24"/>
+        </w:rPr>
+        <w:t>Spotify új webes dizájnja 2023.május</w:t>
       </w:r>
     </w:p>
     <w:p>
@@ -995,12 +826,1083 @@
       </w:pPr>
       <w:r>
         <w:lastRenderedPageBreak/>
-        <w:t>2.  Felhasznált technológiák</w:t>
-      </w:r>
-    </w:p>
-    <w:p>
-      <w:pPr>
-        <w:spacing w:line="360" w:lineRule="auto"/>
+        <w:t xml:space="preserve">2.  </w:t>
+      </w:r>
+      <w:r>
+        <w:t>Alapvető</w:t>
+      </w:r>
+      <w:r>
+        <w:t xml:space="preserve"> technológiák</w:t>
+      </w:r>
+    </w:p>
+    <w:p>
+      <w:pPr>
+        <w:spacing w:line="360" w:lineRule="auto"/>
+      </w:pPr>
+    </w:p>
+    <w:p>
+      <w:pPr>
+        <w:pStyle w:val="Cmsor2"/>
+        <w:spacing w:before="0" w:line="360" w:lineRule="auto"/>
+        <w:rPr>
+          <w:sz w:val="28"/>
+          <w:szCs w:val="28"/>
+        </w:rPr>
+      </w:pPr>
+      <w:r>
+        <w:rPr>
+          <w:sz w:val="28"/>
+          <w:szCs w:val="28"/>
+        </w:rPr>
+        <w:t>2.1 React</w:t>
+      </w:r>
+    </w:p>
+    <w:p>
+      <w:pPr>
+        <w:spacing w:line="360" w:lineRule="auto"/>
+        <w:jc w:val="both"/>
+        <w:rPr>
+          <w:sz w:val="24"/>
+          <w:szCs w:val="24"/>
+        </w:rPr>
+      </w:pPr>
+      <w:r>
+        <w:rPr>
+          <w:sz w:val="24"/>
+          <w:szCs w:val="24"/>
+        </w:rPr>
+        <w:t>React</w:t>
+      </w:r>
+      <w:r>
+        <w:rPr>
+          <w:sz w:val="24"/>
+          <w:szCs w:val="24"/>
+          <w:vertAlign w:val="superscript"/>
+        </w:rPr>
+        <w:t>[1]</w:t>
+      </w:r>
+      <w:r>
+        <w:rPr>
+          <w:sz w:val="24"/>
+          <w:szCs w:val="24"/>
+        </w:rPr>
+        <w:t xml:space="preserve">, React.js, vagy ReactJS napjaink legelterjedtebb, ingyenes és nyílt forráskódú front-end JavaScript </w:t>
+      </w:r>
+      <w:r>
+        <w:rPr>
+          <w:sz w:val="24"/>
+          <w:szCs w:val="24"/>
+        </w:rPr>
+        <w:t>könyvtára</w:t>
+      </w:r>
+      <w:r>
+        <w:rPr>
+          <w:sz w:val="24"/>
+          <w:szCs w:val="24"/>
+        </w:rPr>
+        <w:t>. Fejlesztve a Facebook (most Meta) által, először 2013-ban került kiadásra. React-el komponens alapú felhasználói felületeket lehet létrehozni, deklaratív és egységbe zárt módon. Ennek előnye, hogy komponenseinket könnyedén újra felhasználhatjuk. React azonban csak az állapotkezeléssel, és DOM (Document Object Model) manipulánsával foglalkozik, így minden más tipikus front-end funkciók más csomagokon keresztül érhető el (pl. react</w:t>
+      </w:r>
+      <w:r>
+        <w:rPr>
+          <w:sz w:val="24"/>
+          <w:szCs w:val="24"/>
+        </w:rPr>
+        <w:t xml:space="preserve"> router az útválasztáshoz).</w:t>
+      </w:r>
+    </w:p>
+    <w:p>
+      <w:pPr>
+        <w:spacing w:line="360" w:lineRule="auto"/>
+        <w:jc w:val="both"/>
+        <w:rPr>
+          <w:sz w:val="24"/>
+          <w:szCs w:val="24"/>
+        </w:rPr>
+      </w:pPr>
+      <w:r>
+        <w:rPr>
+          <w:sz w:val="24"/>
+          <w:szCs w:val="24"/>
+        </w:rPr>
+        <w:t>React használható ’’egy oldalas’’, mobil, vagy szerver oldali betöltésű alkalmazások fejlesztésére más keretrendszerek által amik rá épülnek, mint például a Next.js. Tipikusan JSX-et</w:t>
+      </w:r>
+      <w:r>
+        <w:rPr>
+          <w:sz w:val="24"/>
+          <w:szCs w:val="24"/>
+        </w:rPr>
+        <w:t xml:space="preserve"> </w:t>
+      </w:r>
+      <w:r>
+        <w:rPr>
+          <w:sz w:val="24"/>
+          <w:szCs w:val="24"/>
+        </w:rPr>
+        <w:t>használva (vagy TSX, ha typescript</w:t>
+      </w:r>
+      <w:r>
+        <w:rPr>
+          <w:sz w:val="24"/>
+          <w:szCs w:val="24"/>
+        </w:rPr>
+        <w:t>-</w:t>
+      </w:r>
+      <w:r>
+        <w:rPr>
+          <w:sz w:val="24"/>
+          <w:szCs w:val="24"/>
+        </w:rPr>
+        <w:t xml:space="preserve">et használunk) fejlesztjük React alkalmazásunkat, ami a háttérben átkonvertál </w:t>
+      </w:r>
+      <w:r>
+        <w:rPr>
+          <w:sz w:val="24"/>
+          <w:szCs w:val="24"/>
+        </w:rPr>
+        <w:t>szimpla</w:t>
+      </w:r>
+      <w:r>
+        <w:rPr>
+          <w:sz w:val="24"/>
+          <w:szCs w:val="24"/>
+        </w:rPr>
+        <w:t xml:space="preserve"> JavaScriptre, </w:t>
+      </w:r>
+      <w:r>
+        <w:rPr>
+          <w:sz w:val="24"/>
+          <w:szCs w:val="24"/>
+        </w:rPr>
+        <w:t>így,</w:t>
+      </w:r>
+      <w:r>
+        <w:rPr>
+          <w:sz w:val="24"/>
+          <w:szCs w:val="24"/>
+        </w:rPr>
+        <w:t xml:space="preserve"> ha akarjuk JS fájlokkal is dolgozhatunk, de JSX használata sokkal egyszerűbb, és nagyon könnyedén tanulható, szintaxisa szinte megegyező. A JSX </w:t>
+      </w:r>
+      <w:r>
+        <w:rPr>
+          <w:sz w:val="24"/>
+          <w:szCs w:val="24"/>
+        </w:rPr>
+        <w:t>egy ’</w:t>
+      </w:r>
+      <w:r>
+        <w:rPr>
+          <w:sz w:val="24"/>
+          <w:szCs w:val="24"/>
+        </w:rPr>
+        <w:t>’superset”-e a JS-nek.</w:t>
+      </w:r>
+    </w:p>
+    <w:p>
+      <w:pPr>
+        <w:jc w:val="both"/>
+        <w:rPr>
+          <w:sz w:val="24"/>
+          <w:szCs w:val="24"/>
+        </w:rPr>
+      </w:pPr>
+    </w:p>
+    <w:p>
+      <w:pPr>
+        <w:pStyle w:val="Cmsor2"/>
+        <w:spacing w:before="0" w:line="360" w:lineRule="auto"/>
+        <w:rPr>
+          <w:sz w:val="28"/>
+          <w:szCs w:val="28"/>
+        </w:rPr>
+      </w:pPr>
+      <w:r>
+        <w:rPr>
+          <w:sz w:val="28"/>
+          <w:szCs w:val="28"/>
+        </w:rPr>
+        <w:t>2.</w:t>
+      </w:r>
+      <w:r>
+        <w:rPr>
+          <w:sz w:val="28"/>
+          <w:szCs w:val="28"/>
+        </w:rPr>
+        <w:t>2</w:t>
+      </w:r>
+      <w:r>
+        <w:rPr>
+          <w:sz w:val="28"/>
+          <w:szCs w:val="28"/>
+        </w:rPr>
+        <w:t xml:space="preserve"> </w:t>
+      </w:r>
+      <w:r>
+        <w:rPr>
+          <w:sz w:val="28"/>
+          <w:szCs w:val="28"/>
+        </w:rPr>
+        <w:t>Next.js</w:t>
+      </w:r>
+    </w:p>
+    <w:p>
+      <w:pPr>
+        <w:spacing w:line="360" w:lineRule="auto"/>
+        <w:jc w:val="both"/>
+        <w:rPr>
+          <w:sz w:val="24"/>
+          <w:szCs w:val="24"/>
+        </w:rPr>
+      </w:pPr>
+      <w:r>
+        <w:rPr>
+          <w:sz w:val="24"/>
+          <w:szCs w:val="24"/>
+        </w:rPr>
+        <w:t>A Next.js</w:t>
+      </w:r>
+      <w:r>
+        <w:rPr>
+          <w:sz w:val="24"/>
+          <w:szCs w:val="24"/>
+          <w:vertAlign w:val="superscript"/>
+        </w:rPr>
+        <w:t>[2]</w:t>
+      </w:r>
+      <w:r>
+        <w:rPr>
+          <w:sz w:val="24"/>
+          <w:szCs w:val="24"/>
+        </w:rPr>
+        <w:t xml:space="preserve"> egy nyílt forráskódú webfejlesztéshez használt keretrendszer. React-re épül és ad hozzá több funkcionalitást. Legnagyobb előnye, hogy egyben front-end és back-end-ként is használható, nem kell külön egy back-end könyvtárat keresni és használni.</w:t>
+      </w:r>
+      <w:r>
+        <w:rPr>
+          <w:sz w:val="24"/>
+          <w:szCs w:val="24"/>
+        </w:rPr>
+        <w:t xml:space="preserve"> </w:t>
+      </w:r>
+      <w:r>
+        <w:rPr>
+          <w:sz w:val="24"/>
+          <w:szCs w:val="24"/>
+        </w:rPr>
+        <w:t>Node.js-et használ, mint fontosabb technológia</w:t>
+      </w:r>
+      <w:r>
+        <w:rPr>
+          <w:sz w:val="24"/>
+          <w:szCs w:val="24"/>
+        </w:rPr>
+        <w:t>, ami a REST-en alapul, mint kommunikáció a front-end és back-end része</w:t>
+      </w:r>
+      <w:r>
+        <w:rPr>
+          <w:sz w:val="24"/>
+          <w:szCs w:val="24"/>
+        </w:rPr>
+        <w:t>k</w:t>
+      </w:r>
+      <w:r>
+        <w:rPr>
+          <w:sz w:val="24"/>
+          <w:szCs w:val="24"/>
+        </w:rPr>
+        <w:t xml:space="preserve"> között.</w:t>
+      </w:r>
+    </w:p>
+    <w:p>
+      <w:pPr>
+        <w:spacing w:line="360" w:lineRule="auto"/>
+        <w:jc w:val="both"/>
+        <w:rPr>
+          <w:sz w:val="24"/>
+          <w:szCs w:val="24"/>
+        </w:rPr>
+      </w:pPr>
+      <w:r>
+        <w:rPr>
+          <w:sz w:val="24"/>
+          <w:szCs w:val="24"/>
+        </w:rPr>
+        <w:t xml:space="preserve">Fontosabb </w:t>
+      </w:r>
+      <w:r>
+        <w:rPr>
+          <w:sz w:val="24"/>
+          <w:szCs w:val="24"/>
+        </w:rPr>
+        <w:t>funkciói,</w:t>
+      </w:r>
+      <w:r>
+        <w:rPr>
+          <w:sz w:val="24"/>
+          <w:szCs w:val="24"/>
+        </w:rPr>
+        <w:t xml:space="preserve"> amivel kiegészíti és megkönnyíti a React használatát:</w:t>
+      </w:r>
+    </w:p>
+    <w:p>
+      <w:pPr>
+        <w:pStyle w:val="Listaszerbekezds"/>
+        <w:numPr>
+          <w:ilvl w:val="0"/>
+          <w:numId w:val="2"/>
+        </w:numPr>
+        <w:spacing w:line="360" w:lineRule="auto"/>
+        <w:jc w:val="both"/>
+        <w:rPr>
+          <w:sz w:val="24"/>
+          <w:szCs w:val="24"/>
+        </w:rPr>
+      </w:pPr>
+      <w:r>
+        <w:rPr>
+          <w:sz w:val="24"/>
+          <w:szCs w:val="24"/>
+        </w:rPr>
+        <w:t>Oldal útválasztás – ’’Out-of-the-Box'’ működik fájlrendszer alapján</w:t>
+      </w:r>
+    </w:p>
+    <w:p>
+      <w:pPr>
+        <w:pStyle w:val="Listaszerbekezds"/>
+        <w:numPr>
+          <w:ilvl w:val="0"/>
+          <w:numId w:val="2"/>
+        </w:numPr>
+        <w:spacing w:line="360" w:lineRule="auto"/>
+        <w:jc w:val="both"/>
+        <w:rPr>
+          <w:sz w:val="24"/>
+          <w:szCs w:val="24"/>
+        </w:rPr>
+      </w:pPr>
+      <w:r>
+        <w:rPr>
+          <w:sz w:val="24"/>
+          <w:szCs w:val="24"/>
+        </w:rPr>
+        <w:t>Statikus oldali betöltés</w:t>
+      </w:r>
+    </w:p>
+    <w:p>
+      <w:pPr>
+        <w:pStyle w:val="Listaszerbekezds"/>
+        <w:numPr>
+          <w:ilvl w:val="0"/>
+          <w:numId w:val="2"/>
+        </w:numPr>
+        <w:spacing w:line="360" w:lineRule="auto"/>
+        <w:jc w:val="both"/>
+        <w:rPr>
+          <w:sz w:val="24"/>
+          <w:szCs w:val="24"/>
+        </w:rPr>
+      </w:pPr>
+      <w:r>
+        <w:rPr>
+          <w:sz w:val="24"/>
+          <w:szCs w:val="24"/>
+        </w:rPr>
+        <w:t>Szerver oldali betöltés</w:t>
+      </w:r>
+    </w:p>
+    <w:p>
+      <w:pPr>
+        <w:pStyle w:val="Listaszerbekezds"/>
+        <w:numPr>
+          <w:ilvl w:val="0"/>
+          <w:numId w:val="2"/>
+        </w:numPr>
+        <w:spacing w:line="360" w:lineRule="auto"/>
+        <w:jc w:val="both"/>
+        <w:rPr>
+          <w:sz w:val="24"/>
+          <w:szCs w:val="24"/>
+        </w:rPr>
+      </w:pPr>
+      <w:r>
+        <w:rPr>
+          <w:sz w:val="24"/>
+          <w:szCs w:val="24"/>
+        </w:rPr>
+        <w:t>Hibrid oldali betöltés</w:t>
+      </w:r>
+    </w:p>
+    <w:p>
+      <w:pPr>
+        <w:pStyle w:val="Listaszerbekezds"/>
+        <w:numPr>
+          <w:ilvl w:val="0"/>
+          <w:numId w:val="2"/>
+        </w:numPr>
+        <w:spacing w:line="360" w:lineRule="auto"/>
+        <w:jc w:val="both"/>
+        <w:rPr>
+          <w:sz w:val="24"/>
+          <w:szCs w:val="24"/>
+        </w:rPr>
+      </w:pPr>
+      <w:r>
+        <w:rPr>
+          <w:sz w:val="24"/>
+          <w:szCs w:val="24"/>
+        </w:rPr>
+        <w:t>Könnyű adatlekérés back-end-ről</w:t>
+      </w:r>
+    </w:p>
+    <w:p>
+      <w:pPr>
+        <w:pStyle w:val="Cmsor2"/>
+        <w:spacing w:before="0" w:line="360" w:lineRule="auto"/>
+        <w:rPr>
+          <w:sz w:val="28"/>
+          <w:szCs w:val="28"/>
+        </w:rPr>
+      </w:pPr>
+      <w:r>
+        <w:rPr>
+          <w:sz w:val="28"/>
+          <w:szCs w:val="28"/>
+        </w:rPr>
+        <w:lastRenderedPageBreak/>
+        <w:t>2.</w:t>
+      </w:r>
+      <w:r>
+        <w:rPr>
+          <w:sz w:val="28"/>
+          <w:szCs w:val="28"/>
+        </w:rPr>
+        <w:t>3</w:t>
+      </w:r>
+      <w:r>
+        <w:rPr>
+          <w:sz w:val="28"/>
+          <w:szCs w:val="28"/>
+        </w:rPr>
+        <w:t xml:space="preserve"> </w:t>
+      </w:r>
+      <w:r>
+        <w:rPr>
+          <w:sz w:val="28"/>
+          <w:szCs w:val="28"/>
+        </w:rPr>
+        <w:t>Prisma</w:t>
+      </w:r>
+    </w:p>
+    <w:p>
+      <w:pPr>
+        <w:spacing w:line="360" w:lineRule="auto"/>
+        <w:jc w:val="both"/>
+        <w:rPr>
+          <w:sz w:val="24"/>
+          <w:szCs w:val="24"/>
+        </w:rPr>
+      </w:pPr>
+      <w:r>
+        <w:rPr>
+          <w:sz w:val="24"/>
+          <w:szCs w:val="24"/>
+        </w:rPr>
+        <w:t>A Prisma</w:t>
+      </w:r>
+      <w:r>
+        <w:rPr>
+          <w:sz w:val="24"/>
+          <w:szCs w:val="24"/>
+          <w:vertAlign w:val="superscript"/>
+        </w:rPr>
+        <w:t>[3]</w:t>
+      </w:r>
+      <w:r>
+        <w:rPr>
+          <w:sz w:val="24"/>
+          <w:szCs w:val="24"/>
+        </w:rPr>
+        <w:t xml:space="preserve"> </w:t>
+      </w:r>
+      <w:r>
+        <w:rPr>
+          <w:sz w:val="24"/>
+          <w:szCs w:val="24"/>
+        </w:rPr>
+        <w:t xml:space="preserve">egy Node.js és TypesScript-en alapuló ORM (Object-relation mapping / </w:t>
+      </w:r>
+      <w:r>
+        <w:rPr>
+          <w:sz w:val="24"/>
+          <w:szCs w:val="24"/>
+        </w:rPr>
+        <w:t>Objektum</w:t>
+      </w:r>
+      <w:r>
+        <w:rPr>
+          <w:sz w:val="24"/>
+          <w:szCs w:val="24"/>
+        </w:rPr>
+        <w:t>-relációs leképzés)</w:t>
+      </w:r>
+      <w:r>
+        <w:rPr>
+          <w:sz w:val="24"/>
+          <w:szCs w:val="24"/>
+        </w:rPr>
+        <w:t>. Ennek segítségével nem kell ’’nyers’’ SQL utasításokkal manipulálni adatbázisunkat (ennek egyik előnye az sql-injection támadások elleni védelem), így gyorsan és olvashatóan készíthetünk modelleket a sémánkban, könnyedén migrálhatunk adatokat, és GraphQL-hez hasonló módon végezhetünk ’’runtime’’ CRUD operációkat adatbázisunkban. Mindehhez társul egy ’’logger’’, amivel megtekinthetjük a háttérben lefutó SQL parancsokat. Jelenleg támogatott adatbázis fajtái a PostgreSQL, MySQL, SQLite, és MongoDB</w:t>
+      </w:r>
+      <w:r>
+        <w:rPr>
+          <w:sz w:val="24"/>
+          <w:szCs w:val="24"/>
+        </w:rPr>
+        <w:t>.</w:t>
+      </w:r>
+    </w:p>
+    <w:p>
+      <w:pPr>
+        <w:spacing w:line="360" w:lineRule="auto"/>
+        <w:jc w:val="both"/>
+        <w:rPr>
+          <w:sz w:val="24"/>
+          <w:szCs w:val="24"/>
+        </w:rPr>
+      </w:pPr>
+    </w:p>
+    <w:p>
+      <w:pPr>
+        <w:pStyle w:val="Cmsor2"/>
+        <w:spacing w:before="0" w:line="360" w:lineRule="auto"/>
+        <w:rPr>
+          <w:sz w:val="28"/>
+          <w:szCs w:val="28"/>
+        </w:rPr>
+      </w:pPr>
+      <w:r>
+        <w:rPr>
+          <w:sz w:val="28"/>
+          <w:szCs w:val="28"/>
+        </w:rPr>
+        <w:t>2.</w:t>
+      </w:r>
+      <w:r>
+        <w:rPr>
+          <w:sz w:val="28"/>
+          <w:szCs w:val="28"/>
+        </w:rPr>
+        <w:t>4</w:t>
+      </w:r>
+      <w:r>
+        <w:rPr>
+          <w:sz w:val="28"/>
+          <w:szCs w:val="28"/>
+        </w:rPr>
+        <w:t xml:space="preserve"> </w:t>
+      </w:r>
+      <w:r>
+        <w:rPr>
+          <w:sz w:val="28"/>
+          <w:szCs w:val="28"/>
+        </w:rPr>
+        <w:t>tRPC</w:t>
+      </w:r>
+    </w:p>
+    <w:p>
+      <w:pPr>
+        <w:spacing w:line="360" w:lineRule="auto"/>
+        <w:jc w:val="both"/>
+        <w:rPr>
+          <w:sz w:val="24"/>
+          <w:szCs w:val="24"/>
+        </w:rPr>
+      </w:pPr>
+      <w:r>
+        <w:rPr>
+          <w:sz w:val="24"/>
+          <w:szCs w:val="24"/>
+        </w:rPr>
+        <w:t>A tRPC</w:t>
+      </w:r>
+      <w:r>
+        <w:rPr>
+          <w:sz w:val="24"/>
+          <w:szCs w:val="24"/>
+          <w:vertAlign w:val="superscript"/>
+        </w:rPr>
+        <w:t>[4]</w:t>
+      </w:r>
+      <w:r>
+        <w:rPr>
+          <w:sz w:val="24"/>
+          <w:szCs w:val="24"/>
+        </w:rPr>
+        <w:t xml:space="preserve"> egy End-to-end típus biztonságos API könyvtár. Legnagyobb előnye, hogy a fejlesztés során könnyebben el lehet kapni kisebb bug-okat, amik nagy fejtörést okoznának, ha egy elő production környezetben kerülnének elő. Más megemlítésre méltó előnye, hogy pl. VSCode-ban nagyban segít az autocomplete, és az egész könyvtár lightweight és nincs build lépés benne, így nem lesz generálva miatta új kód, tehát nem lesz miatta ’’runtime loat’’.</w:t>
+      </w:r>
+    </w:p>
+    <w:p>
+      <w:pPr>
+        <w:spacing w:line="360" w:lineRule="auto"/>
+        <w:jc w:val="both"/>
+        <w:rPr>
+          <w:sz w:val="24"/>
+          <w:szCs w:val="24"/>
+        </w:rPr>
+      </w:pPr>
+    </w:p>
+    <w:p>
+      <w:pPr>
+        <w:pStyle w:val="Cmsor2"/>
+        <w:spacing w:before="0" w:line="360" w:lineRule="auto"/>
+        <w:rPr>
+          <w:sz w:val="28"/>
+          <w:szCs w:val="28"/>
+        </w:rPr>
+      </w:pPr>
+      <w:r>
+        <w:rPr>
+          <w:sz w:val="28"/>
+          <w:szCs w:val="28"/>
+        </w:rPr>
+        <w:t>2.</w:t>
+      </w:r>
+      <w:r>
+        <w:rPr>
+          <w:sz w:val="28"/>
+          <w:szCs w:val="28"/>
+        </w:rPr>
+        <w:t>5</w:t>
+      </w:r>
+      <w:r>
+        <w:rPr>
+          <w:sz w:val="28"/>
+          <w:szCs w:val="28"/>
+        </w:rPr>
+        <w:t xml:space="preserve"> </w:t>
+      </w:r>
+      <w:r>
+        <w:rPr>
+          <w:sz w:val="28"/>
+          <w:szCs w:val="28"/>
+        </w:rPr>
+        <w:t>NextAuth.js</w:t>
+      </w:r>
+    </w:p>
+    <w:p>
+      <w:pPr>
+        <w:spacing w:line="360" w:lineRule="auto"/>
+        <w:jc w:val="both"/>
+        <w:rPr>
+          <w:sz w:val="24"/>
+          <w:szCs w:val="24"/>
+        </w:rPr>
+      </w:pPr>
+      <w:r>
+        <w:rPr>
+          <w:sz w:val="24"/>
+          <w:szCs w:val="24"/>
+        </w:rPr>
+        <w:t>A NextAuth.js</w:t>
+      </w:r>
+      <w:r>
+        <w:rPr>
+          <w:sz w:val="24"/>
+          <w:szCs w:val="24"/>
+          <w:vertAlign w:val="superscript"/>
+        </w:rPr>
+        <w:t>[5]</w:t>
+      </w:r>
+      <w:r>
+        <w:rPr>
+          <w:sz w:val="24"/>
+          <w:szCs w:val="24"/>
+        </w:rPr>
+        <w:t xml:space="preserve"> egy nyílt forráskódú autentikációs megoldás Next.js alkalmazásokhoz.</w:t>
+      </w:r>
+      <w:r>
+        <w:rPr>
+          <w:sz w:val="24"/>
+          <w:szCs w:val="24"/>
+        </w:rPr>
+        <w:t xml:space="preserve"> Egyenesen a szerver nélküli elvet használó Next.js-hez volt fejlesztve. Ugyanakkor sok szerver oldali alkalmazáshoz is használható, tehát nagyon rugalmas. Lehet vele</w:t>
+      </w:r>
+      <w:r>
+        <w:rPr>
+          <w:sz w:val="24"/>
+          <w:szCs w:val="24"/>
+        </w:rPr>
+        <w:t xml:space="preserve"> többek között</w:t>
+      </w:r>
+      <w:r>
+        <w:rPr>
+          <w:sz w:val="24"/>
+          <w:szCs w:val="24"/>
+        </w:rPr>
+        <w:t xml:space="preserve"> OAuth 1.0, 1.0A, 2.0</w:t>
+      </w:r>
+      <w:r>
+        <w:rPr>
+          <w:sz w:val="24"/>
+          <w:szCs w:val="24"/>
+        </w:rPr>
+        <w:t>, és email/jelszó nélküli autentikációt végezni.</w:t>
+      </w:r>
+      <w:r>
+        <w:rPr>
+          <w:sz w:val="24"/>
+          <w:szCs w:val="24"/>
+        </w:rPr>
+        <w:t xml:space="preserve"> Adapter támogatása is van, mi esetünkben ez a Prisma és ezt az opciót bekapcsolva egyszerűen az adatbázisunkba mentődnek el a felhasználók. Sok ’’Provider”-t támogat többek között, Google, Apple, Facebook, Spotify, stb.</w:t>
+      </w:r>
+    </w:p>
+    <w:p>
+      <w:pPr>
+        <w:spacing w:line="360" w:lineRule="auto"/>
+        <w:jc w:val="both"/>
+        <w:rPr>
+          <w:sz w:val="24"/>
+          <w:szCs w:val="24"/>
+        </w:rPr>
+      </w:pPr>
+    </w:p>
+    <w:p>
+      <w:pPr>
+        <w:pStyle w:val="Cmsor2"/>
+        <w:spacing w:before="0" w:line="360" w:lineRule="auto"/>
+        <w:rPr>
+          <w:sz w:val="28"/>
+          <w:szCs w:val="28"/>
+        </w:rPr>
+      </w:pPr>
+      <w:r>
+        <w:rPr>
+          <w:sz w:val="28"/>
+          <w:szCs w:val="28"/>
+        </w:rPr>
+        <w:lastRenderedPageBreak/>
+        <w:t>2.</w:t>
+      </w:r>
+      <w:r>
+        <w:rPr>
+          <w:sz w:val="28"/>
+          <w:szCs w:val="28"/>
+        </w:rPr>
+        <w:t>6</w:t>
+      </w:r>
+      <w:r>
+        <w:rPr>
+          <w:sz w:val="28"/>
+          <w:szCs w:val="28"/>
+        </w:rPr>
+        <w:t xml:space="preserve"> </w:t>
+      </w:r>
+      <w:r>
+        <w:rPr>
+          <w:sz w:val="28"/>
+          <w:szCs w:val="28"/>
+        </w:rPr>
+        <w:t>TailwindCSS</w:t>
+      </w:r>
+    </w:p>
+    <w:p>
+      <w:pPr>
+        <w:spacing w:line="360" w:lineRule="auto"/>
+        <w:jc w:val="both"/>
+        <w:rPr>
+          <w:sz w:val="24"/>
+          <w:szCs w:val="24"/>
+        </w:rPr>
+      </w:pPr>
+      <w:r>
+        <w:rPr>
+          <w:sz w:val="24"/>
+          <w:szCs w:val="24"/>
+        </w:rPr>
+        <w:t>A TailwindCSS</w:t>
+      </w:r>
+      <w:r>
+        <w:rPr>
+          <w:sz w:val="24"/>
+          <w:szCs w:val="24"/>
+          <w:vertAlign w:val="superscript"/>
+        </w:rPr>
+        <w:t>[6]</w:t>
+      </w:r>
+      <w:r>
+        <w:rPr>
+          <w:sz w:val="24"/>
+          <w:szCs w:val="24"/>
+        </w:rPr>
+        <w:t xml:space="preserve"> egy nyílt forráskódú CSS keretrendszer. A legnagyobb különbség más keretrendszerekkel ellentétben, mint például a Bootstrap, hogy nincsenek benne előre meghatározott klasszok, például gombok és táblák, hanem egyfajta ’’utility” </w:t>
+      </w:r>
+      <w:r>
+        <w:rPr>
+          <w:sz w:val="24"/>
+          <w:szCs w:val="24"/>
+        </w:rPr>
+        <w:t>klasszokat definiál. Ennek eredményeképp minden HTML elemre külön vagy csoportosítva lehet használni ezeket a kalsszokat akárhogyan keverve őket. Ugyanakkor akár saját új klasszt is létrelehet vele hozni. Plugin-okat is lehet használni, amik lényegében más fejlesztők által megírt új klasszok.</w:t>
+      </w:r>
+    </w:p>
+    <w:p>
+      <w:pPr>
+        <w:spacing w:line="360" w:lineRule="auto"/>
+        <w:jc w:val="both"/>
+        <w:rPr>
+          <w:sz w:val="24"/>
+          <w:szCs w:val="24"/>
+        </w:rPr>
+      </w:pPr>
+    </w:p>
+    <w:p>
+      <w:pPr>
+        <w:pStyle w:val="Cmsor2"/>
+        <w:spacing w:before="0" w:line="360" w:lineRule="auto"/>
+        <w:rPr>
+          <w:sz w:val="28"/>
+          <w:szCs w:val="28"/>
+        </w:rPr>
+      </w:pPr>
+      <w:r>
+        <w:rPr>
+          <w:sz w:val="28"/>
+          <w:szCs w:val="28"/>
+        </w:rPr>
+        <w:t>2.</w:t>
+      </w:r>
+      <w:r>
+        <w:rPr>
+          <w:sz w:val="28"/>
+          <w:szCs w:val="28"/>
+        </w:rPr>
+        <w:t>7</w:t>
+      </w:r>
+      <w:r>
+        <w:rPr>
+          <w:sz w:val="28"/>
+          <w:szCs w:val="28"/>
+        </w:rPr>
+        <w:t xml:space="preserve"> </w:t>
+      </w:r>
+      <w:r>
+        <w:rPr>
+          <w:sz w:val="28"/>
+          <w:szCs w:val="28"/>
+        </w:rPr>
+        <w:t>Spotify Web Api</w:t>
+      </w:r>
+    </w:p>
+    <w:p>
+      <w:pPr>
+        <w:spacing w:line="360" w:lineRule="auto"/>
+        <w:jc w:val="both"/>
+        <w:rPr>
+          <w:sz w:val="24"/>
+          <w:szCs w:val="24"/>
+        </w:rPr>
+      </w:pPr>
+      <w:r>
+        <w:rPr>
+          <w:sz w:val="24"/>
+          <w:szCs w:val="24"/>
+        </w:rPr>
+        <w:t>A Spotify Web Api</w:t>
+      </w:r>
+      <w:r>
+        <w:rPr>
+          <w:sz w:val="24"/>
+          <w:szCs w:val="24"/>
+          <w:vertAlign w:val="superscript"/>
+        </w:rPr>
+        <w:t>[7]</w:t>
+      </w:r>
+      <w:r>
+        <w:rPr>
+          <w:sz w:val="24"/>
+          <w:szCs w:val="24"/>
+        </w:rPr>
+        <w:t xml:space="preserve"> REST-en alapuló, a Spotify adat katalógushoz kapcsolódó API. Használatához felhasználói szinten külön jogosultság kell. JSON meta adatokat ad vissza különböző kérésünkre. Ezek a kérések lehetnek zene előadókról, számokról, lejátszási listákról, vagy épp a lejátszás távoli vezérlése.</w:t>
+      </w:r>
+    </w:p>
+    <w:p>
+      <w:pPr>
+        <w:rPr>
+          <w:sz w:val="24"/>
+          <w:szCs w:val="24"/>
+        </w:rPr>
+      </w:pPr>
+      <w:r>
+        <w:rPr>
+          <w:sz w:val="24"/>
+          <w:szCs w:val="24"/>
+        </w:rPr>
+        <w:br w:type="page"/>
+      </w:r>
+    </w:p>
+    <w:p>
+      <w:pPr>
+        <w:spacing w:line="360" w:lineRule="auto"/>
+        <w:jc w:val="both"/>
+        <w:rPr>
+          <w:sz w:val="24"/>
+          <w:szCs w:val="24"/>
+        </w:rPr>
+      </w:pPr>
+    </w:p>
+    <w:p>
+      <w:pPr>
+        <w:pStyle w:val="Cmsor1"/>
+        <w:spacing w:before="0" w:line="360" w:lineRule="auto"/>
+      </w:pPr>
+      <w:r>
+        <w:t>3</w:t>
+      </w:r>
+      <w:r>
+        <w:t xml:space="preserve">.  </w:t>
+      </w:r>
+      <w:r>
+        <w:t>Felhasználói</w:t>
+      </w:r>
+      <w:r>
+        <w:t xml:space="preserve"> </w:t>
+      </w:r>
+      <w:r>
+        <w:t>dokumentáció</w:t>
+      </w:r>
+    </w:p>
+    <w:p>
+      <w:pPr>
+        <w:spacing w:line="360" w:lineRule="auto"/>
+      </w:pPr>
+    </w:p>
+    <w:p>
+      <w:pPr>
+        <w:pStyle w:val="Cmsor2"/>
+        <w:spacing w:before="0" w:line="360" w:lineRule="auto"/>
+        <w:rPr>
+          <w:sz w:val="28"/>
+          <w:szCs w:val="28"/>
+        </w:rPr>
+      </w:pPr>
+      <w:r>
+        <w:rPr>
+          <w:sz w:val="28"/>
+          <w:szCs w:val="28"/>
+        </w:rPr>
+        <w:t>3</w:t>
+      </w:r>
+      <w:r>
+        <w:rPr>
+          <w:sz w:val="28"/>
+          <w:szCs w:val="28"/>
+        </w:rPr>
+        <w:t>.</w:t>
+      </w:r>
+      <w:r>
+        <w:rPr>
+          <w:sz w:val="28"/>
+          <w:szCs w:val="28"/>
+        </w:rPr>
+        <w:t>1</w:t>
+      </w:r>
+      <w:r>
+        <w:rPr>
+          <w:sz w:val="28"/>
+          <w:szCs w:val="28"/>
+        </w:rPr>
+        <w:t xml:space="preserve"> </w:t>
+      </w:r>
+      <w:r>
+        <w:rPr>
+          <w:sz w:val="28"/>
+          <w:szCs w:val="28"/>
+        </w:rPr>
+        <w:t>Rövid ismertetés</w:t>
+      </w:r>
+    </w:p>
+    <w:p>
+      <w:pPr>
+        <w:spacing w:line="360" w:lineRule="auto"/>
+        <w:jc w:val="both"/>
+        <w:rPr>
+          <w:sz w:val="24"/>
+          <w:szCs w:val="24"/>
+        </w:rPr>
+      </w:pPr>
+      <w:r>
+        <w:rPr>
+          <w:sz w:val="24"/>
+          <w:szCs w:val="24"/>
+        </w:rPr>
+        <w:t>Az alkalmazás lehetőséget ad a felhasználó Spotify regisztrációja/bejelentkezése után a lejátszási listái betöltésére, azok zenéinek megnézésére, ajánlott lejátszási listák megnézésére, azok elmentésére, és értékelésére {+ funkció még nem biztos, hogy belefér}. Ha a felhasználónak van Spotify Prémium csomagja, akkor távirányító szerűen egy aktív Spotify eszközön letudja játszani a látott zenéket.</w:t>
+      </w:r>
+    </w:p>
+    <w:p>
+      <w:pPr>
+        <w:spacing w:line="360" w:lineRule="auto"/>
+        <w:jc w:val="both"/>
+        <w:rPr>
+          <w:sz w:val="24"/>
+          <w:szCs w:val="24"/>
+        </w:rPr>
+      </w:pPr>
+    </w:p>
+    <w:p>
+      <w:pPr>
+        <w:pStyle w:val="Cmsor2"/>
+        <w:spacing w:before="0" w:line="360" w:lineRule="auto"/>
+        <w:rPr>
+          <w:sz w:val="28"/>
+          <w:szCs w:val="28"/>
+        </w:rPr>
+      </w:pPr>
+      <w:r>
+        <w:rPr>
+          <w:sz w:val="28"/>
+          <w:szCs w:val="28"/>
+        </w:rPr>
+        <w:t>3</w:t>
+      </w:r>
+      <w:r>
+        <w:rPr>
+          <w:sz w:val="28"/>
+          <w:szCs w:val="28"/>
+        </w:rPr>
+        <w:t>.</w:t>
+      </w:r>
+      <w:r>
+        <w:rPr>
+          <w:sz w:val="28"/>
+          <w:szCs w:val="28"/>
+        </w:rPr>
+        <w:t>2</w:t>
+      </w:r>
+      <w:r>
+        <w:rPr>
+          <w:sz w:val="28"/>
+          <w:szCs w:val="28"/>
+        </w:rPr>
+        <w:t xml:space="preserve"> </w:t>
+      </w:r>
+      <w:r>
+        <w:rPr>
+          <w:sz w:val="28"/>
+          <w:szCs w:val="28"/>
+        </w:rPr>
+        <w:t>Célközönség</w:t>
+      </w:r>
+    </w:p>
+    <w:p>
+      <w:pPr>
+        <w:spacing w:line="360" w:lineRule="auto"/>
+        <w:jc w:val="both"/>
+        <w:rPr>
+          <w:sz w:val="24"/>
+          <w:szCs w:val="24"/>
+        </w:rPr>
+      </w:pPr>
+    </w:p>
+    <w:p>
+      <w:pPr>
+        <w:spacing w:line="360" w:lineRule="auto"/>
+        <w:jc w:val="both"/>
         <w:rPr>
           <w:sz w:val="24"/>
           <w:szCs w:val="24"/>
@@ -1226,8 +2128,124 @@
       </w:rPr>
     </w:lvl>
   </w:abstractNum>
+  <w:abstractNum w:abstractNumId="1" w15:restartNumberingAfterBreak="0">
+    <w:nsid w:val="3895783C"/>
+    <w:multiLevelType w:val="hybridMultilevel"/>
+    <w:tmpl w:val="E9AC1506"/>
+    <w:lvl w:ilvl="0" w:tplc="040E0001">
+      <w:start w:val="1"/>
+      <w:numFmt w:val="bullet"/>
+      <w:lvlText w:val=""/>
+      <w:lvlJc w:val="left"/>
+      <w:pPr>
+        <w:ind w:left="720" w:hanging="360"/>
+      </w:pPr>
+      <w:rPr>
+        <w:rFonts w:ascii="Symbol" w:hAnsi="Symbol" w:hint="default"/>
+      </w:rPr>
+    </w:lvl>
+    <w:lvl w:ilvl="1" w:tplc="040E0003" w:tentative="1">
+      <w:start w:val="1"/>
+      <w:numFmt w:val="bullet"/>
+      <w:lvlText w:val="o"/>
+      <w:lvlJc w:val="left"/>
+      <w:pPr>
+        <w:ind w:left="1440" w:hanging="360"/>
+      </w:pPr>
+      <w:rPr>
+        <w:rFonts w:ascii="Courier New" w:hAnsi="Courier New" w:cs="Courier New" w:hint="default"/>
+      </w:rPr>
+    </w:lvl>
+    <w:lvl w:ilvl="2" w:tplc="040E0005" w:tentative="1">
+      <w:start w:val="1"/>
+      <w:numFmt w:val="bullet"/>
+      <w:lvlText w:val=""/>
+      <w:lvlJc w:val="left"/>
+      <w:pPr>
+        <w:ind w:left="2160" w:hanging="360"/>
+      </w:pPr>
+      <w:rPr>
+        <w:rFonts w:ascii="Wingdings" w:hAnsi="Wingdings" w:hint="default"/>
+      </w:rPr>
+    </w:lvl>
+    <w:lvl w:ilvl="3" w:tplc="040E0001" w:tentative="1">
+      <w:start w:val="1"/>
+      <w:numFmt w:val="bullet"/>
+      <w:lvlText w:val=""/>
+      <w:lvlJc w:val="left"/>
+      <w:pPr>
+        <w:ind w:left="2880" w:hanging="360"/>
+      </w:pPr>
+      <w:rPr>
+        <w:rFonts w:ascii="Symbol" w:hAnsi="Symbol" w:hint="default"/>
+      </w:rPr>
+    </w:lvl>
+    <w:lvl w:ilvl="4" w:tplc="040E0003" w:tentative="1">
+      <w:start w:val="1"/>
+      <w:numFmt w:val="bullet"/>
+      <w:lvlText w:val="o"/>
+      <w:lvlJc w:val="left"/>
+      <w:pPr>
+        <w:ind w:left="3600" w:hanging="360"/>
+      </w:pPr>
+      <w:rPr>
+        <w:rFonts w:ascii="Courier New" w:hAnsi="Courier New" w:cs="Courier New" w:hint="default"/>
+      </w:rPr>
+    </w:lvl>
+    <w:lvl w:ilvl="5" w:tplc="040E0005" w:tentative="1">
+      <w:start w:val="1"/>
+      <w:numFmt w:val="bullet"/>
+      <w:lvlText w:val=""/>
+      <w:lvlJc w:val="left"/>
+      <w:pPr>
+        <w:ind w:left="4320" w:hanging="360"/>
+      </w:pPr>
+      <w:rPr>
+        <w:rFonts w:ascii="Wingdings" w:hAnsi="Wingdings" w:hint="default"/>
+      </w:rPr>
+    </w:lvl>
+    <w:lvl w:ilvl="6" w:tplc="040E0001" w:tentative="1">
+      <w:start w:val="1"/>
+      <w:numFmt w:val="bullet"/>
+      <w:lvlText w:val=""/>
+      <w:lvlJc w:val="left"/>
+      <w:pPr>
+        <w:ind w:left="5040" w:hanging="360"/>
+      </w:pPr>
+      <w:rPr>
+        <w:rFonts w:ascii="Symbol" w:hAnsi="Symbol" w:hint="default"/>
+      </w:rPr>
+    </w:lvl>
+    <w:lvl w:ilvl="7" w:tplc="040E0003" w:tentative="1">
+      <w:start w:val="1"/>
+      <w:numFmt w:val="bullet"/>
+      <w:lvlText w:val="o"/>
+      <w:lvlJc w:val="left"/>
+      <w:pPr>
+        <w:ind w:left="5760" w:hanging="360"/>
+      </w:pPr>
+      <w:rPr>
+        <w:rFonts w:ascii="Courier New" w:hAnsi="Courier New" w:cs="Courier New" w:hint="default"/>
+      </w:rPr>
+    </w:lvl>
+    <w:lvl w:ilvl="8" w:tplc="040E0005" w:tentative="1">
+      <w:start w:val="1"/>
+      <w:numFmt w:val="bullet"/>
+      <w:lvlText w:val=""/>
+      <w:lvlJc w:val="left"/>
+      <w:pPr>
+        <w:ind w:left="6480" w:hanging="360"/>
+      </w:pPr>
+      <w:rPr>
+        <w:rFonts w:ascii="Wingdings" w:hAnsi="Wingdings" w:hint="default"/>
+      </w:rPr>
+    </w:lvl>
+  </w:abstractNum>
   <w:num w:numId="1" w16cid:durableId="1973317411">
     <w:abstractNumId w:val="0"/>
+  </w:num>
+  <w:num w:numId="2" w16cid:durableId="24601794">
+    <w:abstractNumId w:val="1"/>
   </w:num>
 </w:numbering>
 </file>
@@ -1799,6 +2817,17 @@
       <w:szCs w:val="26"/>
     </w:rPr>
   </w:style>
+  <w:style w:type="paragraph" w:styleId="Listaszerbekezds">
+    <w:name w:val="List Paragraph"/>
+    <w:basedOn w:val="Norml"/>
+    <w:uiPriority w:val="34"/>
+    <w:qFormat/>
+    <w:rsid w:val="00E103B0"/>
+    <w:pPr>
+      <w:ind w:left="720"/>
+      <w:contextualSpacing/>
+    </w:pPr>
+  </w:style>
 </w:styles>
 </file>
 

</xml_diff>

<commit_message>
Docs prog 20, dev docs coming
</commit_message>
<xml_diff>
--- a/Szakdolgozat_LB_2023_dokumentacio.docx
+++ b/Szakdolgozat_LB_2023_dokumentacio.docx
@@ -421,47 +421,16 @@
       </w:r>
     </w:p>
     <w:p>
-      <w:pPr>
-        <w:spacing w:line="360" w:lineRule="auto"/>
-        <w:rPr>
-          <w:rFonts w:asciiTheme="minorHAnsi" w:hAnsiTheme="minorHAnsi" w:cstheme="minorHAnsi"/>
-          <w:sz w:val="24"/>
-          <w:szCs w:val="24"/>
-        </w:rPr>
-      </w:pPr>
-      <w:r>
-        <w:rPr>
-          <w:rFonts w:asciiTheme="minorHAnsi" w:hAnsiTheme="minorHAnsi" w:cstheme="minorHAnsi"/>
-          <w:sz w:val="24"/>
-          <w:szCs w:val="24"/>
-        </w:rPr>
+      <w:r>
         <w:br w:type="page"/>
       </w:r>
-    </w:p>
-    <w:p>
-      <w:pPr>
-        <w:pStyle w:val="Cmsor1"/>
-        <w:spacing w:line="360" w:lineRule="auto"/>
-      </w:pPr>
-      <w:bookmarkStart w:id="0" w:name="_Toc135869848"/>
-      <w:r>
-        <w:lastRenderedPageBreak/>
-        <w:t>Tartalomjegyzék</w:t>
-      </w:r>
-      <w:bookmarkEnd w:id="0"/>
     </w:p>
     <w:sdt>
       <w:sdtPr>
         <w:rPr>
-          <w:rFonts w:ascii="Calibri" w:eastAsia="Calibri" w:hAnsi="Calibri" w:cs="Calibri"/>
-          <w:color w:val="000000"/>
-          <w:kern w:val="2"/>
-          <w:sz w:val="22"/>
-          <w:szCs w:val="22"/>
-          <w:lang w:val="hu-HU" w:eastAsia="hu-HU"/>
-          <w14:ligatures w14:val="standardContextual"/>
-        </w:rPr>
-        <w:id w:val="1768655744"/>
+          <w:lang w:val="hu-HU"/>
+        </w:rPr>
+        <w:id w:val="-215734099"/>
         <w:docPartObj>
           <w:docPartGallery w:val="Table of Contents"/>
           <w:docPartUnique/>
@@ -469,21 +438,44 @@
       </w:sdtPr>
       <w:sdtEndPr>
         <w:rPr>
-          <w:b/>
+          <w:rFonts w:ascii="Calibri" w:eastAsia="Calibri" w:hAnsi="Calibri" w:cs="Calibri"/>
           <w:bCs/>
+          <w:color w:val="000000"/>
+          <w:kern w:val="2"/>
+          <w:sz w:val="22"/>
+          <w:szCs w:val="22"/>
+          <w:lang w:eastAsia="hu-HU"/>
+          <w14:ligatures w14:val="standardContextual"/>
         </w:rPr>
       </w:sdtEndPr>
       <w:sdtContent>
         <w:p>
           <w:pPr>
             <w:pStyle w:val="Tartalomjegyzkcmsora"/>
+            <w:spacing w:before="0" w:line="360" w:lineRule="auto"/>
+            <w:rPr>
+              <w:b w:val="0"/>
+              <w:bCs/>
+              <w:sz w:val="40"/>
+              <w:szCs w:val="40"/>
+            </w:rPr>
           </w:pPr>
+          <w:r>
+            <w:rPr>
+              <w:b w:val="0"/>
+              <w:bCs/>
+              <w:sz w:val="40"/>
+              <w:szCs w:val="40"/>
+              <w:lang w:val="hu-HU"/>
+            </w:rPr>
+            <w:t>Tartalomjegyzék</w:t>
+          </w:r>
         </w:p>
         <w:p>
           <w:pPr>
             <w:pStyle w:val="TJ1"/>
             <w:tabs>
-              <w:tab w:val="right" w:leader="dot" w:pos="8493"/>
+              <w:tab w:val="right" w:pos="8493"/>
             </w:tabs>
             <w:rPr>
               <w:rFonts w:asciiTheme="minorHAnsi" w:eastAsiaTheme="minorEastAsia" w:hAnsiTheme="minorHAnsi" w:cstheme="minorBidi"/>
@@ -496,18 +488,18 @@
             <w:fldChar w:fldCharType="begin"/>
           </w:r>
           <w:r>
-            <w:instrText xml:space="preserve"> TOC \o "1-3" \h \z \u </w:instrText>
+            <w:instrText xml:space="preserve"> TOC \o "1-4" \h \z \u </w:instrText>
           </w:r>
           <w:r>
             <w:fldChar w:fldCharType="separate"/>
           </w:r>
-          <w:hyperlink w:anchor="_Toc135869848" w:history="1">
+          <w:hyperlink w:anchor="_Toc135961930" w:history="1">
             <w:r>
               <w:rPr>
                 <w:rStyle w:val="Hiperhivatkozs"/>
                 <w:noProof/>
               </w:rPr>
-              <w:t>Tartalomjegyzék</w:t>
+              <w:t>1.  Bevezetés</w:t>
             </w:r>
             <w:r>
               <w:rPr>
@@ -528,7 +520,7 @@
                 <w:noProof/>
                 <w:webHidden/>
               </w:rPr>
-              <w:instrText xml:space="preserve"> PAGEREF _Toc135869848 \h </w:instrText>
+              <w:instrText xml:space="preserve"> PAGEREF _Toc135961930 \h </w:instrText>
             </w:r>
             <w:r>
               <w:rPr>
@@ -548,7 +540,7 @@
                 <w:noProof/>
                 <w:webHidden/>
               </w:rPr>
-              <w:t>2</w:t>
+              <w:t>3</w:t>
             </w:r>
             <w:r>
               <w:rPr>
@@ -561,9 +553,9 @@
         </w:p>
         <w:p>
           <w:pPr>
-            <w:pStyle w:val="TJ1"/>
+            <w:pStyle w:val="TJ2"/>
             <w:tabs>
-              <w:tab w:val="right" w:leader="dot" w:pos="8493"/>
+              <w:tab w:val="right" w:pos="8493"/>
             </w:tabs>
             <w:rPr>
               <w:rFonts w:asciiTheme="minorHAnsi" w:eastAsiaTheme="minorEastAsia" w:hAnsiTheme="minorHAnsi" w:cstheme="minorBidi"/>
@@ -572,13 +564,13 @@
               <w:lang w:val="en-US" w:eastAsia="en-US"/>
             </w:rPr>
           </w:pPr>
-          <w:hyperlink w:anchor="_Toc135869849" w:history="1">
+          <w:hyperlink w:anchor="_Toc135961931" w:history="1">
             <w:r>
               <w:rPr>
                 <w:rStyle w:val="Hiperhivatkozs"/>
                 <w:noProof/>
               </w:rPr>
-              <w:t>1.  Bevezetés</w:t>
+              <w:t>1.1 Témaválasztás</w:t>
             </w:r>
             <w:r>
               <w:rPr>
@@ -599,7 +591,7 @@
                 <w:noProof/>
                 <w:webHidden/>
               </w:rPr>
-              <w:instrText xml:space="preserve"> PAGEREF _Toc135869849 \h </w:instrText>
+              <w:instrText xml:space="preserve"> PAGEREF _Toc135961931 \h </w:instrText>
             </w:r>
             <w:r>
               <w:rPr>
@@ -619,7 +611,7 @@
                 <w:noProof/>
                 <w:webHidden/>
               </w:rPr>
-              <w:t>4</w:t>
+              <w:t>3</w:t>
             </w:r>
             <w:r>
               <w:rPr>
@@ -634,7 +626,7 @@
           <w:pPr>
             <w:pStyle w:val="TJ2"/>
             <w:tabs>
-              <w:tab w:val="right" w:leader="dot" w:pos="8493"/>
+              <w:tab w:val="right" w:pos="8493"/>
             </w:tabs>
             <w:rPr>
               <w:rFonts w:asciiTheme="minorHAnsi" w:eastAsiaTheme="minorEastAsia" w:hAnsiTheme="minorHAnsi" w:cstheme="minorBidi"/>
@@ -643,13 +635,13 @@
               <w:lang w:val="en-US" w:eastAsia="en-US"/>
             </w:rPr>
           </w:pPr>
-          <w:hyperlink w:anchor="_Toc135869850" w:history="1">
+          <w:hyperlink w:anchor="_Toc135961932" w:history="1">
             <w:r>
               <w:rPr>
                 <w:rStyle w:val="Hiperhivatkozs"/>
                 <w:noProof/>
               </w:rPr>
-              <w:t>1.1 Témaválasztás</w:t>
+              <w:t>1.2 Spotify</w:t>
             </w:r>
             <w:r>
               <w:rPr>
@@ -670,7 +662,7 @@
                 <w:noProof/>
                 <w:webHidden/>
               </w:rPr>
-              <w:instrText xml:space="preserve"> PAGEREF _Toc135869850 \h </w:instrText>
+              <w:instrText xml:space="preserve"> PAGEREF _Toc135961932 \h </w:instrText>
             </w:r>
             <w:r>
               <w:rPr>
@@ -690,7 +682,7 @@
                 <w:noProof/>
                 <w:webHidden/>
               </w:rPr>
-              <w:t>4</w:t>
+              <w:t>3</w:t>
             </w:r>
             <w:r>
               <w:rPr>
@@ -703,9 +695,9 @@
         </w:p>
         <w:p>
           <w:pPr>
-            <w:pStyle w:val="TJ2"/>
+            <w:pStyle w:val="TJ1"/>
             <w:tabs>
-              <w:tab w:val="right" w:leader="dot" w:pos="8493"/>
+              <w:tab w:val="right" w:pos="8493"/>
             </w:tabs>
             <w:rPr>
               <w:rFonts w:asciiTheme="minorHAnsi" w:eastAsiaTheme="minorEastAsia" w:hAnsiTheme="minorHAnsi" w:cstheme="minorBidi"/>
@@ -714,13 +706,13 @@
               <w:lang w:val="en-US" w:eastAsia="en-US"/>
             </w:rPr>
           </w:pPr>
-          <w:hyperlink w:anchor="_Toc135869851" w:history="1">
+          <w:hyperlink w:anchor="_Toc135961933" w:history="1">
             <w:r>
               <w:rPr>
                 <w:rStyle w:val="Hiperhivatkozs"/>
                 <w:noProof/>
               </w:rPr>
-              <w:t>1.2 Spotify</w:t>
+              <w:t>2.  Alapvető technológiák</w:t>
             </w:r>
             <w:r>
               <w:rPr>
@@ -741,7 +733,7 @@
                 <w:noProof/>
                 <w:webHidden/>
               </w:rPr>
-              <w:instrText xml:space="preserve"> PAGEREF _Toc135869851 \h </w:instrText>
+              <w:instrText xml:space="preserve"> PAGEREF _Toc135961933 \h </w:instrText>
             </w:r>
             <w:r>
               <w:rPr>
@@ -761,7 +753,7 @@
                 <w:noProof/>
                 <w:webHidden/>
               </w:rPr>
-              <w:t>4</w:t>
+              <w:t>5</w:t>
             </w:r>
             <w:r>
               <w:rPr>
@@ -774,9 +766,9 @@
         </w:p>
         <w:p>
           <w:pPr>
-            <w:pStyle w:val="TJ1"/>
+            <w:pStyle w:val="TJ2"/>
             <w:tabs>
-              <w:tab w:val="right" w:leader="dot" w:pos="8493"/>
+              <w:tab w:val="right" w:pos="8493"/>
             </w:tabs>
             <w:rPr>
               <w:rFonts w:asciiTheme="minorHAnsi" w:eastAsiaTheme="minorEastAsia" w:hAnsiTheme="minorHAnsi" w:cstheme="minorBidi"/>
@@ -785,13 +777,13 @@
               <w:lang w:val="en-US" w:eastAsia="en-US"/>
             </w:rPr>
           </w:pPr>
-          <w:hyperlink w:anchor="_Toc135869852" w:history="1">
+          <w:hyperlink w:anchor="_Toc135961934" w:history="1">
             <w:r>
               <w:rPr>
                 <w:rStyle w:val="Hiperhivatkozs"/>
                 <w:noProof/>
               </w:rPr>
-              <w:t>2.  Alapvető technológiák</w:t>
+              <w:t>2.1 React</w:t>
             </w:r>
             <w:r>
               <w:rPr>
@@ -812,7 +804,7 @@
                 <w:noProof/>
                 <w:webHidden/>
               </w:rPr>
-              <w:instrText xml:space="preserve"> PAGEREF _Toc135869852 \h </w:instrText>
+              <w:instrText xml:space="preserve"> PAGEREF _Toc135961934 \h </w:instrText>
             </w:r>
             <w:r>
               <w:rPr>
@@ -832,7 +824,7 @@
                 <w:noProof/>
                 <w:webHidden/>
               </w:rPr>
-              <w:t>6</w:t>
+              <w:t>5</w:t>
             </w:r>
             <w:r>
               <w:rPr>
@@ -847,7 +839,7 @@
           <w:pPr>
             <w:pStyle w:val="TJ2"/>
             <w:tabs>
-              <w:tab w:val="right" w:leader="dot" w:pos="8493"/>
+              <w:tab w:val="right" w:pos="8493"/>
             </w:tabs>
             <w:rPr>
               <w:rFonts w:asciiTheme="minorHAnsi" w:eastAsiaTheme="minorEastAsia" w:hAnsiTheme="minorHAnsi" w:cstheme="minorBidi"/>
@@ -856,13 +848,13 @@
               <w:lang w:val="en-US" w:eastAsia="en-US"/>
             </w:rPr>
           </w:pPr>
-          <w:hyperlink w:anchor="_Toc135869853" w:history="1">
+          <w:hyperlink w:anchor="_Toc135961935" w:history="1">
             <w:r>
               <w:rPr>
                 <w:rStyle w:val="Hiperhivatkozs"/>
                 <w:noProof/>
               </w:rPr>
-              <w:t>2.1 React</w:t>
+              <w:t>2.2 Next.js</w:t>
             </w:r>
             <w:r>
               <w:rPr>
@@ -883,7 +875,7 @@
                 <w:noProof/>
                 <w:webHidden/>
               </w:rPr>
-              <w:instrText xml:space="preserve"> PAGEREF _Toc135869853 \h </w:instrText>
+              <w:instrText xml:space="preserve"> PAGEREF _Toc135961935 \h </w:instrText>
             </w:r>
             <w:r>
               <w:rPr>
@@ -903,7 +895,7 @@
                 <w:noProof/>
                 <w:webHidden/>
               </w:rPr>
-              <w:t>6</w:t>
+              <w:t>5</w:t>
             </w:r>
             <w:r>
               <w:rPr>
@@ -918,7 +910,7 @@
           <w:pPr>
             <w:pStyle w:val="TJ2"/>
             <w:tabs>
-              <w:tab w:val="right" w:leader="dot" w:pos="8493"/>
+              <w:tab w:val="right" w:pos="8493"/>
             </w:tabs>
             <w:rPr>
               <w:rFonts w:asciiTheme="minorHAnsi" w:eastAsiaTheme="minorEastAsia" w:hAnsiTheme="minorHAnsi" w:cstheme="minorBidi"/>
@@ -927,13 +919,13 @@
               <w:lang w:val="en-US" w:eastAsia="en-US"/>
             </w:rPr>
           </w:pPr>
-          <w:hyperlink w:anchor="_Toc135869854" w:history="1">
+          <w:hyperlink w:anchor="_Toc135961936" w:history="1">
             <w:r>
               <w:rPr>
                 <w:rStyle w:val="Hiperhivatkozs"/>
                 <w:noProof/>
               </w:rPr>
-              <w:t>2.2 Next.js</w:t>
+              <w:t>2.3 Prisma</w:t>
             </w:r>
             <w:r>
               <w:rPr>
@@ -954,7 +946,7 @@
                 <w:noProof/>
                 <w:webHidden/>
               </w:rPr>
-              <w:instrText xml:space="preserve"> PAGEREF _Toc135869854 \h </w:instrText>
+              <w:instrText xml:space="preserve"> PAGEREF _Toc135961936 \h </w:instrText>
             </w:r>
             <w:r>
               <w:rPr>
@@ -989,7 +981,7 @@
           <w:pPr>
             <w:pStyle w:val="TJ2"/>
             <w:tabs>
-              <w:tab w:val="right" w:leader="dot" w:pos="8493"/>
+              <w:tab w:val="right" w:pos="8493"/>
             </w:tabs>
             <w:rPr>
               <w:rFonts w:asciiTheme="minorHAnsi" w:eastAsiaTheme="minorEastAsia" w:hAnsiTheme="minorHAnsi" w:cstheme="minorBidi"/>
@@ -998,13 +990,13 @@
               <w:lang w:val="en-US" w:eastAsia="en-US"/>
             </w:rPr>
           </w:pPr>
-          <w:hyperlink w:anchor="_Toc135869855" w:history="1">
+          <w:hyperlink w:anchor="_Toc135961937" w:history="1">
             <w:r>
               <w:rPr>
                 <w:rStyle w:val="Hiperhivatkozs"/>
                 <w:noProof/>
               </w:rPr>
-              <w:t>2.3 Prisma</w:t>
+              <w:t>2.4 tRPC</w:t>
             </w:r>
             <w:r>
               <w:rPr>
@@ -1025,7 +1017,7 @@
                 <w:noProof/>
                 <w:webHidden/>
               </w:rPr>
-              <w:instrText xml:space="preserve"> PAGEREF _Toc135869855 \h </w:instrText>
+              <w:instrText xml:space="preserve"> PAGEREF _Toc135961937 \h </w:instrText>
             </w:r>
             <w:r>
               <w:rPr>
@@ -1045,7 +1037,7 @@
                 <w:noProof/>
                 <w:webHidden/>
               </w:rPr>
-              <w:t>7</w:t>
+              <w:t>6</w:t>
             </w:r>
             <w:r>
               <w:rPr>
@@ -1060,7 +1052,7 @@
           <w:pPr>
             <w:pStyle w:val="TJ2"/>
             <w:tabs>
-              <w:tab w:val="right" w:leader="dot" w:pos="8493"/>
+              <w:tab w:val="right" w:pos="8493"/>
             </w:tabs>
             <w:rPr>
               <w:rFonts w:asciiTheme="minorHAnsi" w:eastAsiaTheme="minorEastAsia" w:hAnsiTheme="minorHAnsi" w:cstheme="minorBidi"/>
@@ -1069,13 +1061,13 @@
               <w:lang w:val="en-US" w:eastAsia="en-US"/>
             </w:rPr>
           </w:pPr>
-          <w:hyperlink w:anchor="_Toc135869856" w:history="1">
+          <w:hyperlink w:anchor="_Toc135961938" w:history="1">
             <w:r>
               <w:rPr>
                 <w:rStyle w:val="Hiperhivatkozs"/>
                 <w:noProof/>
               </w:rPr>
-              <w:t>2.4 tRPC</w:t>
+              <w:t>2.5 NextAuth.js</w:t>
             </w:r>
             <w:r>
               <w:rPr>
@@ -1096,7 +1088,7 @@
                 <w:noProof/>
                 <w:webHidden/>
               </w:rPr>
-              <w:instrText xml:space="preserve"> PAGEREF _Toc135869856 \h </w:instrText>
+              <w:instrText xml:space="preserve"> PAGEREF _Toc135961938 \h </w:instrText>
             </w:r>
             <w:r>
               <w:rPr>
@@ -1116,7 +1108,7 @@
                 <w:noProof/>
                 <w:webHidden/>
               </w:rPr>
-              <w:t>7</w:t>
+              <w:t>6</w:t>
             </w:r>
             <w:r>
               <w:rPr>
@@ -1131,7 +1123,7 @@
           <w:pPr>
             <w:pStyle w:val="TJ2"/>
             <w:tabs>
-              <w:tab w:val="right" w:leader="dot" w:pos="8493"/>
+              <w:tab w:val="right" w:pos="8493"/>
             </w:tabs>
             <w:rPr>
               <w:rFonts w:asciiTheme="minorHAnsi" w:eastAsiaTheme="minorEastAsia" w:hAnsiTheme="minorHAnsi" w:cstheme="minorBidi"/>
@@ -1140,13 +1132,13 @@
               <w:lang w:val="en-US" w:eastAsia="en-US"/>
             </w:rPr>
           </w:pPr>
-          <w:hyperlink w:anchor="_Toc135869857" w:history="1">
+          <w:hyperlink w:anchor="_Toc135961939" w:history="1">
             <w:r>
               <w:rPr>
                 <w:rStyle w:val="Hiperhivatkozs"/>
                 <w:noProof/>
               </w:rPr>
-              <w:t>2.5 NextAuth.js</w:t>
+              <w:t>2.6 TailwindCSS</w:t>
             </w:r>
             <w:r>
               <w:rPr>
@@ -1167,7 +1159,7 @@
                 <w:noProof/>
                 <w:webHidden/>
               </w:rPr>
-              <w:instrText xml:space="preserve"> PAGEREF _Toc135869857 \h </w:instrText>
+              <w:instrText xml:space="preserve"> PAGEREF _Toc135961939 \h </w:instrText>
             </w:r>
             <w:r>
               <w:rPr>
@@ -1202,7 +1194,7 @@
           <w:pPr>
             <w:pStyle w:val="TJ2"/>
             <w:tabs>
-              <w:tab w:val="right" w:leader="dot" w:pos="8493"/>
+              <w:tab w:val="right" w:pos="8493"/>
             </w:tabs>
             <w:rPr>
               <w:rFonts w:asciiTheme="minorHAnsi" w:eastAsiaTheme="minorEastAsia" w:hAnsiTheme="minorHAnsi" w:cstheme="minorBidi"/>
@@ -1211,13 +1203,13 @@
               <w:lang w:val="en-US" w:eastAsia="en-US"/>
             </w:rPr>
           </w:pPr>
-          <w:hyperlink w:anchor="_Toc135869858" w:history="1">
+          <w:hyperlink w:anchor="_Toc135961940" w:history="1">
             <w:r>
               <w:rPr>
                 <w:rStyle w:val="Hiperhivatkozs"/>
                 <w:noProof/>
               </w:rPr>
-              <w:t>2.6 TailwindCSS</w:t>
+              <w:t>2.7 Spotify Web Api</w:t>
             </w:r>
             <w:r>
               <w:rPr>
@@ -1238,7 +1230,7 @@
                 <w:noProof/>
                 <w:webHidden/>
               </w:rPr>
-              <w:instrText xml:space="preserve"> PAGEREF _Toc135869858 \h </w:instrText>
+              <w:instrText xml:space="preserve"> PAGEREF _Toc135961940 \h </w:instrText>
             </w:r>
             <w:r>
               <w:rPr>
@@ -1258,7 +1250,7 @@
                 <w:noProof/>
                 <w:webHidden/>
               </w:rPr>
-              <w:t>8</w:t>
+              <w:t>7</w:t>
             </w:r>
             <w:r>
               <w:rPr>
@@ -1271,9 +1263,9 @@
         </w:p>
         <w:p>
           <w:pPr>
-            <w:pStyle w:val="TJ2"/>
+            <w:pStyle w:val="TJ1"/>
             <w:tabs>
-              <w:tab w:val="right" w:leader="dot" w:pos="8493"/>
+              <w:tab w:val="right" w:pos="8493"/>
             </w:tabs>
             <w:rPr>
               <w:rFonts w:asciiTheme="minorHAnsi" w:eastAsiaTheme="minorEastAsia" w:hAnsiTheme="minorHAnsi" w:cstheme="minorBidi"/>
@@ -1282,13 +1274,13 @@
               <w:lang w:val="en-US" w:eastAsia="en-US"/>
             </w:rPr>
           </w:pPr>
-          <w:hyperlink w:anchor="_Toc135869859" w:history="1">
+          <w:hyperlink w:anchor="_Toc135961941" w:history="1">
             <w:r>
               <w:rPr>
                 <w:rStyle w:val="Hiperhivatkozs"/>
                 <w:noProof/>
               </w:rPr>
-              <w:t>2.7 Spotify Web Api</w:t>
+              <w:t>3.  Felhasználói dokumentáció</w:t>
             </w:r>
             <w:r>
               <w:rPr>
@@ -1309,7 +1301,7 @@
                 <w:noProof/>
                 <w:webHidden/>
               </w:rPr>
-              <w:instrText xml:space="preserve"> PAGEREF _Toc135869859 \h </w:instrText>
+              <w:instrText xml:space="preserve"> PAGEREF _Toc135961941 \h </w:instrText>
             </w:r>
             <w:r>
               <w:rPr>
@@ -1342,9 +1334,9 @@
         </w:p>
         <w:p>
           <w:pPr>
-            <w:pStyle w:val="TJ1"/>
+            <w:pStyle w:val="TJ2"/>
             <w:tabs>
-              <w:tab w:val="right" w:leader="dot" w:pos="8493"/>
+              <w:tab w:val="right" w:pos="8493"/>
             </w:tabs>
             <w:rPr>
               <w:rFonts w:asciiTheme="minorHAnsi" w:eastAsiaTheme="minorEastAsia" w:hAnsiTheme="minorHAnsi" w:cstheme="minorBidi"/>
@@ -1353,13 +1345,13 @@
               <w:lang w:val="en-US" w:eastAsia="en-US"/>
             </w:rPr>
           </w:pPr>
-          <w:hyperlink w:anchor="_Toc135869860" w:history="1">
+          <w:hyperlink w:anchor="_Toc135961942" w:history="1">
             <w:r>
               <w:rPr>
                 <w:rStyle w:val="Hiperhivatkozs"/>
                 <w:noProof/>
               </w:rPr>
-              <w:t>3.  Felhasználói dokumentáció</w:t>
+              <w:t>3.1 Rövid ismertetés</w:t>
             </w:r>
             <w:r>
               <w:rPr>
@@ -1380,7 +1372,7 @@
                 <w:noProof/>
                 <w:webHidden/>
               </w:rPr>
-              <w:instrText xml:space="preserve"> PAGEREF _Toc135869860 \h </w:instrText>
+              <w:instrText xml:space="preserve"> PAGEREF _Toc135961942 \h </w:instrText>
             </w:r>
             <w:r>
               <w:rPr>
@@ -1400,7 +1392,7 @@
                 <w:noProof/>
                 <w:webHidden/>
               </w:rPr>
-              <w:t>9</w:t>
+              <w:t>8</w:t>
             </w:r>
             <w:r>
               <w:rPr>
@@ -1415,7 +1407,7 @@
           <w:pPr>
             <w:pStyle w:val="TJ2"/>
             <w:tabs>
-              <w:tab w:val="right" w:leader="dot" w:pos="8493"/>
+              <w:tab w:val="right" w:pos="8493"/>
             </w:tabs>
             <w:rPr>
               <w:rFonts w:asciiTheme="minorHAnsi" w:eastAsiaTheme="minorEastAsia" w:hAnsiTheme="minorHAnsi" w:cstheme="minorBidi"/>
@@ -1424,13 +1416,13 @@
               <w:lang w:val="en-US" w:eastAsia="en-US"/>
             </w:rPr>
           </w:pPr>
-          <w:hyperlink w:anchor="_Toc135869861" w:history="1">
+          <w:hyperlink w:anchor="_Toc135961943" w:history="1">
             <w:r>
               <w:rPr>
                 <w:rStyle w:val="Hiperhivatkozs"/>
                 <w:noProof/>
               </w:rPr>
-              <w:t>3.1 Rövid ismertetés</w:t>
+              <w:t>3.2 Célközönség</w:t>
             </w:r>
             <w:r>
               <w:rPr>
@@ -1451,7 +1443,7 @@
                 <w:noProof/>
                 <w:webHidden/>
               </w:rPr>
-              <w:instrText xml:space="preserve"> PAGEREF _Toc135869861 \h </w:instrText>
+              <w:instrText xml:space="preserve"> PAGEREF _Toc135961943 \h </w:instrText>
             </w:r>
             <w:r>
               <w:rPr>
@@ -1471,7 +1463,7 @@
                 <w:noProof/>
                 <w:webHidden/>
               </w:rPr>
-              <w:t>9</w:t>
+              <w:t>8</w:t>
             </w:r>
             <w:r>
               <w:rPr>
@@ -1486,7 +1478,7 @@
           <w:pPr>
             <w:pStyle w:val="TJ2"/>
             <w:tabs>
-              <w:tab w:val="right" w:leader="dot" w:pos="8493"/>
+              <w:tab w:val="right" w:pos="8493"/>
             </w:tabs>
             <w:rPr>
               <w:rFonts w:asciiTheme="minorHAnsi" w:eastAsiaTheme="minorEastAsia" w:hAnsiTheme="minorHAnsi" w:cstheme="minorBidi"/>
@@ -1495,13 +1487,13 @@
               <w:lang w:val="en-US" w:eastAsia="en-US"/>
             </w:rPr>
           </w:pPr>
-          <w:hyperlink w:anchor="_Toc135869862" w:history="1">
+          <w:hyperlink w:anchor="_Toc135961944" w:history="1">
             <w:r>
               <w:rPr>
                 <w:rStyle w:val="Hiperhivatkozs"/>
                 <w:noProof/>
               </w:rPr>
-              <w:t>3.2 Célközönség</w:t>
+              <w:t>3.3 Rendszerkövetelmények</w:t>
             </w:r>
             <w:r>
               <w:rPr>
@@ -1522,7 +1514,7 @@
                 <w:noProof/>
                 <w:webHidden/>
               </w:rPr>
-              <w:instrText xml:space="preserve"> PAGEREF _Toc135869862 \h </w:instrText>
+              <w:instrText xml:space="preserve"> PAGEREF _Toc135961944 \h </w:instrText>
             </w:r>
             <w:r>
               <w:rPr>
@@ -1542,7 +1534,7 @@
                 <w:noProof/>
                 <w:webHidden/>
               </w:rPr>
-              <w:t>9</w:t>
+              <w:t>8</w:t>
             </w:r>
             <w:r>
               <w:rPr>
@@ -1557,7 +1549,7 @@
           <w:pPr>
             <w:pStyle w:val="TJ2"/>
             <w:tabs>
-              <w:tab w:val="right" w:leader="dot" w:pos="8493"/>
+              <w:tab w:val="right" w:pos="8493"/>
             </w:tabs>
             <w:rPr>
               <w:rFonts w:asciiTheme="minorHAnsi" w:eastAsiaTheme="minorEastAsia" w:hAnsiTheme="minorHAnsi" w:cstheme="minorBidi"/>
@@ -1566,13 +1558,13 @@
               <w:lang w:val="en-US" w:eastAsia="en-US"/>
             </w:rPr>
           </w:pPr>
-          <w:hyperlink w:anchor="_Toc135869863" w:history="1">
+          <w:hyperlink w:anchor="_Toc135961945" w:history="1">
             <w:r>
               <w:rPr>
                 <w:rStyle w:val="Hiperhivatkozs"/>
                 <w:noProof/>
               </w:rPr>
-              <w:t>3.3 Rendszerkövetelmények</w:t>
+              <w:t>3.4 Használat</w:t>
             </w:r>
             <w:r>
               <w:rPr>
@@ -1593,7 +1585,7 @@
                 <w:noProof/>
                 <w:webHidden/>
               </w:rPr>
-              <w:instrText xml:space="preserve"> PAGEREF _Toc135869863 \h </w:instrText>
+              <w:instrText xml:space="preserve"> PAGEREF _Toc135961945 \h </w:instrText>
             </w:r>
             <w:r>
               <w:rPr>
@@ -1626,9 +1618,9 @@
         </w:p>
         <w:p>
           <w:pPr>
-            <w:pStyle w:val="TJ2"/>
+            <w:pStyle w:val="TJ3"/>
             <w:tabs>
-              <w:tab w:val="right" w:leader="dot" w:pos="8493"/>
+              <w:tab w:val="right" w:pos="8493"/>
             </w:tabs>
             <w:rPr>
               <w:rFonts w:asciiTheme="minorHAnsi" w:eastAsiaTheme="minorEastAsia" w:hAnsiTheme="minorHAnsi" w:cstheme="minorBidi"/>
@@ -1637,13 +1629,13 @@
               <w:lang w:val="en-US" w:eastAsia="en-US"/>
             </w:rPr>
           </w:pPr>
-          <w:hyperlink w:anchor="_Toc135869864" w:history="1">
+          <w:hyperlink w:anchor="_Toc135961946" w:history="1">
             <w:r>
               <w:rPr>
                 <w:rStyle w:val="Hiperhivatkozs"/>
                 <w:noProof/>
               </w:rPr>
-              <w:t>3.4 Használat</w:t>
+              <w:t>3.4.1 Bejelentkezés</w:t>
             </w:r>
             <w:r>
               <w:rPr>
@@ -1664,7 +1656,7 @@
                 <w:noProof/>
                 <w:webHidden/>
               </w:rPr>
-              <w:instrText xml:space="preserve"> PAGEREF _Toc135869864 \h </w:instrText>
+              <w:instrText xml:space="preserve"> PAGEREF _Toc135961946 \h </w:instrText>
             </w:r>
             <w:r>
               <w:rPr>
@@ -1684,7 +1676,7 @@
                 <w:noProof/>
                 <w:webHidden/>
               </w:rPr>
-              <w:t>10</w:t>
+              <w:t>9</w:t>
             </w:r>
             <w:r>
               <w:rPr>
@@ -1697,9 +1689,9 @@
         </w:p>
         <w:p>
           <w:pPr>
-            <w:pStyle w:val="TJ2"/>
+            <w:pStyle w:val="TJ3"/>
             <w:tabs>
-              <w:tab w:val="right" w:leader="dot" w:pos="8493"/>
+              <w:tab w:val="right" w:pos="8493"/>
             </w:tabs>
             <w:rPr>
               <w:rFonts w:asciiTheme="minorHAnsi" w:eastAsiaTheme="minorEastAsia" w:hAnsiTheme="minorHAnsi" w:cstheme="minorBidi"/>
@@ -1708,13 +1700,13 @@
               <w:lang w:val="en-US" w:eastAsia="en-US"/>
             </w:rPr>
           </w:pPr>
-          <w:hyperlink w:anchor="_Toc135869865" w:history="1">
+          <w:hyperlink w:anchor="_Toc135961947" w:history="1">
             <w:r>
               <w:rPr>
                 <w:rStyle w:val="Hiperhivatkozs"/>
                 <w:noProof/>
               </w:rPr>
-              <w:t>3.4.1 Bejelentkezés</w:t>
+              <w:t>3.4.2 Főoldal</w:t>
             </w:r>
             <w:r>
               <w:rPr>
@@ -1735,7 +1727,7 @@
                 <w:noProof/>
                 <w:webHidden/>
               </w:rPr>
-              <w:instrText xml:space="preserve"> PAGEREF _Toc135869865 \h </w:instrText>
+              <w:instrText xml:space="preserve"> PAGEREF _Toc135961947 \h </w:instrText>
             </w:r>
             <w:r>
               <w:rPr>
@@ -1755,7 +1747,7 @@
                 <w:noProof/>
                 <w:webHidden/>
               </w:rPr>
-              <w:t>10</w:t>
+              <w:t>11</w:t>
             </w:r>
             <w:r>
               <w:rPr>
@@ -1768,9 +1760,9 @@
         </w:p>
         <w:p>
           <w:pPr>
-            <w:pStyle w:val="TJ2"/>
+            <w:pStyle w:val="TJ4"/>
             <w:tabs>
-              <w:tab w:val="right" w:leader="dot" w:pos="8493"/>
+              <w:tab w:val="right" w:pos="8493"/>
             </w:tabs>
             <w:rPr>
               <w:rFonts w:asciiTheme="minorHAnsi" w:eastAsiaTheme="minorEastAsia" w:hAnsiTheme="minorHAnsi" w:cstheme="minorBidi"/>
@@ -1779,13 +1771,13 @@
               <w:lang w:val="en-US" w:eastAsia="en-US"/>
             </w:rPr>
           </w:pPr>
-          <w:hyperlink w:anchor="_Toc135869866" w:history="1">
+          <w:hyperlink w:anchor="_Toc135961948" w:history="1">
             <w:r>
               <w:rPr>
                 <w:rStyle w:val="Hiperhivatkozs"/>
                 <w:noProof/>
               </w:rPr>
-              <w:t>3.4.2 Főoldal</w:t>
+              <w:t>3.4.2.1 Bal oldali sáv</w:t>
             </w:r>
             <w:r>
               <w:rPr>
@@ -1806,7 +1798,7 @@
                 <w:noProof/>
                 <w:webHidden/>
               </w:rPr>
-              <w:instrText xml:space="preserve"> PAGEREF _Toc135869866 \h </w:instrText>
+              <w:instrText xml:space="preserve"> PAGEREF _Toc135961948 \h </w:instrText>
             </w:r>
             <w:r>
               <w:rPr>
@@ -1827,6 +1819,432 @@
                 <w:webHidden/>
               </w:rPr>
               <w:t>12</w:t>
+            </w:r>
+            <w:r>
+              <w:rPr>
+                <w:noProof/>
+                <w:webHidden/>
+              </w:rPr>
+              <w:fldChar w:fldCharType="end"/>
+            </w:r>
+          </w:hyperlink>
+        </w:p>
+        <w:p>
+          <w:pPr>
+            <w:pStyle w:val="TJ4"/>
+            <w:tabs>
+              <w:tab w:val="right" w:pos="8493"/>
+            </w:tabs>
+            <w:rPr>
+              <w:rFonts w:asciiTheme="minorHAnsi" w:eastAsiaTheme="minorEastAsia" w:hAnsiTheme="minorHAnsi" w:cstheme="minorBidi"/>
+              <w:noProof/>
+              <w:color w:val="auto"/>
+              <w:lang w:val="en-US" w:eastAsia="en-US"/>
+            </w:rPr>
+          </w:pPr>
+          <w:hyperlink w:anchor="_Toc135961949" w:history="1">
+            <w:r>
+              <w:rPr>
+                <w:rStyle w:val="Hiperhivatkozs"/>
+                <w:noProof/>
+              </w:rPr>
+              <w:t>3.4.2.2 Jobb oldali sáv</w:t>
+            </w:r>
+            <w:r>
+              <w:rPr>
+                <w:noProof/>
+                <w:webHidden/>
+              </w:rPr>
+              <w:tab/>
+            </w:r>
+            <w:r>
+              <w:rPr>
+                <w:noProof/>
+                <w:webHidden/>
+              </w:rPr>
+              <w:fldChar w:fldCharType="begin"/>
+            </w:r>
+            <w:r>
+              <w:rPr>
+                <w:noProof/>
+                <w:webHidden/>
+              </w:rPr>
+              <w:instrText xml:space="preserve"> PAGEREF _Toc135961949 \h </w:instrText>
+            </w:r>
+            <w:r>
+              <w:rPr>
+                <w:noProof/>
+                <w:webHidden/>
+              </w:rPr>
+            </w:r>
+            <w:r>
+              <w:rPr>
+                <w:noProof/>
+                <w:webHidden/>
+              </w:rPr>
+              <w:fldChar w:fldCharType="separate"/>
+            </w:r>
+            <w:r>
+              <w:rPr>
+                <w:noProof/>
+                <w:webHidden/>
+              </w:rPr>
+              <w:t>13</w:t>
+            </w:r>
+            <w:r>
+              <w:rPr>
+                <w:noProof/>
+                <w:webHidden/>
+              </w:rPr>
+              <w:fldChar w:fldCharType="end"/>
+            </w:r>
+          </w:hyperlink>
+        </w:p>
+        <w:p>
+          <w:pPr>
+            <w:pStyle w:val="TJ4"/>
+            <w:tabs>
+              <w:tab w:val="right" w:pos="8493"/>
+            </w:tabs>
+            <w:rPr>
+              <w:rFonts w:asciiTheme="minorHAnsi" w:eastAsiaTheme="minorEastAsia" w:hAnsiTheme="minorHAnsi" w:cstheme="minorBidi"/>
+              <w:noProof/>
+              <w:color w:val="auto"/>
+              <w:lang w:val="en-US" w:eastAsia="en-US"/>
+            </w:rPr>
+          </w:pPr>
+          <w:hyperlink w:anchor="_Toc135961950" w:history="1">
+            <w:r>
+              <w:rPr>
+                <w:rStyle w:val="Hiperhivatkozs"/>
+                <w:noProof/>
+              </w:rPr>
+              <w:t>3.4.2.3 Információs doboz</w:t>
+            </w:r>
+            <w:r>
+              <w:rPr>
+                <w:noProof/>
+                <w:webHidden/>
+              </w:rPr>
+              <w:tab/>
+            </w:r>
+            <w:r>
+              <w:rPr>
+                <w:noProof/>
+                <w:webHidden/>
+              </w:rPr>
+              <w:fldChar w:fldCharType="begin"/>
+            </w:r>
+            <w:r>
+              <w:rPr>
+                <w:noProof/>
+                <w:webHidden/>
+              </w:rPr>
+              <w:instrText xml:space="preserve"> PAGEREF _Toc135961950 \h </w:instrText>
+            </w:r>
+            <w:r>
+              <w:rPr>
+                <w:noProof/>
+                <w:webHidden/>
+              </w:rPr>
+            </w:r>
+            <w:r>
+              <w:rPr>
+                <w:noProof/>
+                <w:webHidden/>
+              </w:rPr>
+              <w:fldChar w:fldCharType="separate"/>
+            </w:r>
+            <w:r>
+              <w:rPr>
+                <w:noProof/>
+                <w:webHidden/>
+              </w:rPr>
+              <w:t>13</w:t>
+            </w:r>
+            <w:r>
+              <w:rPr>
+                <w:noProof/>
+                <w:webHidden/>
+              </w:rPr>
+              <w:fldChar w:fldCharType="end"/>
+            </w:r>
+          </w:hyperlink>
+        </w:p>
+        <w:p>
+          <w:pPr>
+            <w:pStyle w:val="TJ4"/>
+            <w:tabs>
+              <w:tab w:val="right" w:pos="8493"/>
+            </w:tabs>
+            <w:rPr>
+              <w:rFonts w:asciiTheme="minorHAnsi" w:eastAsiaTheme="minorEastAsia" w:hAnsiTheme="minorHAnsi" w:cstheme="minorBidi"/>
+              <w:noProof/>
+              <w:color w:val="auto"/>
+              <w:lang w:val="en-US" w:eastAsia="en-US"/>
+            </w:rPr>
+          </w:pPr>
+          <w:hyperlink w:anchor="_Toc135961951" w:history="1">
+            <w:r>
+              <w:rPr>
+                <w:rStyle w:val="Hiperhivatkozs"/>
+                <w:noProof/>
+              </w:rPr>
+              <w:t>3.4.2.4 Központi elem</w:t>
+            </w:r>
+            <w:r>
+              <w:rPr>
+                <w:noProof/>
+                <w:webHidden/>
+              </w:rPr>
+              <w:tab/>
+            </w:r>
+            <w:r>
+              <w:rPr>
+                <w:noProof/>
+                <w:webHidden/>
+              </w:rPr>
+              <w:fldChar w:fldCharType="begin"/>
+            </w:r>
+            <w:r>
+              <w:rPr>
+                <w:noProof/>
+                <w:webHidden/>
+              </w:rPr>
+              <w:instrText xml:space="preserve"> PAGEREF _Toc135961951 \h </w:instrText>
+            </w:r>
+            <w:r>
+              <w:rPr>
+                <w:noProof/>
+                <w:webHidden/>
+              </w:rPr>
+            </w:r>
+            <w:r>
+              <w:rPr>
+                <w:noProof/>
+                <w:webHidden/>
+              </w:rPr>
+              <w:fldChar w:fldCharType="separate"/>
+            </w:r>
+            <w:r>
+              <w:rPr>
+                <w:noProof/>
+                <w:webHidden/>
+              </w:rPr>
+              <w:t>15</w:t>
+            </w:r>
+            <w:r>
+              <w:rPr>
+                <w:noProof/>
+                <w:webHidden/>
+              </w:rPr>
+              <w:fldChar w:fldCharType="end"/>
+            </w:r>
+          </w:hyperlink>
+        </w:p>
+        <w:p>
+          <w:pPr>
+            <w:pStyle w:val="TJ4"/>
+            <w:tabs>
+              <w:tab w:val="right" w:pos="8493"/>
+            </w:tabs>
+            <w:rPr>
+              <w:rFonts w:asciiTheme="minorHAnsi" w:eastAsiaTheme="minorEastAsia" w:hAnsiTheme="minorHAnsi" w:cstheme="minorBidi"/>
+              <w:noProof/>
+              <w:color w:val="auto"/>
+              <w:lang w:val="en-US" w:eastAsia="en-US"/>
+            </w:rPr>
+          </w:pPr>
+          <w:hyperlink w:anchor="_Toc135961952" w:history="1">
+            <w:r>
+              <w:rPr>
+                <w:rStyle w:val="Hiperhivatkozs"/>
+                <w:noProof/>
+              </w:rPr>
+              <w:t>3.4.2.5 Lejátszási vezérlő</w:t>
+            </w:r>
+            <w:r>
+              <w:rPr>
+                <w:noProof/>
+                <w:webHidden/>
+              </w:rPr>
+              <w:tab/>
+            </w:r>
+            <w:r>
+              <w:rPr>
+                <w:noProof/>
+                <w:webHidden/>
+              </w:rPr>
+              <w:fldChar w:fldCharType="begin"/>
+            </w:r>
+            <w:r>
+              <w:rPr>
+                <w:noProof/>
+                <w:webHidden/>
+              </w:rPr>
+              <w:instrText xml:space="preserve"> PAGEREF _Toc135961952 \h </w:instrText>
+            </w:r>
+            <w:r>
+              <w:rPr>
+                <w:noProof/>
+                <w:webHidden/>
+              </w:rPr>
+            </w:r>
+            <w:r>
+              <w:rPr>
+                <w:noProof/>
+                <w:webHidden/>
+              </w:rPr>
+              <w:fldChar w:fldCharType="separate"/>
+            </w:r>
+            <w:r>
+              <w:rPr>
+                <w:noProof/>
+                <w:webHidden/>
+              </w:rPr>
+              <w:t>17</w:t>
+            </w:r>
+            <w:r>
+              <w:rPr>
+                <w:noProof/>
+                <w:webHidden/>
+              </w:rPr>
+              <w:fldChar w:fldCharType="end"/>
+            </w:r>
+          </w:hyperlink>
+        </w:p>
+        <w:p>
+          <w:pPr>
+            <w:pStyle w:val="TJ1"/>
+            <w:tabs>
+              <w:tab w:val="right" w:pos="8493"/>
+            </w:tabs>
+            <w:rPr>
+              <w:rFonts w:asciiTheme="minorHAnsi" w:eastAsiaTheme="minorEastAsia" w:hAnsiTheme="minorHAnsi" w:cstheme="minorBidi"/>
+              <w:noProof/>
+              <w:color w:val="auto"/>
+              <w:lang w:val="en-US" w:eastAsia="en-US"/>
+            </w:rPr>
+          </w:pPr>
+          <w:hyperlink w:anchor="_Toc135961953" w:history="1">
+            <w:r>
+              <w:rPr>
+                <w:rStyle w:val="Hiperhivatkozs"/>
+                <w:noProof/>
+              </w:rPr>
+              <w:t>4.  Fejlesztői dokumentáció</w:t>
+            </w:r>
+            <w:r>
+              <w:rPr>
+                <w:noProof/>
+                <w:webHidden/>
+              </w:rPr>
+              <w:tab/>
+            </w:r>
+            <w:r>
+              <w:rPr>
+                <w:noProof/>
+                <w:webHidden/>
+              </w:rPr>
+              <w:fldChar w:fldCharType="begin"/>
+            </w:r>
+            <w:r>
+              <w:rPr>
+                <w:noProof/>
+                <w:webHidden/>
+              </w:rPr>
+              <w:instrText xml:space="preserve"> PAGEREF _Toc135961953 \h </w:instrText>
+            </w:r>
+            <w:r>
+              <w:rPr>
+                <w:noProof/>
+                <w:webHidden/>
+              </w:rPr>
+            </w:r>
+            <w:r>
+              <w:rPr>
+                <w:noProof/>
+                <w:webHidden/>
+              </w:rPr>
+              <w:fldChar w:fldCharType="separate"/>
+            </w:r>
+            <w:r>
+              <w:rPr>
+                <w:noProof/>
+                <w:webHidden/>
+              </w:rPr>
+              <w:t>20</w:t>
+            </w:r>
+            <w:r>
+              <w:rPr>
+                <w:noProof/>
+                <w:webHidden/>
+              </w:rPr>
+              <w:fldChar w:fldCharType="end"/>
+            </w:r>
+          </w:hyperlink>
+        </w:p>
+        <w:p>
+          <w:pPr>
+            <w:pStyle w:val="TJ2"/>
+            <w:tabs>
+              <w:tab w:val="right" w:pos="8493"/>
+            </w:tabs>
+            <w:rPr>
+              <w:rFonts w:asciiTheme="minorHAnsi" w:eastAsiaTheme="minorEastAsia" w:hAnsiTheme="minorHAnsi" w:cstheme="minorBidi"/>
+              <w:noProof/>
+              <w:color w:val="auto"/>
+              <w:lang w:val="en-US" w:eastAsia="en-US"/>
+            </w:rPr>
+          </w:pPr>
+          <w:hyperlink w:anchor="_Toc135961954" w:history="1">
+            <w:r>
+              <w:rPr>
+                <w:rStyle w:val="Hiperhivatkozs"/>
+                <w:noProof/>
+              </w:rPr>
+              <w:t>4.1 Tervezés és célkitűzés</w:t>
+            </w:r>
+            <w:r>
+              <w:rPr>
+                <w:noProof/>
+                <w:webHidden/>
+              </w:rPr>
+              <w:tab/>
+            </w:r>
+            <w:r>
+              <w:rPr>
+                <w:noProof/>
+                <w:webHidden/>
+              </w:rPr>
+              <w:fldChar w:fldCharType="begin"/>
+            </w:r>
+            <w:r>
+              <w:rPr>
+                <w:noProof/>
+                <w:webHidden/>
+              </w:rPr>
+              <w:instrText xml:space="preserve"> PAGEREF _Toc135961954 \h </w:instrText>
+            </w:r>
+            <w:r>
+              <w:rPr>
+                <w:noProof/>
+                <w:webHidden/>
+              </w:rPr>
+            </w:r>
+            <w:r>
+              <w:rPr>
+                <w:noProof/>
+                <w:webHidden/>
+              </w:rPr>
+              <w:fldChar w:fldCharType="separate"/>
+            </w:r>
+            <w:r>
+              <w:rPr>
+                <w:noProof/>
+                <w:webHidden/>
+              </w:rPr>
+              <w:t>20</w:t>
             </w:r>
             <w:r>
               <w:rPr>
@@ -1839,19 +2257,12 @@
         </w:p>
         <w:p>
           <w:r>
-            <w:rPr>
-              <w:b/>
-              <w:bCs/>
-            </w:rPr>
             <w:fldChar w:fldCharType="end"/>
           </w:r>
         </w:p>
       </w:sdtContent>
     </w:sdt>
     <w:p>
-      <w:pPr>
-        <w:spacing w:line="360" w:lineRule="auto"/>
-      </w:pPr>
       <w:r>
         <w:br w:type="page"/>
       </w:r>
@@ -1859,25 +2270,27 @@
     <w:p>
       <w:pPr>
         <w:spacing w:line="360" w:lineRule="auto"/>
-      </w:pPr>
-      <w:r>
-        <w:lastRenderedPageBreak/>
-        <w:br w:type="page"/>
-      </w:r>
+        <w:rPr>
+          <w:rFonts w:asciiTheme="minorHAnsi" w:hAnsiTheme="minorHAnsi" w:cstheme="minorHAnsi"/>
+          <w:sz w:val="24"/>
+          <w:szCs w:val="24"/>
+        </w:rPr>
+      </w:pPr>
     </w:p>
     <w:p>
       <w:pPr>
         <w:pStyle w:val="Cmsor1"/>
         <w:spacing w:before="0" w:line="360" w:lineRule="auto"/>
       </w:pPr>
-      <w:bookmarkStart w:id="1" w:name="_Toc135869849"/>
-      <w:r>
-        <w:lastRenderedPageBreak/>
+      <w:bookmarkStart w:id="0" w:name="_Toc135960072"/>
+      <w:bookmarkStart w:id="1" w:name="_Toc135961930"/>
+      <w:r>
         <w:t>1.  Bevezeté</w:t>
       </w:r>
       <w:r>
         <w:t>s</w:t>
       </w:r>
+      <w:bookmarkEnd w:id="0"/>
       <w:bookmarkEnd w:id="1"/>
     </w:p>
     <w:p>
@@ -1894,7 +2307,8 @@
           <w:szCs w:val="28"/>
         </w:rPr>
       </w:pPr>
-      <w:bookmarkStart w:id="2" w:name="_Toc135869850"/>
+      <w:bookmarkStart w:id="2" w:name="_Toc135960073"/>
+      <w:bookmarkStart w:id="3" w:name="_Toc135961931"/>
       <w:r>
         <w:rPr>
           <w:sz w:val="28"/>
@@ -1910,6 +2324,7 @@
         <w:t>Témaválasztás</w:t>
       </w:r>
       <w:bookmarkEnd w:id="2"/>
+      <w:bookmarkEnd w:id="3"/>
     </w:p>
     <w:p>
       <w:pPr>
@@ -2172,7 +2587,8 @@
           <w:szCs w:val="28"/>
         </w:rPr>
       </w:pPr>
-      <w:bookmarkStart w:id="3" w:name="_Toc135869851"/>
+      <w:bookmarkStart w:id="4" w:name="_Toc135960074"/>
+      <w:bookmarkStart w:id="5" w:name="_Toc135961932"/>
       <w:r>
         <w:rPr>
           <w:sz w:val="28"/>
@@ -2188,7 +2604,8 @@
         </w:rPr>
         <w:t>Spotify</w:t>
       </w:r>
-      <w:bookmarkEnd w:id="3"/>
+      <w:bookmarkEnd w:id="4"/>
+      <w:bookmarkEnd w:id="5"/>
       <w:proofErr w:type="spellEnd"/>
     </w:p>
     <w:p>
@@ -2228,7 +2645,15 @@
           <w:sz w:val="24"/>
           <w:szCs w:val="24"/>
         </w:rPr>
-        <w:t xml:space="preserve">szabadúszó zenei alkotóknak is lehetőséget ad műveik feltöltésére és terjesztésére. A platform ingyen használható, ugyanakkor van egy prémium csomagja is. Ez a csomag többfajta módon is elérhető, más-más </w:t>
+        <w:t xml:space="preserve">szabadúszó zenei alkotóknak is lehetőséget ad műveik feltöltésére és terjesztésére. A platform ingyen használható, ugyanakkor van egy </w:t>
+      </w:r>
+      <w:r>
+        <w:rPr>
+          <w:sz w:val="24"/>
+          <w:szCs w:val="24"/>
+        </w:rPr>
+        <w:lastRenderedPageBreak/>
+        <w:t xml:space="preserve">prémium csomagja is. Ez a csomag többfajta módon is elérhető, más-más </w:t>
       </w:r>
       <w:r>
         <w:rPr>
@@ -2242,15 +2667,7 @@
           <w:sz w:val="24"/>
           <w:szCs w:val="24"/>
         </w:rPr>
-        <w:t xml:space="preserve"> </w:t>
-      </w:r>
-      <w:r>
-        <w:rPr>
-          <w:sz w:val="24"/>
-          <w:szCs w:val="24"/>
-        </w:rPr>
-        <w:lastRenderedPageBreak/>
-        <w:t>pl. Egyéni Prémium, Családi Prémium, Hallgatói Prémium.</w:t>
+        <w:t xml:space="preserve"> pl. Egyéni Prémium, Családi Prémium, Hallgatói Prémium.</w:t>
       </w:r>
       <w:r>
         <w:rPr>
@@ -2394,7 +2811,8 @@
         <w:pStyle w:val="Cmsor1"/>
         <w:spacing w:before="0" w:line="360" w:lineRule="auto"/>
       </w:pPr>
-      <w:bookmarkStart w:id="4" w:name="_Toc135869852"/>
+      <w:bookmarkStart w:id="6" w:name="_Toc135960075"/>
+      <w:bookmarkStart w:id="7" w:name="_Toc135961933"/>
       <w:r>
         <w:lastRenderedPageBreak/>
         <w:t xml:space="preserve">2.  </w:t>
@@ -2405,7 +2823,8 @@
       <w:r>
         <w:t xml:space="preserve"> technológiák</w:t>
       </w:r>
-      <w:bookmarkEnd w:id="4"/>
+      <w:bookmarkEnd w:id="6"/>
+      <w:bookmarkEnd w:id="7"/>
     </w:p>
     <w:p>
       <w:pPr>
@@ -2421,7 +2840,8 @@
           <w:szCs w:val="28"/>
         </w:rPr>
       </w:pPr>
-      <w:bookmarkStart w:id="5" w:name="_Toc135869853"/>
+      <w:bookmarkStart w:id="8" w:name="_Toc135960076"/>
+      <w:bookmarkStart w:id="9" w:name="_Toc135961934"/>
       <w:r>
         <w:rPr>
           <w:sz w:val="28"/>
@@ -2437,7 +2857,8 @@
         </w:rPr>
         <w:t>React</w:t>
       </w:r>
-      <w:bookmarkEnd w:id="5"/>
+      <w:bookmarkEnd w:id="8"/>
+      <w:bookmarkEnd w:id="9"/>
       <w:proofErr w:type="spellEnd"/>
     </w:p>
     <w:p>
@@ -2861,7 +3282,8 @@
           <w:szCs w:val="28"/>
         </w:rPr>
       </w:pPr>
-      <w:bookmarkStart w:id="6" w:name="_Toc135869854"/>
+      <w:bookmarkStart w:id="10" w:name="_Toc135960077"/>
+      <w:bookmarkStart w:id="11" w:name="_Toc135961935"/>
       <w:r>
         <w:rPr>
           <w:sz w:val="28"/>
@@ -2890,7 +3312,8 @@
         </w:rPr>
         <w:t>Next.js</w:t>
       </w:r>
-      <w:bookmarkEnd w:id="6"/>
+      <w:bookmarkEnd w:id="10"/>
+      <w:bookmarkEnd w:id="11"/>
     </w:p>
     <w:p>
       <w:pPr>
@@ -3217,7 +3640,8 @@
           <w:szCs w:val="28"/>
         </w:rPr>
       </w:pPr>
-      <w:bookmarkStart w:id="7" w:name="_Toc135869855"/>
+      <w:bookmarkStart w:id="12" w:name="_Toc135960078"/>
+      <w:bookmarkStart w:id="13" w:name="_Toc135961936"/>
       <w:r>
         <w:rPr>
           <w:sz w:val="28"/>
@@ -3248,7 +3672,8 @@
         </w:rPr>
         <w:t>Prisma</w:t>
       </w:r>
-      <w:bookmarkEnd w:id="7"/>
+      <w:bookmarkEnd w:id="12"/>
+      <w:bookmarkEnd w:id="13"/>
       <w:proofErr w:type="spellEnd"/>
     </w:p>
     <w:p>
@@ -3589,7 +4014,8 @@
           <w:szCs w:val="28"/>
         </w:rPr>
       </w:pPr>
-      <w:bookmarkStart w:id="8" w:name="_Toc135869856"/>
+      <w:bookmarkStart w:id="14" w:name="_Toc135960079"/>
+      <w:bookmarkStart w:id="15" w:name="_Toc135961937"/>
       <w:r>
         <w:rPr>
           <w:sz w:val="28"/>
@@ -3619,7 +4045,8 @@
         </w:rPr>
         <w:t>tRPC</w:t>
       </w:r>
-      <w:bookmarkEnd w:id="8"/>
+      <w:bookmarkEnd w:id="14"/>
+      <w:bookmarkEnd w:id="15"/>
       <w:proofErr w:type="spellEnd"/>
     </w:p>
     <w:p>
@@ -3852,7 +4279,8 @@
           <w:szCs w:val="28"/>
         </w:rPr>
       </w:pPr>
-      <w:bookmarkStart w:id="9" w:name="_Toc135869857"/>
+      <w:bookmarkStart w:id="16" w:name="_Toc135960080"/>
+      <w:bookmarkStart w:id="17" w:name="_Toc135961938"/>
       <w:r>
         <w:rPr>
           <w:sz w:val="28"/>
@@ -3881,7 +4309,8 @@
         </w:rPr>
         <w:t>NextAuth.js</w:t>
       </w:r>
-      <w:bookmarkEnd w:id="9"/>
+      <w:bookmarkEnd w:id="16"/>
+      <w:bookmarkEnd w:id="17"/>
     </w:p>
     <w:p>
       <w:pPr>
@@ -4114,7 +4543,8 @@
           <w:szCs w:val="28"/>
         </w:rPr>
       </w:pPr>
-      <w:bookmarkStart w:id="10" w:name="_Toc135869858"/>
+      <w:bookmarkStart w:id="18" w:name="_Toc135960081"/>
+      <w:bookmarkStart w:id="19" w:name="_Toc135961939"/>
       <w:r>
         <w:rPr>
           <w:sz w:val="28"/>
@@ -4145,7 +4575,8 @@
         </w:rPr>
         <w:t>TailwindCSS</w:t>
       </w:r>
-      <w:bookmarkEnd w:id="10"/>
+      <w:bookmarkEnd w:id="18"/>
+      <w:bookmarkEnd w:id="19"/>
       <w:proofErr w:type="spellEnd"/>
     </w:p>
     <w:p>
@@ -4344,7 +4775,8 @@
           <w:szCs w:val="28"/>
         </w:rPr>
       </w:pPr>
-      <w:bookmarkStart w:id="11" w:name="_Toc135869859"/>
+      <w:bookmarkStart w:id="20" w:name="_Toc135960082"/>
+      <w:bookmarkStart w:id="21" w:name="_Toc135961940"/>
       <w:r>
         <w:rPr>
           <w:sz w:val="28"/>
@@ -4390,7 +4822,8 @@
         </w:rPr>
         <w:t>Api</w:t>
       </w:r>
-      <w:bookmarkEnd w:id="11"/>
+      <w:bookmarkEnd w:id="20"/>
+      <w:bookmarkEnd w:id="21"/>
       <w:proofErr w:type="spellEnd"/>
     </w:p>
     <w:p>
@@ -4522,11 +4955,13 @@
         <w:pStyle w:val="Cmsor1"/>
         <w:spacing w:before="0" w:line="360" w:lineRule="auto"/>
       </w:pPr>
-      <w:bookmarkStart w:id="12" w:name="_Toc135869860"/>
+      <w:bookmarkStart w:id="22" w:name="_Toc135960083"/>
+      <w:bookmarkStart w:id="23" w:name="_Toc135961941"/>
       <w:r>
         <w:t>3.  Felhasználói dokumentáció</w:t>
       </w:r>
-      <w:bookmarkEnd w:id="12"/>
+      <w:bookmarkEnd w:id="22"/>
+      <w:bookmarkEnd w:id="23"/>
     </w:p>
     <w:p>
       <w:pPr>
@@ -4542,7 +4977,8 @@
           <w:szCs w:val="28"/>
         </w:rPr>
       </w:pPr>
-      <w:bookmarkStart w:id="13" w:name="_Toc135869861"/>
+      <w:bookmarkStart w:id="24" w:name="_Toc135960084"/>
+      <w:bookmarkStart w:id="25" w:name="_Toc135961942"/>
       <w:r>
         <w:rPr>
           <w:sz w:val="28"/>
@@ -4578,7 +5014,8 @@
         </w:rPr>
         <w:t>Rövid ismertetés</w:t>
       </w:r>
-      <w:bookmarkEnd w:id="13"/>
+      <w:bookmarkEnd w:id="24"/>
+      <w:bookmarkEnd w:id="25"/>
     </w:p>
     <w:p>
       <w:pPr>
@@ -4708,7 +5145,8 @@
           <w:szCs w:val="28"/>
         </w:rPr>
       </w:pPr>
-      <w:bookmarkStart w:id="14" w:name="_Toc135869862"/>
+      <w:bookmarkStart w:id="26" w:name="_Toc135960085"/>
+      <w:bookmarkStart w:id="27" w:name="_Toc135961943"/>
       <w:r>
         <w:rPr>
           <w:sz w:val="28"/>
@@ -4744,7 +5182,8 @@
         </w:rPr>
         <w:t>Célközönség</w:t>
       </w:r>
-      <w:bookmarkEnd w:id="14"/>
+      <w:bookmarkEnd w:id="26"/>
+      <w:bookmarkEnd w:id="27"/>
     </w:p>
     <w:p>
       <w:pPr>
@@ -4814,7 +5253,8 @@
           <w:szCs w:val="28"/>
         </w:rPr>
       </w:pPr>
-      <w:bookmarkStart w:id="15" w:name="_Toc135869863"/>
+      <w:bookmarkStart w:id="28" w:name="_Toc135960086"/>
+      <w:bookmarkStart w:id="29" w:name="_Toc135961944"/>
       <w:r>
         <w:rPr>
           <w:sz w:val="28"/>
@@ -4850,7 +5290,8 @@
         </w:rPr>
         <w:t>Rendszerkövetelmények</w:t>
       </w:r>
-      <w:bookmarkEnd w:id="15"/>
+      <w:bookmarkEnd w:id="28"/>
+      <w:bookmarkEnd w:id="29"/>
     </w:p>
     <w:p>
       <w:pPr>
@@ -4908,23 +5349,7 @@
             <w:sz w:val="24"/>
             <w:szCs w:val="24"/>
           </w:rPr>
-          <w:t>https://yf</w:t>
-        </w:r>
-        <w:r>
-          <w:rPr>
-            <w:rStyle w:val="Hiperhivatkozs"/>
-            <w:sz w:val="24"/>
-            <w:szCs w:val="24"/>
-          </w:rPr>
-          <w:t>i</w:t>
-        </w:r>
-        <w:r>
-          <w:rPr>
-            <w:rStyle w:val="Hiperhivatkozs"/>
-            <w:sz w:val="24"/>
-            <w:szCs w:val="24"/>
-          </w:rPr>
-          <w:t>tops-2023.vercel.app/</w:t>
+          <w:t>https://yfitops-2023.vercel.app/</w:t>
         </w:r>
       </w:hyperlink>
     </w:p>
@@ -5135,7 +5560,8 @@
           <w:szCs w:val="28"/>
         </w:rPr>
       </w:pPr>
-      <w:bookmarkStart w:id="16" w:name="_Toc135869864"/>
+      <w:bookmarkStart w:id="30" w:name="_Toc135960087"/>
+      <w:bookmarkStart w:id="31" w:name="_Toc135961945"/>
       <w:r>
         <w:rPr>
           <w:sz w:val="28"/>
@@ -5171,7 +5597,8 @@
         </w:rPr>
         <w:t>Használat</w:t>
       </w:r>
-      <w:bookmarkEnd w:id="16"/>
+      <w:bookmarkEnd w:id="30"/>
+      <w:bookmarkEnd w:id="31"/>
     </w:p>
     <w:p>
       <w:pPr>
@@ -5185,50 +5612,27 @@
     </w:p>
     <w:p>
       <w:pPr>
-        <w:pStyle w:val="Cmsor2"/>
-        <w:spacing w:before="0" w:line="360" w:lineRule="auto"/>
-        <w:rPr>
-          <w:sz w:val="28"/>
-          <w:szCs w:val="28"/>
-        </w:rPr>
-      </w:pPr>
-      <w:bookmarkStart w:id="17" w:name="_Toc135869865"/>
-      <w:r>
-        <w:rPr>
-          <w:sz w:val="28"/>
-          <w:szCs w:val="28"/>
-        </w:rPr>
+        <w:pStyle w:val="Cmsor3"/>
+      </w:pPr>
+      <w:bookmarkStart w:id="32" w:name="_Toc135960088"/>
+      <w:bookmarkStart w:id="33" w:name="_Toc135961946"/>
+      <w:r>
         <w:t>3</w:t>
       </w:r>
       <w:r>
-        <w:rPr>
-          <w:sz w:val="28"/>
-          <w:szCs w:val="28"/>
-        </w:rPr>
         <w:t>.</w:t>
       </w:r>
       <w:r>
-        <w:rPr>
-          <w:sz w:val="28"/>
-          <w:szCs w:val="28"/>
-        </w:rPr>
         <w:t>4.1</w:t>
       </w:r>
       <w:r>
-        <w:rPr>
-          <w:sz w:val="28"/>
-          <w:szCs w:val="28"/>
-        </w:rPr>
         <w:t xml:space="preserve"> </w:t>
       </w:r>
       <w:r>
-        <w:rPr>
-          <w:sz w:val="28"/>
-          <w:szCs w:val="28"/>
-        </w:rPr>
         <w:t>Bejelentkezés</w:t>
       </w:r>
-      <w:bookmarkEnd w:id="17"/>
+      <w:bookmarkEnd w:id="32"/>
+      <w:bookmarkEnd w:id="33"/>
     </w:p>
     <w:p>
       <w:pPr>
@@ -5450,6 +5854,7 @@
       </w:pPr>
       <w:r>
         <w:rPr>
+          <w:noProof/>
           <w:sz w:val="24"/>
           <w:szCs w:val="24"/>
         </w:rPr>
@@ -5626,6 +6031,2452 @@
     </w:p>
     <w:p>
       <w:pPr>
+        <w:pStyle w:val="Cmsor3"/>
+      </w:pPr>
+      <w:bookmarkStart w:id="34" w:name="_Toc135960089"/>
+      <w:bookmarkStart w:id="35" w:name="_Toc135961947"/>
+      <w:r>
+        <w:t>3</w:t>
+      </w:r>
+      <w:r>
+        <w:t>.</w:t>
+      </w:r>
+      <w:r>
+        <w:t>4.2</w:t>
+      </w:r>
+      <w:r>
+        <w:t xml:space="preserve"> </w:t>
+      </w:r>
+      <w:r>
+        <w:t>Főoldal</w:t>
+      </w:r>
+      <w:bookmarkEnd w:id="34"/>
+      <w:bookmarkEnd w:id="35"/>
+    </w:p>
+    <w:p>
+      <w:pPr>
+        <w:spacing w:line="360" w:lineRule="auto"/>
+        <w:jc w:val="both"/>
+        <w:rPr>
+          <w:sz w:val="24"/>
+          <w:szCs w:val="24"/>
+        </w:rPr>
+      </w:pPr>
+      <w:r>
+        <w:rPr>
+          <w:sz w:val="24"/>
+          <w:szCs w:val="24"/>
+        </w:rPr>
+        <w:t xml:space="preserve">Sikeres bejelentkezést követően az alkalmazás főoldala tárul elénk. Ez a betöltést követően egy előre beállított alapértelmezett lejátszási listát tölt be elénk </w:t>
+      </w:r>
+      <w:r>
+        <w:rPr>
+          <w:sz w:val="24"/>
+          <w:szCs w:val="24"/>
+        </w:rPr>
+        <w:t>(későbbiekben</w:t>
+      </w:r>
+      <w:r>
+        <w:rPr>
+          <w:sz w:val="24"/>
+          <w:szCs w:val="24"/>
+        </w:rPr>
+        <w:t xml:space="preserve"> ha ez a lejátszási lista törlésre kerül, akkor ez a központi elem sem fog betöltődni rendes </w:t>
+      </w:r>
+      <w:proofErr w:type="gramStart"/>
+      <w:r>
+        <w:rPr>
+          <w:sz w:val="24"/>
+          <w:szCs w:val="24"/>
+        </w:rPr>
+        <w:t>adattal )</w:t>
+      </w:r>
+      <w:proofErr w:type="gramEnd"/>
+      <w:r>
+        <w:rPr>
+          <w:sz w:val="24"/>
+          <w:szCs w:val="24"/>
+        </w:rPr>
+        <w:t xml:space="preserve">. Ezen a központi elemen kívül egy bal és jobb oldalsó sáv is látható (nagyobb képernyőkön), illetve egy lejátszást vezérlő elem az oldal alján. Ennek a vezérlőnek a működésére </w:t>
+      </w:r>
+      <w:proofErr w:type="spellStart"/>
+      <w:r>
+        <w:rPr>
+          <w:sz w:val="24"/>
+          <w:szCs w:val="24"/>
+        </w:rPr>
+        <w:t>Spotify</w:t>
+      </w:r>
+      <w:proofErr w:type="spellEnd"/>
+      <w:r>
+        <w:rPr>
+          <w:sz w:val="24"/>
+          <w:szCs w:val="24"/>
+        </w:rPr>
+        <w:t xml:space="preserve"> Prémium felhasználónak kell lennie (3. ábra), így, ha olyan felhasználóval jelentkezünk </w:t>
+      </w:r>
+      <w:r>
+        <w:rPr>
+          <w:sz w:val="24"/>
+          <w:szCs w:val="24"/>
+        </w:rPr>
+        <w:t>be,</w:t>
+      </w:r>
+      <w:r>
+        <w:rPr>
+          <w:sz w:val="24"/>
+          <w:szCs w:val="24"/>
+        </w:rPr>
+        <w:t xml:space="preserve"> ami ennek hiányába van, ez a lejátszási vezérlő nem jelenik meg (4. ábra).</w:t>
+      </w:r>
+    </w:p>
+    <w:p>
+      <w:pPr>
+        <w:spacing w:line="360" w:lineRule="auto"/>
+        <w:jc w:val="both"/>
+        <w:rPr>
+          <w:sz w:val="24"/>
+          <w:szCs w:val="24"/>
+        </w:rPr>
+      </w:pPr>
+      <w:r>
+        <w:rPr>
+          <w:sz w:val="24"/>
+          <w:szCs w:val="24"/>
+        </w:rPr>
+        <w:drawing>
+          <wp:inline distT="0" distB="0" distL="0" distR="0" wp14:anchorId="6CD43C99" wp14:editId="2CFFB955">
+            <wp:extent cx="5399405" cy="2718435"/>
+            <wp:effectExtent l="0" t="0" r="0" b="5715"/>
+            <wp:docPr id="2054309576" name="Kép 1" descr="A képen szöveg, képernyőkép, szoftver, Multimédiás szoftver látható&#10;&#10;Automatikusan generált leírás"/>
+            <wp:cNvGraphicFramePr>
+              <a:graphicFrameLocks xmlns:a="http://schemas.openxmlformats.org/drawingml/2006/main" noChangeAspect="1"/>
+            </wp:cNvGraphicFramePr>
+            <a:graphic xmlns:a="http://schemas.openxmlformats.org/drawingml/2006/main">
+              <a:graphicData uri="http://schemas.openxmlformats.org/drawingml/2006/picture">
+                <pic:pic xmlns:pic="http://schemas.openxmlformats.org/drawingml/2006/picture">
+                  <pic:nvPicPr>
+                    <pic:cNvPr id="2054309576" name="Kép 1" descr="A képen szöveg, képernyőkép, szoftver, Multimédiás szoftver látható&#10;&#10;Automatikusan generált leírás"/>
+                    <pic:cNvPicPr/>
+                  </pic:nvPicPr>
+                  <pic:blipFill>
+                    <a:blip r:embed="rId14"/>
+                    <a:stretch>
+                      <a:fillRect/>
+                    </a:stretch>
+                  </pic:blipFill>
+                  <pic:spPr>
+                    <a:xfrm>
+                      <a:off x="0" y="0"/>
+                      <a:ext cx="5399405" cy="2718435"/>
+                    </a:xfrm>
+                    <a:prstGeom prst="rect">
+                      <a:avLst/>
+                    </a:prstGeom>
+                  </pic:spPr>
+                </pic:pic>
+              </a:graphicData>
+            </a:graphic>
+          </wp:inline>
+        </w:drawing>
+      </w:r>
+    </w:p>
+    <w:p>
+      <w:pPr>
+        <w:spacing w:line="360" w:lineRule="auto"/>
+        <w:jc w:val="center"/>
+        <w:rPr>
+          <w:sz w:val="24"/>
+          <w:szCs w:val="24"/>
+        </w:rPr>
+      </w:pPr>
+      <w:r>
+        <w:rPr>
+          <w:b/>
+          <w:bCs/>
+          <w:sz w:val="24"/>
+          <w:szCs w:val="24"/>
+        </w:rPr>
+        <w:t>3. ábra</w:t>
+      </w:r>
+      <w:r>
+        <w:rPr>
+          <w:sz w:val="24"/>
+          <w:szCs w:val="24"/>
+        </w:rPr>
+        <w:t xml:space="preserve"> Prémiummal rendelkező felhasználó</w:t>
+      </w:r>
+    </w:p>
+    <w:p>
+      <w:pPr>
+        <w:spacing w:line="360" w:lineRule="auto"/>
+        <w:jc w:val="both"/>
+        <w:rPr>
+          <w:sz w:val="24"/>
+          <w:szCs w:val="24"/>
+        </w:rPr>
+      </w:pPr>
+      <w:r>
+        <w:rPr>
+          <w:sz w:val="24"/>
+          <w:szCs w:val="24"/>
+        </w:rPr>
+        <w:lastRenderedPageBreak/>
+        <w:drawing>
+          <wp:inline distT="0" distB="0" distL="0" distR="0" wp14:anchorId="2E2F275D" wp14:editId="1C088D2E">
+            <wp:extent cx="5399405" cy="2719705"/>
+            <wp:effectExtent l="0" t="0" r="0" b="4445"/>
+            <wp:docPr id="1608226416" name="Kép 1" descr="A képen képernyőkép, szöveg, szoftver, Multimédiás szoftver látható&#10;&#10;Automatikusan generált leírás"/>
+            <wp:cNvGraphicFramePr>
+              <a:graphicFrameLocks xmlns:a="http://schemas.openxmlformats.org/drawingml/2006/main" noChangeAspect="1"/>
+            </wp:cNvGraphicFramePr>
+            <a:graphic xmlns:a="http://schemas.openxmlformats.org/drawingml/2006/main">
+              <a:graphicData uri="http://schemas.openxmlformats.org/drawingml/2006/picture">
+                <pic:pic xmlns:pic="http://schemas.openxmlformats.org/drawingml/2006/picture">
+                  <pic:nvPicPr>
+                    <pic:cNvPr id="1608226416" name="Kép 1" descr="A képen képernyőkép, szöveg, szoftver, Multimédiás szoftver látható&#10;&#10;Automatikusan generált leírás"/>
+                    <pic:cNvPicPr/>
+                  </pic:nvPicPr>
+                  <pic:blipFill>
+                    <a:blip r:embed="rId15"/>
+                    <a:stretch>
+                      <a:fillRect/>
+                    </a:stretch>
+                  </pic:blipFill>
+                  <pic:spPr>
+                    <a:xfrm>
+                      <a:off x="0" y="0"/>
+                      <a:ext cx="5399405" cy="2719705"/>
+                    </a:xfrm>
+                    <a:prstGeom prst="rect">
+                      <a:avLst/>
+                    </a:prstGeom>
+                  </pic:spPr>
+                </pic:pic>
+              </a:graphicData>
+            </a:graphic>
+          </wp:inline>
+        </w:drawing>
+      </w:r>
+    </w:p>
+    <w:p>
+      <w:pPr>
+        <w:spacing w:line="360" w:lineRule="auto"/>
+        <w:jc w:val="center"/>
+        <w:rPr>
+          <w:sz w:val="24"/>
+          <w:szCs w:val="24"/>
+        </w:rPr>
+      </w:pPr>
+      <w:r>
+        <w:rPr>
+          <w:b/>
+          <w:bCs/>
+          <w:sz w:val="24"/>
+          <w:szCs w:val="24"/>
+        </w:rPr>
+        <w:t>4.ábra</w:t>
+      </w:r>
+      <w:r>
+        <w:rPr>
+          <w:sz w:val="24"/>
+          <w:szCs w:val="24"/>
+        </w:rPr>
+        <w:t xml:space="preserve"> Prémium nélküli felhasználó</w:t>
+      </w:r>
+    </w:p>
+    <w:p>
+      <w:pPr>
+        <w:spacing w:line="360" w:lineRule="auto"/>
+        <w:jc w:val="center"/>
+        <w:rPr>
+          <w:sz w:val="24"/>
+          <w:szCs w:val="24"/>
+        </w:rPr>
+      </w:pPr>
+    </w:p>
+    <w:p>
+      <w:pPr>
+        <w:pStyle w:val="Cmsor4"/>
+      </w:pPr>
+      <w:bookmarkStart w:id="36" w:name="_Toc135960090"/>
+      <w:bookmarkStart w:id="37" w:name="_Toc135961948"/>
+      <w:r>
+        <w:t>3</w:t>
+      </w:r>
+      <w:r>
+        <w:t>.</w:t>
+      </w:r>
+      <w:r>
+        <w:t>4.2</w:t>
+      </w:r>
+      <w:r>
+        <w:t>.1</w:t>
+      </w:r>
+      <w:r>
+        <w:t xml:space="preserve"> </w:t>
+      </w:r>
+      <w:r>
+        <w:t>Bal oldali sáv</w:t>
+      </w:r>
+      <w:bookmarkEnd w:id="36"/>
+      <w:bookmarkEnd w:id="37"/>
+    </w:p>
+    <w:p>
+      <w:pPr>
+        <w:spacing w:line="360" w:lineRule="auto"/>
+        <w:jc w:val="both"/>
+        <w:rPr>
+          <w:sz w:val="24"/>
+          <w:szCs w:val="24"/>
+        </w:rPr>
+      </w:pPr>
+      <w:r>
+        <w:rPr>
+          <w:sz w:val="24"/>
+          <w:szCs w:val="24"/>
+        </w:rPr>
+        <w:t>A bal oldali sávba kerülnek bele a mi saját lejátszási listáink. Ennek a limitje jelenleg 50 lista. Ez azt jelenti, ha valakinek több mint 50 lejátszási listája van az nem fog betöltődni az alkalmazásra.</w:t>
+      </w:r>
+    </w:p>
+    <w:p>
+      <w:pPr>
+        <w:spacing w:line="360" w:lineRule="auto"/>
+        <w:jc w:val="both"/>
+        <w:rPr>
+          <w:sz w:val="24"/>
+          <w:szCs w:val="24"/>
+        </w:rPr>
+      </w:pPr>
+      <w:r>
+        <w:rPr>
+          <w:sz w:val="24"/>
+          <w:szCs w:val="24"/>
+        </w:rPr>
+        <w:t>Ide nem csak azok a lejátszási listák töltődnek be, amiket a felhasználó hozott létre, hanem amit bekövetett/kedvelt. Ezek között lehet kattintással válogatni. A kiválasztott lista a központi komponensben jelenik meg (erről majd később a 3.4.2.2 pontban).</w:t>
+      </w:r>
+    </w:p>
+    <w:p>
+      <w:pPr>
+        <w:spacing w:line="360" w:lineRule="auto"/>
+        <w:jc w:val="both"/>
+        <w:rPr>
+          <w:sz w:val="24"/>
+          <w:szCs w:val="24"/>
+        </w:rPr>
+      </w:pPr>
+      <w:r>
+        <w:rPr>
+          <w:sz w:val="24"/>
+          <w:szCs w:val="24"/>
+        </w:rPr>
+        <w:t xml:space="preserve">A saját listáink bizonyos időközönként egy ellenőrzés is lefut, így dinamikusan az alkalmazás használata közben </w:t>
+      </w:r>
+      <w:proofErr w:type="gramStart"/>
+      <w:r>
+        <w:rPr>
+          <w:sz w:val="24"/>
+          <w:szCs w:val="24"/>
+        </w:rPr>
+        <w:t>is</w:t>
+      </w:r>
+      <w:proofErr w:type="gramEnd"/>
+      <w:r>
+        <w:rPr>
+          <w:sz w:val="24"/>
+          <w:szCs w:val="24"/>
+        </w:rPr>
+        <w:t xml:space="preserve"> ha mentünk el lejátszási listát a </w:t>
+      </w:r>
+      <w:proofErr w:type="spellStart"/>
+      <w:r>
+        <w:rPr>
+          <w:sz w:val="24"/>
+          <w:szCs w:val="24"/>
+        </w:rPr>
+        <w:t>Spotify-on</w:t>
+      </w:r>
+      <w:proofErr w:type="spellEnd"/>
+      <w:r>
+        <w:rPr>
+          <w:sz w:val="24"/>
+          <w:szCs w:val="24"/>
+        </w:rPr>
+        <w:t>, az alkalmazásban is megfog ez jelenni.</w:t>
+      </w:r>
+    </w:p>
+    <w:p>
+      <w:pPr>
+        <w:spacing w:line="360" w:lineRule="auto"/>
+        <w:jc w:val="both"/>
+        <w:rPr>
+          <w:sz w:val="24"/>
+          <w:szCs w:val="24"/>
+        </w:rPr>
+      </w:pPr>
+      <w:r>
+        <w:rPr>
+          <w:sz w:val="24"/>
+          <w:szCs w:val="24"/>
+        </w:rPr>
+        <w:t xml:space="preserve">Ezen kívül a mi lejátszási listáink alatt megtalálható, az ezen alkalmazásban bekövetett listák is. Ezek a listák nem mentődnek el a </w:t>
+      </w:r>
+      <w:proofErr w:type="spellStart"/>
+      <w:r>
+        <w:rPr>
+          <w:sz w:val="24"/>
+          <w:szCs w:val="24"/>
+        </w:rPr>
+        <w:t>Spotify</w:t>
+      </w:r>
+      <w:proofErr w:type="spellEnd"/>
+      <w:r>
+        <w:rPr>
+          <w:sz w:val="24"/>
+          <w:szCs w:val="24"/>
+        </w:rPr>
+        <w:t xml:space="preserve">-ban csak ebben az alkalmazásban, így nem kell félni, hogy véletlen káoszt csinálunk a </w:t>
+      </w:r>
+      <w:proofErr w:type="spellStart"/>
+      <w:r>
+        <w:rPr>
+          <w:sz w:val="24"/>
+          <w:szCs w:val="24"/>
+        </w:rPr>
+        <w:t>Spotify</w:t>
+      </w:r>
+      <w:proofErr w:type="spellEnd"/>
+      <w:r>
+        <w:rPr>
+          <w:sz w:val="24"/>
+          <w:szCs w:val="24"/>
+        </w:rPr>
+        <w:t xml:space="preserve"> platformján. Ide </w:t>
+      </w:r>
+      <w:proofErr w:type="spellStart"/>
+      <w:r>
+        <w:rPr>
+          <w:sz w:val="24"/>
+          <w:szCs w:val="24"/>
+        </w:rPr>
+        <w:t>egyértelműúen</w:t>
+      </w:r>
+      <w:proofErr w:type="spellEnd"/>
+      <w:r>
+        <w:rPr>
+          <w:sz w:val="24"/>
+          <w:szCs w:val="24"/>
+        </w:rPr>
+        <w:t xml:space="preserve"> csak olyan listák kerülhetnek </w:t>
+      </w:r>
+      <w:r>
+        <w:rPr>
+          <w:sz w:val="24"/>
+          <w:szCs w:val="24"/>
+        </w:rPr>
+        <w:t>be,</w:t>
+      </w:r>
+      <w:r>
+        <w:rPr>
+          <w:sz w:val="24"/>
+          <w:szCs w:val="24"/>
+        </w:rPr>
+        <w:t xml:space="preserve"> amiket nem tőlünk mentett el az alkalmazás.</w:t>
+      </w:r>
+    </w:p>
+    <w:p>
+      <w:pPr>
+        <w:spacing w:line="360" w:lineRule="auto"/>
+        <w:jc w:val="both"/>
+        <w:rPr>
+          <w:sz w:val="24"/>
+          <w:szCs w:val="24"/>
+        </w:rPr>
+      </w:pPr>
+      <w:r>
+        <w:rPr>
+          <w:sz w:val="24"/>
+          <w:szCs w:val="24"/>
+        </w:rPr>
+        <w:t>Egy új felhasználónak nem lesznek bekövetett listái, de amint bekövet egy listát az alkalmazásban egyből megjelenik ennek a komponensek az alján. Ezek láthatóak visszamenőleg a 3. és 4. ábrán is.</w:t>
+      </w:r>
+    </w:p>
+    <w:p>
+      <w:pPr>
+        <w:pStyle w:val="Cmsor4"/>
+      </w:pPr>
+      <w:bookmarkStart w:id="38" w:name="_Toc135960091"/>
+      <w:bookmarkStart w:id="39" w:name="_Toc135961949"/>
+      <w:r>
+        <w:lastRenderedPageBreak/>
+        <w:t>3</w:t>
+      </w:r>
+      <w:r>
+        <w:t>.</w:t>
+      </w:r>
+      <w:r>
+        <w:t>4.2.</w:t>
+      </w:r>
+      <w:r>
+        <w:t>2</w:t>
+      </w:r>
+      <w:r>
+        <w:t xml:space="preserve"> </w:t>
+      </w:r>
+      <w:r>
+        <w:t>Jobb</w:t>
+      </w:r>
+      <w:r>
+        <w:t xml:space="preserve"> oldali sáv</w:t>
+      </w:r>
+      <w:bookmarkEnd w:id="38"/>
+      <w:bookmarkEnd w:id="39"/>
+    </w:p>
+    <w:p>
+      <w:pPr>
+        <w:spacing w:line="360" w:lineRule="auto"/>
+        <w:jc w:val="both"/>
+        <w:rPr>
+          <w:sz w:val="24"/>
+          <w:szCs w:val="24"/>
+        </w:rPr>
+      </w:pPr>
+      <w:r>
+        <w:rPr>
+          <w:sz w:val="24"/>
+          <w:szCs w:val="24"/>
+        </w:rPr>
+        <w:t xml:space="preserve">A jobb oldali sávba generálódnak le az </w:t>
+      </w:r>
+      <w:proofErr w:type="gramStart"/>
+      <w:r>
+        <w:rPr>
+          <w:sz w:val="24"/>
+          <w:szCs w:val="24"/>
+        </w:rPr>
+        <w:t>úgynevezett ”</w:t>
+      </w:r>
+      <w:proofErr w:type="spellStart"/>
+      <w:r>
+        <w:rPr>
+          <w:sz w:val="24"/>
+          <w:szCs w:val="24"/>
+        </w:rPr>
+        <w:t>featured</w:t>
+      </w:r>
+      <w:proofErr w:type="spellEnd"/>
+      <w:proofErr w:type="gramEnd"/>
+      <w:r>
+        <w:rPr>
+          <w:sz w:val="24"/>
+          <w:szCs w:val="24"/>
+        </w:rPr>
+        <w:t xml:space="preserve">” lejátszási listák, amik egyszerre tartalmazzák a </w:t>
+      </w:r>
+      <w:proofErr w:type="spellStart"/>
+      <w:r>
+        <w:rPr>
+          <w:sz w:val="24"/>
+          <w:szCs w:val="24"/>
+        </w:rPr>
+        <w:t>Spotify</w:t>
+      </w:r>
+      <w:proofErr w:type="spellEnd"/>
+      <w:r>
+        <w:rPr>
+          <w:sz w:val="24"/>
+          <w:szCs w:val="24"/>
+        </w:rPr>
+        <w:t xml:space="preserve"> által létrehozott ajánlott listákat, illetve más felhasználók listáit is.</w:t>
+      </w:r>
+    </w:p>
+    <w:p>
+      <w:pPr>
+        <w:spacing w:line="360" w:lineRule="auto"/>
+        <w:jc w:val="both"/>
+        <w:rPr>
+          <w:sz w:val="24"/>
+          <w:szCs w:val="24"/>
+        </w:rPr>
+      </w:pPr>
+      <w:r>
+        <w:rPr>
+          <w:sz w:val="24"/>
+          <w:szCs w:val="24"/>
+        </w:rPr>
+        <w:t xml:space="preserve">Ez a lista mindig dinamikusan változik. Naponta más a </w:t>
+      </w:r>
+      <w:proofErr w:type="spellStart"/>
+      <w:r>
+        <w:rPr>
+          <w:sz w:val="24"/>
+          <w:szCs w:val="24"/>
+        </w:rPr>
+        <w:t>Spotify</w:t>
+      </w:r>
+      <w:proofErr w:type="spellEnd"/>
+      <w:r>
+        <w:rPr>
+          <w:sz w:val="24"/>
+          <w:szCs w:val="24"/>
+        </w:rPr>
+        <w:t xml:space="preserve"> által ajánlott, és minden újra töltésnél más-más felhasználók által létrehozott lejátszási listákat láthatunk.</w:t>
+      </w:r>
+    </w:p>
+    <w:p>
+      <w:pPr>
+        <w:spacing w:line="360" w:lineRule="auto"/>
+        <w:jc w:val="both"/>
+        <w:rPr>
+          <w:sz w:val="24"/>
+          <w:szCs w:val="24"/>
+        </w:rPr>
+      </w:pPr>
+      <w:r>
+        <w:rPr>
+          <w:sz w:val="24"/>
+          <w:szCs w:val="24"/>
+        </w:rPr>
+        <w:t xml:space="preserve">Ezekre kattintva a lista ugyanúgy betöltődik a központi </w:t>
+      </w:r>
+      <w:proofErr w:type="gramStart"/>
+      <w:r>
+        <w:rPr>
+          <w:sz w:val="24"/>
+          <w:szCs w:val="24"/>
+        </w:rPr>
+        <w:t>komponensbe</w:t>
+      </w:r>
+      <w:proofErr w:type="gramEnd"/>
+      <w:r>
+        <w:rPr>
+          <w:sz w:val="24"/>
+          <w:szCs w:val="24"/>
+        </w:rPr>
+        <w:t xml:space="preserve"> mint a bal oldali sávnál, azzal az egy különbséggel, hogy látható lesz egy gomb is amivel követhetjük, vagy megszüntethetjük a követését ezeknek az ajánlott lejátszási listáknak.</w:t>
+      </w:r>
+    </w:p>
+    <w:p>
+      <w:pPr>
+        <w:spacing w:line="360" w:lineRule="auto"/>
+        <w:jc w:val="both"/>
+        <w:rPr>
+          <w:sz w:val="24"/>
+          <w:szCs w:val="24"/>
+        </w:rPr>
+      </w:pPr>
+    </w:p>
+    <w:p>
+      <w:pPr>
+        <w:pStyle w:val="Cmsor4"/>
+      </w:pPr>
+      <w:bookmarkStart w:id="40" w:name="_Toc135960092"/>
+      <w:bookmarkStart w:id="41" w:name="_Toc135961950"/>
+      <w:r>
+        <w:t>3</w:t>
+      </w:r>
+      <w:r>
+        <w:t>.</w:t>
+      </w:r>
+      <w:r>
+        <w:t>4.2.</w:t>
+      </w:r>
+      <w:r>
+        <w:t>3</w:t>
+      </w:r>
+      <w:r>
+        <w:t xml:space="preserve"> </w:t>
+      </w:r>
+      <w:r>
+        <w:t>Információs doboz</w:t>
+      </w:r>
+      <w:bookmarkEnd w:id="40"/>
+      <w:bookmarkEnd w:id="41"/>
+    </w:p>
+    <w:p>
+      <w:pPr>
+        <w:spacing w:line="360" w:lineRule="auto"/>
+        <w:jc w:val="both"/>
+        <w:rPr>
+          <w:sz w:val="24"/>
+          <w:szCs w:val="24"/>
+        </w:rPr>
+      </w:pPr>
+      <w:r>
+        <w:rPr>
+          <w:sz w:val="24"/>
+          <w:szCs w:val="24"/>
+        </w:rPr>
+        <w:t>Ebben a dobozban 2 fajta üzenet jelenhet meg, 2 fajta hibára hivatkozva. Ezek a következőek:</w:t>
+      </w:r>
+    </w:p>
+    <w:p>
+      <w:pPr>
+        <w:pStyle w:val="Listaszerbekezds"/>
+        <w:numPr>
+          <w:ilvl w:val="0"/>
+          <w:numId w:val="4"/>
+        </w:numPr>
+        <w:spacing w:line="360" w:lineRule="auto"/>
+        <w:jc w:val="both"/>
+        <w:rPr>
+          <w:sz w:val="24"/>
+          <w:szCs w:val="24"/>
+        </w:rPr>
+      </w:pPr>
+      <w:r>
+        <w:rPr>
+          <w:sz w:val="24"/>
+          <w:szCs w:val="24"/>
+        </w:rPr>
+        <w:t>Nem Prémium felhasználó</w:t>
+      </w:r>
+    </w:p>
+    <w:p>
+      <w:pPr>
+        <w:pStyle w:val="Listaszerbekezds"/>
+        <w:numPr>
+          <w:ilvl w:val="0"/>
+          <w:numId w:val="4"/>
+        </w:numPr>
+        <w:spacing w:line="360" w:lineRule="auto"/>
+        <w:jc w:val="both"/>
+        <w:rPr>
+          <w:sz w:val="24"/>
+          <w:szCs w:val="24"/>
+        </w:rPr>
+      </w:pPr>
+      <w:r>
+        <w:rPr>
+          <w:sz w:val="24"/>
+          <w:szCs w:val="24"/>
+        </w:rPr>
+        <w:t>Nincs aktív lejátszási eszköz</w:t>
+      </w:r>
+    </w:p>
+    <w:p>
+      <w:pPr>
+        <w:spacing w:line="360" w:lineRule="auto"/>
+        <w:jc w:val="both"/>
+        <w:rPr>
+          <w:sz w:val="24"/>
+          <w:szCs w:val="24"/>
+        </w:rPr>
+      </w:pPr>
+      <w:r>
+        <w:rPr>
+          <w:sz w:val="24"/>
+          <w:szCs w:val="24"/>
+        </w:rPr>
+        <w:t>Az első eset akkor következhet be, ha a központi oldalon rákattintunk egy dalra, ezzel elindítva a lejátszás folyamatát, de mivel nincs Prémiumunk egy a funkció nem érhető el, így erről tájékoztató üzenet jelenik meg az oldal tetején (7. ábra).</w:t>
+      </w:r>
+    </w:p>
+    <w:p>
+      <w:pPr>
+        <w:spacing w:line="360" w:lineRule="auto"/>
+        <w:jc w:val="both"/>
+        <w:rPr>
+          <w:sz w:val="24"/>
+          <w:szCs w:val="24"/>
+        </w:rPr>
+      </w:pPr>
+      <w:r>
+        <w:rPr>
+          <w:sz w:val="24"/>
+          <w:szCs w:val="24"/>
+        </w:rPr>
+        <w:lastRenderedPageBreak/>
+        <w:drawing>
+          <wp:inline distT="0" distB="0" distL="0" distR="0" wp14:anchorId="7A2A0DDB" wp14:editId="68B46482">
+            <wp:extent cx="5399405" cy="5394960"/>
+            <wp:effectExtent l="0" t="0" r="0" b="0"/>
+            <wp:docPr id="1650708749" name="Kép 1" descr="A képen szöveg, képernyőkép, szoftver, Számítógépes ikon látható&#10;&#10;Automatikusan generált leírás"/>
+            <wp:cNvGraphicFramePr>
+              <a:graphicFrameLocks xmlns:a="http://schemas.openxmlformats.org/drawingml/2006/main" noChangeAspect="1"/>
+            </wp:cNvGraphicFramePr>
+            <a:graphic xmlns:a="http://schemas.openxmlformats.org/drawingml/2006/main">
+              <a:graphicData uri="http://schemas.openxmlformats.org/drawingml/2006/picture">
+                <pic:pic xmlns:pic="http://schemas.openxmlformats.org/drawingml/2006/picture">
+                  <pic:nvPicPr>
+                    <pic:cNvPr id="1650708749" name="Kép 1" descr="A képen szöveg, képernyőkép, szoftver, Számítógépes ikon látható&#10;&#10;Automatikusan generált leírás"/>
+                    <pic:cNvPicPr/>
+                  </pic:nvPicPr>
+                  <pic:blipFill>
+                    <a:blip r:embed="rId16"/>
+                    <a:stretch>
+                      <a:fillRect/>
+                    </a:stretch>
+                  </pic:blipFill>
+                  <pic:spPr>
+                    <a:xfrm>
+                      <a:off x="0" y="0"/>
+                      <a:ext cx="5399405" cy="5394960"/>
+                    </a:xfrm>
+                    <a:prstGeom prst="rect">
+                      <a:avLst/>
+                    </a:prstGeom>
+                  </pic:spPr>
+                </pic:pic>
+              </a:graphicData>
+            </a:graphic>
+          </wp:inline>
+        </w:drawing>
+      </w:r>
+    </w:p>
+    <w:p>
+      <w:pPr>
+        <w:spacing w:line="360" w:lineRule="auto"/>
+        <w:jc w:val="center"/>
+        <w:rPr>
+          <w:sz w:val="24"/>
+          <w:szCs w:val="24"/>
+        </w:rPr>
+      </w:pPr>
+      <w:r>
+        <w:rPr>
+          <w:b/>
+          <w:bCs/>
+          <w:sz w:val="24"/>
+          <w:szCs w:val="24"/>
+        </w:rPr>
+        <w:t xml:space="preserve">7. </w:t>
+      </w:r>
+      <w:proofErr w:type="gramStart"/>
+      <w:r>
+        <w:rPr>
+          <w:b/>
+          <w:bCs/>
+          <w:sz w:val="24"/>
+          <w:szCs w:val="24"/>
+        </w:rPr>
+        <w:t>ábra</w:t>
+      </w:r>
+      <w:r>
+        <w:rPr>
+          <w:sz w:val="24"/>
+          <w:szCs w:val="24"/>
+        </w:rPr>
+        <w:t xml:space="preserve"> ”Nincs</w:t>
+      </w:r>
+      <w:proofErr w:type="gramEnd"/>
+      <w:r>
+        <w:rPr>
+          <w:sz w:val="24"/>
+          <w:szCs w:val="24"/>
+        </w:rPr>
+        <w:t xml:space="preserve"> Prémium” hiba üzenet</w:t>
+      </w:r>
+    </w:p>
+    <w:p>
+      <w:pPr>
+        <w:spacing w:line="360" w:lineRule="auto"/>
+        <w:jc w:val="both"/>
+        <w:rPr>
+          <w:sz w:val="24"/>
+          <w:szCs w:val="24"/>
+        </w:rPr>
+      </w:pPr>
+      <w:r>
+        <w:rPr>
+          <w:sz w:val="24"/>
+          <w:szCs w:val="24"/>
+        </w:rPr>
+        <w:t>A más</w:t>
+      </w:r>
+      <w:r>
+        <w:rPr>
+          <w:sz w:val="24"/>
+          <w:szCs w:val="24"/>
+        </w:rPr>
+        <w:t>odik</w:t>
+      </w:r>
+      <w:r>
+        <w:rPr>
+          <w:sz w:val="24"/>
+          <w:szCs w:val="24"/>
+        </w:rPr>
+        <w:t xml:space="preserve"> csak akkor fordulhat elő, ha az első hibája már nem áll fent, tehát olyan felhasználóval vagyunk bejelentkezve, akinek van Prémiuma. Ugyancsak </w:t>
+      </w:r>
+      <w:r>
+        <w:rPr>
+          <w:sz w:val="24"/>
+          <w:szCs w:val="24"/>
+        </w:rPr>
+        <w:t>akkor keletkezik az üzenet megjelenítése amikor elakarunk indítani egy listán egy dalt a központi komponensből, vagy az oldal betöltésénél</w:t>
+      </w:r>
+      <w:r>
+        <w:rPr>
+          <w:sz w:val="24"/>
+          <w:szCs w:val="24"/>
+        </w:rPr>
+        <w:t>,</w:t>
+      </w:r>
+      <w:r>
+        <w:rPr>
+          <w:sz w:val="24"/>
+          <w:szCs w:val="24"/>
+        </w:rPr>
+        <w:t xml:space="preserve"> ha már akkor sincs aktív eszközünk (az aktív eszköz, és lejátszási funkció</w:t>
+      </w:r>
+      <w:r>
+        <w:rPr>
+          <w:sz w:val="24"/>
+          <w:szCs w:val="24"/>
+        </w:rPr>
+        <w:t>t</w:t>
+      </w:r>
+      <w:r>
+        <w:rPr>
+          <w:sz w:val="24"/>
+          <w:szCs w:val="24"/>
+        </w:rPr>
+        <w:t xml:space="preserve"> később, a vezérlő fejezetében taglalom tovább szám)</w:t>
+      </w:r>
+      <w:r>
+        <w:rPr>
+          <w:sz w:val="24"/>
+          <w:szCs w:val="24"/>
+        </w:rPr>
+        <w:t xml:space="preserve"> (8. ábra)</w:t>
+      </w:r>
+      <w:r>
+        <w:rPr>
+          <w:sz w:val="24"/>
+          <w:szCs w:val="24"/>
+        </w:rPr>
+        <w:t>.</w:t>
+      </w:r>
+    </w:p>
+    <w:p>
+      <w:pPr>
+        <w:spacing w:line="360" w:lineRule="auto"/>
+        <w:jc w:val="both"/>
+        <w:rPr>
+          <w:sz w:val="24"/>
+          <w:szCs w:val="24"/>
+        </w:rPr>
+      </w:pPr>
+      <w:r>
+        <w:rPr>
+          <w:sz w:val="24"/>
+          <w:szCs w:val="24"/>
+        </w:rPr>
+        <w:lastRenderedPageBreak/>
+        <w:drawing>
+          <wp:inline distT="0" distB="0" distL="0" distR="0" wp14:anchorId="12936265" wp14:editId="74C7351A">
+            <wp:extent cx="5399405" cy="5394960"/>
+            <wp:effectExtent l="0" t="0" r="0" b="0"/>
+            <wp:docPr id="1984270003" name="Kép 1" descr="A képen szöveg, képernyőkép, szoftver, Számítógépes ikon látható&#10;&#10;Automatikusan generált leírás"/>
+            <wp:cNvGraphicFramePr>
+              <a:graphicFrameLocks xmlns:a="http://schemas.openxmlformats.org/drawingml/2006/main" noChangeAspect="1"/>
+            </wp:cNvGraphicFramePr>
+            <a:graphic xmlns:a="http://schemas.openxmlformats.org/drawingml/2006/main">
+              <a:graphicData uri="http://schemas.openxmlformats.org/drawingml/2006/picture">
+                <pic:pic xmlns:pic="http://schemas.openxmlformats.org/drawingml/2006/picture">
+                  <pic:nvPicPr>
+                    <pic:cNvPr id="1984270003" name="Kép 1" descr="A képen szöveg, képernyőkép, szoftver, Számítógépes ikon látható&#10;&#10;Automatikusan generált leírás"/>
+                    <pic:cNvPicPr/>
+                  </pic:nvPicPr>
+                  <pic:blipFill>
+                    <a:blip r:embed="rId17"/>
+                    <a:stretch>
+                      <a:fillRect/>
+                    </a:stretch>
+                  </pic:blipFill>
+                  <pic:spPr>
+                    <a:xfrm>
+                      <a:off x="0" y="0"/>
+                      <a:ext cx="5399405" cy="5394960"/>
+                    </a:xfrm>
+                    <a:prstGeom prst="rect">
+                      <a:avLst/>
+                    </a:prstGeom>
+                  </pic:spPr>
+                </pic:pic>
+              </a:graphicData>
+            </a:graphic>
+          </wp:inline>
+        </w:drawing>
+      </w:r>
+    </w:p>
+    <w:p>
+      <w:pPr>
+        <w:spacing w:line="360" w:lineRule="auto"/>
+        <w:jc w:val="center"/>
+        <w:rPr>
+          <w:sz w:val="24"/>
+          <w:szCs w:val="24"/>
+        </w:rPr>
+      </w:pPr>
+      <w:r>
+        <w:rPr>
+          <w:b/>
+          <w:bCs/>
+          <w:sz w:val="24"/>
+          <w:szCs w:val="24"/>
+        </w:rPr>
+        <w:t>8.ábra</w:t>
+      </w:r>
+      <w:r>
+        <w:rPr>
+          <w:sz w:val="24"/>
+          <w:szCs w:val="24"/>
+        </w:rPr>
+        <w:t xml:space="preserve"> Nincs aktív lejátszási eszköz hiba</w:t>
+      </w:r>
+    </w:p>
+    <w:p>
+      <w:pPr>
+        <w:spacing w:line="360" w:lineRule="auto"/>
+        <w:rPr>
+          <w:sz w:val="24"/>
+          <w:szCs w:val="24"/>
+        </w:rPr>
+      </w:pPr>
+      <w:r>
+        <w:rPr>
+          <w:sz w:val="24"/>
+          <w:szCs w:val="24"/>
+        </w:rPr>
+        <w:t>Mind a kettő hibaüzenet ott marad a helyén ahogyan görgetjük az oldalt, hogy mindig lássuk, ha valamilyen hiba áll fent. Az üzenet eltüntetését szimplán az ’</w:t>
+      </w:r>
+      <w:r>
+        <w:rPr>
+          <w:sz w:val="24"/>
+          <w:szCs w:val="24"/>
+        </w:rPr>
+        <w:t>X</w:t>
+      </w:r>
+      <w:r>
+        <w:rPr>
+          <w:sz w:val="24"/>
+          <w:szCs w:val="24"/>
+        </w:rPr>
+        <w:t>’-re kattintva tüntetjük el.</w:t>
+      </w:r>
+    </w:p>
+    <w:p>
+      <w:pPr>
+        <w:spacing w:line="360" w:lineRule="auto"/>
+        <w:rPr>
+          <w:sz w:val="24"/>
+          <w:szCs w:val="24"/>
+        </w:rPr>
+      </w:pPr>
+    </w:p>
+    <w:p>
+      <w:pPr>
+        <w:pStyle w:val="Cmsor4"/>
+      </w:pPr>
+      <w:bookmarkStart w:id="42" w:name="_Toc135960093"/>
+      <w:bookmarkStart w:id="43" w:name="_Toc135961951"/>
+      <w:r>
+        <w:t>3</w:t>
+      </w:r>
+      <w:r>
+        <w:t>.</w:t>
+      </w:r>
+      <w:r>
+        <w:t>4.2.</w:t>
+      </w:r>
+      <w:r>
+        <w:t>4</w:t>
+      </w:r>
+      <w:r>
+        <w:t xml:space="preserve"> </w:t>
+      </w:r>
+      <w:r>
+        <w:t>Központi elem</w:t>
+      </w:r>
+      <w:bookmarkEnd w:id="42"/>
+      <w:bookmarkEnd w:id="43"/>
+    </w:p>
+    <w:p>
+      <w:pPr>
+        <w:spacing w:line="360" w:lineRule="auto"/>
+        <w:jc w:val="both"/>
+        <w:rPr>
+          <w:sz w:val="24"/>
+          <w:szCs w:val="24"/>
+        </w:rPr>
+      </w:pPr>
+      <w:r>
+        <w:rPr>
+          <w:sz w:val="24"/>
+          <w:szCs w:val="24"/>
+        </w:rPr>
+        <w:t>A központi elem-re töltődnek be a lejátszási listák, innen lehet lejátszani őket, illetve böngészni milyen dalok vannak rajta. Ugyanakkor más elemek is helyezkednek el itt.</w:t>
+      </w:r>
+    </w:p>
+    <w:p>
+      <w:pPr>
+        <w:spacing w:line="360" w:lineRule="auto"/>
+        <w:jc w:val="both"/>
+        <w:rPr>
+          <w:sz w:val="24"/>
+          <w:szCs w:val="24"/>
+        </w:rPr>
+      </w:pPr>
+      <w:r>
+        <w:rPr>
+          <w:sz w:val="24"/>
+          <w:szCs w:val="24"/>
+        </w:rPr>
+        <w:lastRenderedPageBreak/>
+        <w:t xml:space="preserve">Jobb felső sarokba került a felhasználó profil </w:t>
+      </w:r>
+      <w:r>
+        <w:rPr>
+          <w:sz w:val="24"/>
+          <w:szCs w:val="24"/>
+        </w:rPr>
+        <w:t>képe,</w:t>
+      </w:r>
+      <w:r>
+        <w:rPr>
+          <w:sz w:val="24"/>
+          <w:szCs w:val="24"/>
+        </w:rPr>
+        <w:t xml:space="preserve"> amit a </w:t>
+      </w:r>
+      <w:proofErr w:type="spellStart"/>
+      <w:r>
+        <w:rPr>
+          <w:sz w:val="24"/>
+          <w:szCs w:val="24"/>
+        </w:rPr>
+        <w:t>Spotify-on</w:t>
+      </w:r>
+      <w:proofErr w:type="spellEnd"/>
+      <w:r>
+        <w:rPr>
+          <w:sz w:val="24"/>
+          <w:szCs w:val="24"/>
+        </w:rPr>
+        <w:t xml:space="preserve"> használ, neve, és egy </w:t>
+      </w:r>
+      <w:proofErr w:type="gramStart"/>
+      <w:r>
+        <w:rPr>
+          <w:sz w:val="24"/>
+          <w:szCs w:val="24"/>
+        </w:rPr>
+        <w:t>ikon</w:t>
+      </w:r>
+      <w:proofErr w:type="gramEnd"/>
+      <w:r>
+        <w:rPr>
+          <w:sz w:val="24"/>
+          <w:szCs w:val="24"/>
+        </w:rPr>
+        <w:t xml:space="preserve"> ami mutatja, hogy azt megnyomva tud kijelentkezni az alkalmazásból. Ha nincs profil képe egy alapértelmezett ikon jelenik meg helyette (9. ábra).</w:t>
+      </w:r>
+    </w:p>
+    <w:p>
+      <w:pPr>
+        <w:spacing w:line="360" w:lineRule="auto"/>
+        <w:jc w:val="both"/>
+        <w:rPr>
+          <w:sz w:val="24"/>
+          <w:szCs w:val="24"/>
+        </w:rPr>
+      </w:pPr>
+      <w:r>
+        <w:rPr>
+          <w:sz w:val="24"/>
+          <w:szCs w:val="24"/>
+        </w:rPr>
+        <w:drawing>
+          <wp:inline distT="0" distB="0" distL="0" distR="0" wp14:anchorId="29BD4BAF" wp14:editId="55773D08">
+            <wp:extent cx="5324475" cy="2137857"/>
+            <wp:effectExtent l="0" t="0" r="0" b="0"/>
+            <wp:docPr id="867766768" name="Kép 1" descr="A képen szöveg, képernyőkép, Betűtípus, embléma látható&#10;&#10;Automatikusan generált leírás"/>
+            <wp:cNvGraphicFramePr>
+              <a:graphicFrameLocks xmlns:a="http://schemas.openxmlformats.org/drawingml/2006/main" noChangeAspect="1"/>
+            </wp:cNvGraphicFramePr>
+            <a:graphic xmlns:a="http://schemas.openxmlformats.org/drawingml/2006/main">
+              <a:graphicData uri="http://schemas.openxmlformats.org/drawingml/2006/picture">
+                <pic:pic xmlns:pic="http://schemas.openxmlformats.org/drawingml/2006/picture">
+                  <pic:nvPicPr>
+                    <pic:cNvPr id="867766768" name="Kép 1" descr="A képen szöveg, képernyőkép, Betűtípus, embléma látható&#10;&#10;Automatikusan generált leírás"/>
+                    <pic:cNvPicPr/>
+                  </pic:nvPicPr>
+                  <pic:blipFill>
+                    <a:blip r:embed="rId18"/>
+                    <a:stretch>
+                      <a:fillRect/>
+                    </a:stretch>
+                  </pic:blipFill>
+                  <pic:spPr>
+                    <a:xfrm>
+                      <a:off x="0" y="0"/>
+                      <a:ext cx="5362066" cy="2152950"/>
+                    </a:xfrm>
+                    <a:prstGeom prst="rect">
+                      <a:avLst/>
+                    </a:prstGeom>
+                  </pic:spPr>
+                </pic:pic>
+              </a:graphicData>
+            </a:graphic>
+          </wp:inline>
+        </w:drawing>
+      </w:r>
+    </w:p>
+    <w:p>
+      <w:pPr>
+        <w:spacing w:line="360" w:lineRule="auto"/>
+        <w:jc w:val="center"/>
+        <w:rPr>
+          <w:sz w:val="24"/>
+          <w:szCs w:val="24"/>
+        </w:rPr>
+      </w:pPr>
+      <w:r>
+        <w:rPr>
+          <w:b/>
+          <w:bCs/>
+          <w:sz w:val="24"/>
+          <w:szCs w:val="24"/>
+        </w:rPr>
+        <w:t>9</w:t>
+      </w:r>
+      <w:r>
+        <w:rPr>
+          <w:b/>
+          <w:bCs/>
+          <w:sz w:val="24"/>
+          <w:szCs w:val="24"/>
+        </w:rPr>
+        <w:t>/1</w:t>
+      </w:r>
+      <w:r>
+        <w:rPr>
+          <w:b/>
+          <w:bCs/>
+          <w:sz w:val="24"/>
+          <w:szCs w:val="24"/>
+        </w:rPr>
+        <w:t>.ábra</w:t>
+      </w:r>
+      <w:r>
+        <w:rPr>
+          <w:sz w:val="24"/>
+          <w:szCs w:val="24"/>
+        </w:rPr>
+        <w:t xml:space="preserve"> Alapértelmezett képű kijelentkezési doboz</w:t>
+      </w:r>
+    </w:p>
+    <w:p>
+      <w:pPr>
+        <w:spacing w:line="360" w:lineRule="auto"/>
+        <w:jc w:val="both"/>
+        <w:rPr>
+          <w:sz w:val="24"/>
+          <w:szCs w:val="24"/>
+        </w:rPr>
+      </w:pPr>
+      <w:r>
+        <w:rPr>
+          <w:sz w:val="24"/>
+          <w:szCs w:val="24"/>
+        </w:rPr>
+        <w:drawing>
+          <wp:inline distT="0" distB="0" distL="0" distR="0" wp14:anchorId="6B315A28" wp14:editId="76465709">
+            <wp:extent cx="5306927" cy="1276350"/>
+            <wp:effectExtent l="0" t="0" r="8255" b="0"/>
+            <wp:docPr id="2128835269" name="Kép 1" descr="A képen képernyőkép, Betűtípus, kör, embléma látható&#10;&#10;Automatikusan generált leírás"/>
+            <wp:cNvGraphicFramePr>
+              <a:graphicFrameLocks xmlns:a="http://schemas.openxmlformats.org/drawingml/2006/main" noChangeAspect="1"/>
+            </wp:cNvGraphicFramePr>
+            <a:graphic xmlns:a="http://schemas.openxmlformats.org/drawingml/2006/main">
+              <a:graphicData uri="http://schemas.openxmlformats.org/drawingml/2006/picture">
+                <pic:pic xmlns:pic="http://schemas.openxmlformats.org/drawingml/2006/picture">
+                  <pic:nvPicPr>
+                    <pic:cNvPr id="2128835269" name="Kép 1" descr="A képen képernyőkép, Betűtípus, kör, embléma látható&#10;&#10;Automatikusan generált leírás"/>
+                    <pic:cNvPicPr/>
+                  </pic:nvPicPr>
+                  <pic:blipFill>
+                    <a:blip r:embed="rId19"/>
+                    <a:stretch>
+                      <a:fillRect/>
+                    </a:stretch>
+                  </pic:blipFill>
+                  <pic:spPr>
+                    <a:xfrm>
+                      <a:off x="0" y="0"/>
+                      <a:ext cx="5324329" cy="1280535"/>
+                    </a:xfrm>
+                    <a:prstGeom prst="rect">
+                      <a:avLst/>
+                    </a:prstGeom>
+                  </pic:spPr>
+                </pic:pic>
+              </a:graphicData>
+            </a:graphic>
+          </wp:inline>
+        </w:drawing>
+      </w:r>
+    </w:p>
+    <w:p>
+      <w:pPr>
+        <w:spacing w:line="360" w:lineRule="auto"/>
+        <w:jc w:val="center"/>
+        <w:rPr>
+          <w:sz w:val="24"/>
+          <w:szCs w:val="24"/>
+        </w:rPr>
+      </w:pPr>
+      <w:r>
+        <w:rPr>
+          <w:b/>
+          <w:bCs/>
+          <w:sz w:val="24"/>
+          <w:szCs w:val="24"/>
+        </w:rPr>
+        <w:t>9</w:t>
+      </w:r>
+      <w:r>
+        <w:rPr>
+          <w:b/>
+          <w:bCs/>
+          <w:sz w:val="24"/>
+          <w:szCs w:val="24"/>
+        </w:rPr>
+        <w:t>/</w:t>
+      </w:r>
+      <w:r>
+        <w:rPr>
+          <w:b/>
+          <w:bCs/>
+          <w:sz w:val="24"/>
+          <w:szCs w:val="24"/>
+        </w:rPr>
+        <w:t>2</w:t>
+      </w:r>
+      <w:r>
+        <w:rPr>
+          <w:b/>
+          <w:bCs/>
+          <w:sz w:val="24"/>
+          <w:szCs w:val="24"/>
+        </w:rPr>
+        <w:t>.ábra</w:t>
+      </w:r>
+      <w:r>
+        <w:rPr>
+          <w:sz w:val="24"/>
+          <w:szCs w:val="24"/>
+        </w:rPr>
+        <w:t xml:space="preserve"> </w:t>
+      </w:r>
+      <w:proofErr w:type="spellStart"/>
+      <w:r>
+        <w:rPr>
+          <w:sz w:val="24"/>
+          <w:szCs w:val="24"/>
+        </w:rPr>
+        <w:t>Spotify-ról</w:t>
+      </w:r>
+      <w:proofErr w:type="spellEnd"/>
+      <w:r>
+        <w:rPr>
+          <w:sz w:val="24"/>
+          <w:szCs w:val="24"/>
+        </w:rPr>
+        <w:t xml:space="preserve"> betöltött</w:t>
+      </w:r>
+      <w:r>
+        <w:rPr>
+          <w:sz w:val="24"/>
+          <w:szCs w:val="24"/>
+        </w:rPr>
+        <w:t xml:space="preserve"> képű kijelentkezési doboz</w:t>
+      </w:r>
+    </w:p>
+    <w:p>
+      <w:pPr>
+        <w:spacing w:line="360" w:lineRule="auto"/>
+        <w:jc w:val="both"/>
+        <w:rPr>
+          <w:sz w:val="24"/>
+          <w:szCs w:val="24"/>
+        </w:rPr>
+      </w:pPr>
+    </w:p>
+    <w:p>
+      <w:pPr>
+        <w:spacing w:line="360" w:lineRule="auto"/>
+        <w:jc w:val="both"/>
+        <w:rPr>
+          <w:sz w:val="24"/>
+          <w:szCs w:val="24"/>
+        </w:rPr>
+      </w:pPr>
+      <w:r>
+        <w:rPr>
+          <w:sz w:val="24"/>
+          <w:szCs w:val="24"/>
+        </w:rPr>
+        <w:t xml:space="preserve">Ezen kívül az elem tetején láthatjuk még a lejátszási lista </w:t>
+      </w:r>
+      <w:r>
+        <w:rPr>
+          <w:sz w:val="24"/>
+          <w:szCs w:val="24"/>
+        </w:rPr>
+        <w:t>képét,</w:t>
+      </w:r>
+      <w:r>
+        <w:rPr>
+          <w:sz w:val="24"/>
+          <w:szCs w:val="24"/>
+        </w:rPr>
+        <w:t xml:space="preserve"> ha van neki, ha nincs akkor egy alapértelmezett elemet, illetve a lista nevét és megtalálhatjuk mellette.</w:t>
+      </w:r>
+    </w:p>
+    <w:p>
+      <w:pPr>
+        <w:spacing w:line="360" w:lineRule="auto"/>
+        <w:jc w:val="both"/>
+        <w:rPr>
+          <w:sz w:val="24"/>
+          <w:szCs w:val="24"/>
+        </w:rPr>
+      </w:pPr>
+      <w:r>
+        <w:rPr>
+          <w:sz w:val="24"/>
+          <w:szCs w:val="24"/>
+        </w:rPr>
+        <w:t>A név mellett helyezkedik el a követés gomb, ami csak olyan lejátszási listáknál jelenik meg amiket nem mi hoztunk be az alkalmazásba. Követve a listákat azok elmentődnek a bal oldali sávba, így később is megtalálhatóak lesznek. Ha úgy döntöttünk, hogy ki akarjuk követni a listát, ennek a gomb helyén megjelenik egy másik gomb, ami erre szolgál (10. ábra). Ennek megnyomásával a bal oldali sávból is eltűnik a lista.</w:t>
+      </w:r>
+    </w:p>
+    <w:p>
+      <w:pPr>
+        <w:spacing w:line="360" w:lineRule="auto"/>
+        <w:jc w:val="both"/>
+        <w:rPr>
+          <w:sz w:val="24"/>
+          <w:szCs w:val="24"/>
+        </w:rPr>
+      </w:pPr>
+      <w:r>
+        <w:rPr>
+          <w:sz w:val="24"/>
+          <w:szCs w:val="24"/>
+        </w:rPr>
+        <w:lastRenderedPageBreak/>
+        <w:drawing>
+          <wp:inline distT="0" distB="0" distL="0" distR="0" wp14:anchorId="2AD90466" wp14:editId="436A0106">
+            <wp:extent cx="5399405" cy="1515745"/>
+            <wp:effectExtent l="0" t="0" r="0" b="8255"/>
+            <wp:docPr id="1263087985" name="Kép 1" descr="A képen képernyőkép, szöveg, ibolya látható&#10;&#10;Automatikusan generált leírás"/>
+            <wp:cNvGraphicFramePr>
+              <a:graphicFrameLocks xmlns:a="http://schemas.openxmlformats.org/drawingml/2006/main" noChangeAspect="1"/>
+            </wp:cNvGraphicFramePr>
+            <a:graphic xmlns:a="http://schemas.openxmlformats.org/drawingml/2006/main">
+              <a:graphicData uri="http://schemas.openxmlformats.org/drawingml/2006/picture">
+                <pic:pic xmlns:pic="http://schemas.openxmlformats.org/drawingml/2006/picture">
+                  <pic:nvPicPr>
+                    <pic:cNvPr id="1263087985" name="Kép 1" descr="A képen képernyőkép, szöveg, ibolya látható&#10;&#10;Automatikusan generált leírás"/>
+                    <pic:cNvPicPr/>
+                  </pic:nvPicPr>
+                  <pic:blipFill>
+                    <a:blip r:embed="rId20"/>
+                    <a:stretch>
+                      <a:fillRect/>
+                    </a:stretch>
+                  </pic:blipFill>
+                  <pic:spPr>
+                    <a:xfrm>
+                      <a:off x="0" y="0"/>
+                      <a:ext cx="5399405" cy="1515745"/>
+                    </a:xfrm>
+                    <a:prstGeom prst="rect">
+                      <a:avLst/>
+                    </a:prstGeom>
+                  </pic:spPr>
+                </pic:pic>
+              </a:graphicData>
+            </a:graphic>
+          </wp:inline>
+        </w:drawing>
+      </w:r>
+    </w:p>
+    <w:p>
+      <w:pPr>
+        <w:spacing w:line="360" w:lineRule="auto"/>
+        <w:jc w:val="center"/>
+        <w:rPr>
+          <w:sz w:val="24"/>
+          <w:szCs w:val="24"/>
+        </w:rPr>
+      </w:pPr>
+      <w:r>
+        <w:rPr>
+          <w:b/>
+          <w:bCs/>
+          <w:sz w:val="24"/>
+          <w:szCs w:val="24"/>
+        </w:rPr>
+        <w:t>10/1.ábra</w:t>
+      </w:r>
+      <w:r>
+        <w:rPr>
+          <w:sz w:val="24"/>
+          <w:szCs w:val="24"/>
+        </w:rPr>
+        <w:t xml:space="preserve"> Lista képe, neve, és követési gomb</w:t>
+      </w:r>
+    </w:p>
+    <w:p>
+      <w:pPr>
+        <w:spacing w:line="360" w:lineRule="auto"/>
+        <w:jc w:val="center"/>
+        <w:rPr>
+          <w:sz w:val="24"/>
+          <w:szCs w:val="24"/>
+        </w:rPr>
+      </w:pPr>
+      <w:r>
+        <w:rPr>
+          <w:sz w:val="24"/>
+          <w:szCs w:val="24"/>
+        </w:rPr>
+        <w:drawing>
+          <wp:inline distT="0" distB="0" distL="0" distR="0" wp14:anchorId="0E3E1F08" wp14:editId="32C570FE">
+            <wp:extent cx="5399405" cy="1865630"/>
+            <wp:effectExtent l="0" t="0" r="0" b="1270"/>
+            <wp:docPr id="2053106717" name="Kép 1" descr="A képen szöveg, képernyőkép, Betűtípus, embléma látható&#10;&#10;Automatikusan generált leírás"/>
+            <wp:cNvGraphicFramePr>
+              <a:graphicFrameLocks xmlns:a="http://schemas.openxmlformats.org/drawingml/2006/main" noChangeAspect="1"/>
+            </wp:cNvGraphicFramePr>
+            <a:graphic xmlns:a="http://schemas.openxmlformats.org/drawingml/2006/main">
+              <a:graphicData uri="http://schemas.openxmlformats.org/drawingml/2006/picture">
+                <pic:pic xmlns:pic="http://schemas.openxmlformats.org/drawingml/2006/picture">
+                  <pic:nvPicPr>
+                    <pic:cNvPr id="2053106717" name="Kép 1" descr="A képen szöveg, képernyőkép, Betűtípus, embléma látható&#10;&#10;Automatikusan generált leírás"/>
+                    <pic:cNvPicPr/>
+                  </pic:nvPicPr>
+                  <pic:blipFill>
+                    <a:blip r:embed="rId21"/>
+                    <a:stretch>
+                      <a:fillRect/>
+                    </a:stretch>
+                  </pic:blipFill>
+                  <pic:spPr>
+                    <a:xfrm>
+                      <a:off x="0" y="0"/>
+                      <a:ext cx="5399405" cy="1865630"/>
+                    </a:xfrm>
+                    <a:prstGeom prst="rect">
+                      <a:avLst/>
+                    </a:prstGeom>
+                  </pic:spPr>
+                </pic:pic>
+              </a:graphicData>
+            </a:graphic>
+          </wp:inline>
+        </w:drawing>
+      </w:r>
+    </w:p>
+    <w:p>
+      <w:pPr>
+        <w:spacing w:line="360" w:lineRule="auto"/>
+        <w:jc w:val="center"/>
+        <w:rPr>
+          <w:sz w:val="24"/>
+          <w:szCs w:val="24"/>
+        </w:rPr>
+      </w:pPr>
+      <w:r>
+        <w:rPr>
+          <w:b/>
+          <w:bCs/>
+          <w:sz w:val="24"/>
+          <w:szCs w:val="24"/>
+        </w:rPr>
+        <w:t>10/</w:t>
+      </w:r>
+      <w:r>
+        <w:rPr>
+          <w:b/>
+          <w:bCs/>
+          <w:sz w:val="24"/>
+          <w:szCs w:val="24"/>
+        </w:rPr>
+        <w:t>2</w:t>
+      </w:r>
+      <w:r>
+        <w:rPr>
+          <w:b/>
+          <w:bCs/>
+          <w:sz w:val="24"/>
+          <w:szCs w:val="24"/>
+        </w:rPr>
+        <w:t>.ábra</w:t>
+      </w:r>
+      <w:r>
+        <w:rPr>
+          <w:sz w:val="24"/>
+          <w:szCs w:val="24"/>
+        </w:rPr>
+        <w:t xml:space="preserve"> Lista képe, neve, és követési gomb</w:t>
+      </w:r>
+    </w:p>
+    <w:p>
+      <w:pPr>
+        <w:spacing w:line="360" w:lineRule="auto"/>
+        <w:jc w:val="both"/>
+        <w:rPr>
+          <w:sz w:val="24"/>
+          <w:szCs w:val="24"/>
+        </w:rPr>
+      </w:pPr>
+    </w:p>
+    <w:p>
+      <w:pPr>
+        <w:pStyle w:val="Cmsor4"/>
+      </w:pPr>
+      <w:bookmarkStart w:id="44" w:name="_Toc135960094"/>
+      <w:bookmarkStart w:id="45" w:name="_Toc135961952"/>
+      <w:r>
+        <w:t>3</w:t>
+      </w:r>
+      <w:r>
+        <w:t>.</w:t>
+      </w:r>
+      <w:r>
+        <w:t>4.2.</w:t>
+      </w:r>
+      <w:r>
+        <w:t>5</w:t>
+      </w:r>
+      <w:r>
+        <w:t xml:space="preserve"> </w:t>
+      </w:r>
+      <w:r>
+        <w:t>Lejátszási vezérlő</w:t>
+      </w:r>
+      <w:bookmarkEnd w:id="44"/>
+      <w:bookmarkEnd w:id="45"/>
+    </w:p>
+    <w:p>
+      <w:pPr>
+        <w:spacing w:line="360" w:lineRule="auto"/>
+        <w:jc w:val="both"/>
+        <w:rPr>
+          <w:sz w:val="24"/>
+          <w:szCs w:val="24"/>
+        </w:rPr>
+      </w:pPr>
+      <w:r>
+        <w:rPr>
+          <w:sz w:val="24"/>
+          <w:szCs w:val="24"/>
+        </w:rPr>
+        <w:t xml:space="preserve">A lejátszási vezérlő az oldal legalján helyezkedik el és onnan nem mozdul el görgetéssel sem. </w:t>
+      </w:r>
+      <w:r>
+        <w:rPr>
+          <w:sz w:val="24"/>
+          <w:szCs w:val="24"/>
+        </w:rPr>
+        <w:t>Ahhoz,</w:t>
+      </w:r>
+      <w:r>
+        <w:rPr>
+          <w:sz w:val="24"/>
+          <w:szCs w:val="24"/>
+        </w:rPr>
+        <w:t xml:space="preserve"> hogy megjelenjen </w:t>
+      </w:r>
+      <w:proofErr w:type="spellStart"/>
+      <w:r>
+        <w:rPr>
+          <w:sz w:val="24"/>
+          <w:szCs w:val="24"/>
+        </w:rPr>
+        <w:t>Spotify</w:t>
+      </w:r>
+      <w:proofErr w:type="spellEnd"/>
+      <w:r>
+        <w:rPr>
+          <w:sz w:val="24"/>
+          <w:szCs w:val="24"/>
+        </w:rPr>
+        <w:t xml:space="preserve"> Prémium felhasználóval kell bejelentkeznünk, és megfelelő használatához kell egy aktív </w:t>
+      </w:r>
+      <w:proofErr w:type="spellStart"/>
+      <w:r>
+        <w:rPr>
+          <w:sz w:val="24"/>
+          <w:szCs w:val="24"/>
+        </w:rPr>
+        <w:t>Spotify</w:t>
+      </w:r>
+      <w:proofErr w:type="spellEnd"/>
+      <w:r>
+        <w:rPr>
+          <w:sz w:val="24"/>
+          <w:szCs w:val="24"/>
+        </w:rPr>
+        <w:t xml:space="preserve"> eszköz.</w:t>
+      </w:r>
+    </w:p>
+    <w:p>
+      <w:pPr>
+        <w:spacing w:line="360" w:lineRule="auto"/>
+        <w:jc w:val="both"/>
+        <w:rPr>
+          <w:sz w:val="24"/>
+          <w:szCs w:val="24"/>
+        </w:rPr>
+      </w:pPr>
+      <w:r>
+        <w:rPr>
+          <w:sz w:val="24"/>
+          <w:szCs w:val="24"/>
+        </w:rPr>
+        <w:t xml:space="preserve">Aktív eszköz azt jelenti, hogy a telefonunkon vagy asztali gépünkön elkell indítanunk a </w:t>
+      </w:r>
+      <w:proofErr w:type="spellStart"/>
+      <w:r>
+        <w:rPr>
+          <w:sz w:val="24"/>
+          <w:szCs w:val="24"/>
+        </w:rPr>
+        <w:t>Spotify</w:t>
+      </w:r>
+      <w:proofErr w:type="spellEnd"/>
+      <w:r>
+        <w:rPr>
+          <w:sz w:val="24"/>
+          <w:szCs w:val="24"/>
+        </w:rPr>
+        <w:t xml:space="preserve"> hivatalos alkalmazását, és elindítani rajta egy számot, majd akár meg is lehet azt állítani. Erre azért van szükség, mert a lejátszási vezérlő amolyan távirányítóként tud csak működni. Ezek lépéseken végig érvé indíthatunk el lejátszási listát és használhatjuk a </w:t>
+      </w:r>
+      <w:r>
+        <w:rPr>
+          <w:sz w:val="24"/>
+          <w:szCs w:val="24"/>
+        </w:rPr>
+        <w:t>vezérlő funkcióit.</w:t>
+      </w:r>
+    </w:p>
+    <w:p>
+      <w:pPr>
+        <w:spacing w:line="360" w:lineRule="auto"/>
+        <w:jc w:val="both"/>
+        <w:rPr>
+          <w:sz w:val="24"/>
+          <w:szCs w:val="24"/>
+        </w:rPr>
+      </w:pPr>
+      <w:r>
+        <w:rPr>
+          <w:sz w:val="24"/>
+          <w:szCs w:val="24"/>
+        </w:rPr>
+        <w:t xml:space="preserve">A vezérlő bal oldalán helyezkedik el az éppen lejátszott szám, képe, neve és előadója. Ez lehet üres </w:t>
+      </w:r>
+      <w:r>
+        <w:rPr>
+          <w:sz w:val="24"/>
+          <w:szCs w:val="24"/>
+        </w:rPr>
+        <w:t>is,</w:t>
+      </w:r>
+      <w:r>
+        <w:rPr>
+          <w:sz w:val="24"/>
+          <w:szCs w:val="24"/>
+        </w:rPr>
+        <w:t xml:space="preserve"> ha még nincs aktív eszközünk használva, így nem lehet lekérni róla információt (11. ábra).</w:t>
+      </w:r>
+    </w:p>
+    <w:p>
+      <w:pPr>
+        <w:spacing w:line="360" w:lineRule="auto"/>
+        <w:jc w:val="center"/>
+        <w:rPr>
+          <w:sz w:val="24"/>
+          <w:szCs w:val="24"/>
+        </w:rPr>
+      </w:pPr>
+      <w:r>
+        <w:rPr>
+          <w:noProof/>
+          <w:sz w:val="24"/>
+          <w:szCs w:val="24"/>
+        </w:rPr>
+        <w:lastRenderedPageBreak/>
+        <w:drawing>
+          <wp:inline distT="0" distB="0" distL="0" distR="0" wp14:anchorId="1DE411BD" wp14:editId="2CEA278B">
+            <wp:extent cx="4572638" cy="819264"/>
+            <wp:effectExtent l="0" t="0" r="0" b="0"/>
+            <wp:docPr id="619343746" name="Kép 1" descr="A képen szöveg, képernyőkép, Betűtípus, Grafika látható&#10;&#10;Automatikusan generált leírás"/>
+            <wp:cNvGraphicFramePr>
+              <a:graphicFrameLocks xmlns:a="http://schemas.openxmlformats.org/drawingml/2006/main" noChangeAspect="1"/>
+            </wp:cNvGraphicFramePr>
+            <a:graphic xmlns:a="http://schemas.openxmlformats.org/drawingml/2006/main">
+              <a:graphicData uri="http://schemas.openxmlformats.org/drawingml/2006/picture">
+                <pic:pic xmlns:pic="http://schemas.openxmlformats.org/drawingml/2006/picture">
+                  <pic:nvPicPr>
+                    <pic:cNvPr id="619343746" name="Kép 1" descr="A képen szöveg, képernyőkép, Betűtípus, Grafika látható&#10;&#10;Automatikusan generált leírás"/>
+                    <pic:cNvPicPr/>
+                  </pic:nvPicPr>
+                  <pic:blipFill>
+                    <a:blip r:embed="rId22">
+                      <a:extLst>
+                        <a:ext uri="{28A0092B-C50C-407E-A947-70E740481C1C}">
+                          <a14:useLocalDpi xmlns:a14="http://schemas.microsoft.com/office/drawing/2010/main" val="0"/>
+                        </a:ext>
+                      </a:extLst>
+                    </a:blip>
+                    <a:stretch>
+                      <a:fillRect/>
+                    </a:stretch>
+                  </pic:blipFill>
+                  <pic:spPr>
+                    <a:xfrm>
+                      <a:off x="0" y="0"/>
+                      <a:ext cx="4572638" cy="819264"/>
+                    </a:xfrm>
+                    <a:prstGeom prst="rect">
+                      <a:avLst/>
+                    </a:prstGeom>
+                  </pic:spPr>
+                </pic:pic>
+              </a:graphicData>
+            </a:graphic>
+          </wp:inline>
+        </w:drawing>
+      </w:r>
+    </w:p>
+    <w:p>
+      <w:pPr>
+        <w:spacing w:line="360" w:lineRule="auto"/>
+        <w:jc w:val="center"/>
+        <w:rPr>
+          <w:sz w:val="24"/>
+          <w:szCs w:val="24"/>
+        </w:rPr>
+      </w:pPr>
+      <w:r>
+        <w:rPr>
+          <w:b/>
+          <w:bCs/>
+          <w:sz w:val="24"/>
+          <w:szCs w:val="24"/>
+        </w:rPr>
+        <w:t>11</w:t>
+      </w:r>
+      <w:r>
+        <w:rPr>
+          <w:b/>
+          <w:bCs/>
+          <w:sz w:val="24"/>
+          <w:szCs w:val="24"/>
+        </w:rPr>
+        <w:t>/1</w:t>
+      </w:r>
+      <w:r>
+        <w:rPr>
+          <w:b/>
+          <w:bCs/>
+          <w:sz w:val="24"/>
+          <w:szCs w:val="24"/>
+        </w:rPr>
+        <w:t>.ábra</w:t>
+      </w:r>
+      <w:r>
+        <w:rPr>
+          <w:sz w:val="24"/>
+          <w:szCs w:val="24"/>
+        </w:rPr>
+        <w:t xml:space="preserve"> Éppen játszott szám információk</w:t>
+      </w:r>
+    </w:p>
+    <w:p>
+      <w:pPr>
+        <w:spacing w:line="360" w:lineRule="auto"/>
+        <w:jc w:val="center"/>
+        <w:rPr>
+          <w:sz w:val="24"/>
+          <w:szCs w:val="24"/>
+        </w:rPr>
+      </w:pPr>
+      <w:r>
+        <w:rPr>
+          <w:sz w:val="24"/>
+          <w:szCs w:val="24"/>
+        </w:rPr>
+        <w:drawing>
+          <wp:inline distT="0" distB="0" distL="0" distR="0" wp14:anchorId="3F13FC0B" wp14:editId="26BD8364">
+            <wp:extent cx="4210638" cy="905001"/>
+            <wp:effectExtent l="0" t="0" r="0" b="9525"/>
+            <wp:docPr id="448864244" name="Kép 1" descr="A képen képernyőkép, Grafika, Betűtípus, embléma látható&#10;&#10;Automatikusan generált leírás"/>
+            <wp:cNvGraphicFramePr>
+              <a:graphicFrameLocks xmlns:a="http://schemas.openxmlformats.org/drawingml/2006/main" noChangeAspect="1"/>
+            </wp:cNvGraphicFramePr>
+            <a:graphic xmlns:a="http://schemas.openxmlformats.org/drawingml/2006/main">
+              <a:graphicData uri="http://schemas.openxmlformats.org/drawingml/2006/picture">
+                <pic:pic xmlns:pic="http://schemas.openxmlformats.org/drawingml/2006/picture">
+                  <pic:nvPicPr>
+                    <pic:cNvPr id="448864244" name="Kép 1" descr="A képen képernyőkép, Grafika, Betűtípus, embléma látható&#10;&#10;Automatikusan generált leírás"/>
+                    <pic:cNvPicPr/>
+                  </pic:nvPicPr>
+                  <pic:blipFill>
+                    <a:blip r:embed="rId23"/>
+                    <a:stretch>
+                      <a:fillRect/>
+                    </a:stretch>
+                  </pic:blipFill>
+                  <pic:spPr>
+                    <a:xfrm>
+                      <a:off x="0" y="0"/>
+                      <a:ext cx="4210638" cy="905001"/>
+                    </a:xfrm>
+                    <a:prstGeom prst="rect">
+                      <a:avLst/>
+                    </a:prstGeom>
+                  </pic:spPr>
+                </pic:pic>
+              </a:graphicData>
+            </a:graphic>
+          </wp:inline>
+        </w:drawing>
+      </w:r>
+    </w:p>
+    <w:p>
+      <w:pPr>
+        <w:spacing w:line="360" w:lineRule="auto"/>
+        <w:jc w:val="center"/>
+        <w:rPr>
+          <w:sz w:val="24"/>
+          <w:szCs w:val="24"/>
+        </w:rPr>
+      </w:pPr>
+      <w:r>
+        <w:rPr>
+          <w:b/>
+          <w:bCs/>
+          <w:sz w:val="24"/>
+          <w:szCs w:val="24"/>
+        </w:rPr>
+        <w:t>11</w:t>
+      </w:r>
+      <w:r>
+        <w:rPr>
+          <w:b/>
+          <w:bCs/>
+          <w:sz w:val="24"/>
+          <w:szCs w:val="24"/>
+        </w:rPr>
+        <w:t>/</w:t>
+      </w:r>
+      <w:r>
+        <w:rPr>
+          <w:b/>
+          <w:bCs/>
+          <w:sz w:val="24"/>
+          <w:szCs w:val="24"/>
+        </w:rPr>
+        <w:t>2</w:t>
+      </w:r>
+      <w:r>
+        <w:rPr>
+          <w:b/>
+          <w:bCs/>
+          <w:sz w:val="24"/>
+          <w:szCs w:val="24"/>
+        </w:rPr>
+        <w:t>.ábra</w:t>
+      </w:r>
+      <w:r>
+        <w:rPr>
+          <w:sz w:val="24"/>
+          <w:szCs w:val="24"/>
+        </w:rPr>
+        <w:t xml:space="preserve"> Éppen játszott szám </w:t>
+      </w:r>
+      <w:r>
+        <w:rPr>
+          <w:sz w:val="24"/>
+          <w:szCs w:val="24"/>
+        </w:rPr>
+        <w:t>aktív eszköz nélkül</w:t>
+      </w:r>
+    </w:p>
+    <w:p>
+      <w:pPr>
+        <w:spacing w:line="360" w:lineRule="auto"/>
+        <w:jc w:val="center"/>
+        <w:rPr>
+          <w:sz w:val="24"/>
+          <w:szCs w:val="24"/>
+        </w:rPr>
+      </w:pPr>
+    </w:p>
+    <w:p>
+      <w:pPr>
+        <w:spacing w:line="360" w:lineRule="auto"/>
+        <w:jc w:val="both"/>
+        <w:rPr>
+          <w:sz w:val="24"/>
+          <w:szCs w:val="24"/>
+        </w:rPr>
+      </w:pPr>
+      <w:r>
+        <w:rPr>
+          <w:sz w:val="24"/>
+          <w:szCs w:val="24"/>
+        </w:rPr>
+        <w:t>Ezt követően a központi vezérlők láthatók, sorban:</w:t>
+      </w:r>
+    </w:p>
+    <w:p>
+      <w:pPr>
+        <w:pStyle w:val="Listaszerbekezds"/>
+        <w:numPr>
+          <w:ilvl w:val="0"/>
+          <w:numId w:val="5"/>
+        </w:numPr>
+        <w:spacing w:line="360" w:lineRule="auto"/>
+        <w:jc w:val="both"/>
+        <w:rPr>
+          <w:sz w:val="24"/>
+          <w:szCs w:val="24"/>
+        </w:rPr>
+      </w:pPr>
+      <w:r>
+        <w:rPr>
+          <w:sz w:val="24"/>
+          <w:szCs w:val="24"/>
+        </w:rPr>
+        <w:t>Keverés ki/be</w:t>
+      </w:r>
+    </w:p>
+    <w:p>
+      <w:pPr>
+        <w:pStyle w:val="Listaszerbekezds"/>
+        <w:numPr>
+          <w:ilvl w:val="0"/>
+          <w:numId w:val="5"/>
+        </w:numPr>
+        <w:spacing w:line="360" w:lineRule="auto"/>
+        <w:jc w:val="both"/>
+        <w:rPr>
+          <w:sz w:val="24"/>
+          <w:szCs w:val="24"/>
+        </w:rPr>
+      </w:pPr>
+      <w:r>
+        <w:rPr>
+          <w:sz w:val="24"/>
+          <w:szCs w:val="24"/>
+        </w:rPr>
+        <w:t>Előző szám</w:t>
+      </w:r>
+    </w:p>
+    <w:p>
+      <w:pPr>
+        <w:pStyle w:val="Listaszerbekezds"/>
+        <w:numPr>
+          <w:ilvl w:val="0"/>
+          <w:numId w:val="5"/>
+        </w:numPr>
+        <w:spacing w:line="360" w:lineRule="auto"/>
+        <w:jc w:val="both"/>
+        <w:rPr>
+          <w:sz w:val="24"/>
+          <w:szCs w:val="24"/>
+        </w:rPr>
+      </w:pPr>
+      <w:r>
+        <w:rPr>
+          <w:sz w:val="24"/>
+          <w:szCs w:val="24"/>
+        </w:rPr>
+        <w:t>Szünet/Lejátszás</w:t>
+      </w:r>
+    </w:p>
+    <w:p>
+      <w:pPr>
+        <w:pStyle w:val="Listaszerbekezds"/>
+        <w:numPr>
+          <w:ilvl w:val="0"/>
+          <w:numId w:val="5"/>
+        </w:numPr>
+        <w:spacing w:line="360" w:lineRule="auto"/>
+        <w:jc w:val="both"/>
+        <w:rPr>
+          <w:sz w:val="24"/>
+          <w:szCs w:val="24"/>
+        </w:rPr>
+      </w:pPr>
+      <w:r>
+        <w:rPr>
+          <w:sz w:val="24"/>
+          <w:szCs w:val="24"/>
+        </w:rPr>
+        <w:t>Következő szám</w:t>
+      </w:r>
+    </w:p>
+    <w:p>
+      <w:pPr>
+        <w:pStyle w:val="Listaszerbekezds"/>
+        <w:numPr>
+          <w:ilvl w:val="0"/>
+          <w:numId w:val="5"/>
+        </w:numPr>
+        <w:spacing w:line="360" w:lineRule="auto"/>
+        <w:jc w:val="both"/>
+        <w:rPr>
+          <w:sz w:val="24"/>
+          <w:szCs w:val="24"/>
+        </w:rPr>
+      </w:pPr>
+      <w:r>
+        <w:rPr>
+          <w:sz w:val="24"/>
+          <w:szCs w:val="24"/>
+        </w:rPr>
+        <w:t>Nincs ismétlés/List ismétlése/Jelenlegi szám ismétlése</w:t>
+      </w:r>
+    </w:p>
+    <w:p>
+      <w:pPr>
+        <w:spacing w:line="360" w:lineRule="auto"/>
+        <w:jc w:val="both"/>
+        <w:rPr>
+          <w:sz w:val="24"/>
+          <w:szCs w:val="24"/>
+        </w:rPr>
+      </w:pPr>
+      <w:r>
+        <w:rPr>
+          <w:sz w:val="24"/>
+          <w:szCs w:val="24"/>
+        </w:rPr>
+        <w:t>Az előző és következő szám ikonjain kívül, attól függően milyen állapotban van a lejátszó, a gombok ikonjai változhatnak kinézetre (12.ábra).</w:t>
+      </w:r>
+    </w:p>
+    <w:p>
+      <w:pPr>
+        <w:spacing w:line="360" w:lineRule="auto"/>
+        <w:jc w:val="center"/>
+        <w:rPr>
+          <w:sz w:val="24"/>
+          <w:szCs w:val="24"/>
+        </w:rPr>
+      </w:pPr>
+      <w:r>
+        <w:rPr>
+          <w:sz w:val="24"/>
+          <w:szCs w:val="24"/>
+        </w:rPr>
+        <w:drawing>
+          <wp:inline distT="0" distB="0" distL="0" distR="0" wp14:anchorId="7E5251CB" wp14:editId="0EAD9362">
+            <wp:extent cx="5399405" cy="617855"/>
+            <wp:effectExtent l="0" t="0" r="0" b="0"/>
+            <wp:docPr id="1774800765" name="Kép 1"/>
+            <wp:cNvGraphicFramePr>
+              <a:graphicFrameLocks xmlns:a="http://schemas.openxmlformats.org/drawingml/2006/main" noChangeAspect="1"/>
+            </wp:cNvGraphicFramePr>
+            <a:graphic xmlns:a="http://schemas.openxmlformats.org/drawingml/2006/main">
+              <a:graphicData uri="http://schemas.openxmlformats.org/drawingml/2006/picture">
+                <pic:pic xmlns:pic="http://schemas.openxmlformats.org/drawingml/2006/picture">
+                  <pic:nvPicPr>
+                    <pic:cNvPr id="1774800765" name=""/>
+                    <pic:cNvPicPr/>
+                  </pic:nvPicPr>
+                  <pic:blipFill>
+                    <a:blip r:embed="rId24"/>
+                    <a:stretch>
+                      <a:fillRect/>
+                    </a:stretch>
+                  </pic:blipFill>
+                  <pic:spPr>
+                    <a:xfrm>
+                      <a:off x="0" y="0"/>
+                      <a:ext cx="5399405" cy="617855"/>
+                    </a:xfrm>
+                    <a:prstGeom prst="rect">
+                      <a:avLst/>
+                    </a:prstGeom>
+                  </pic:spPr>
+                </pic:pic>
+              </a:graphicData>
+            </a:graphic>
+          </wp:inline>
+        </w:drawing>
+      </w:r>
+    </w:p>
+    <w:p>
+      <w:pPr>
+        <w:spacing w:line="360" w:lineRule="auto"/>
+        <w:jc w:val="center"/>
+        <w:rPr>
+          <w:sz w:val="24"/>
+          <w:szCs w:val="24"/>
+        </w:rPr>
+      </w:pPr>
+      <w:r>
+        <w:rPr>
+          <w:b/>
+          <w:bCs/>
+          <w:sz w:val="24"/>
+          <w:szCs w:val="24"/>
+        </w:rPr>
+        <w:t>12/1.ábra</w:t>
+      </w:r>
+      <w:r>
+        <w:rPr>
+          <w:sz w:val="24"/>
+          <w:szCs w:val="24"/>
+        </w:rPr>
+        <w:t xml:space="preserve"> Vezérlők keverés, lejátszás közben, lista ismételve</w:t>
+      </w:r>
+    </w:p>
+    <w:p>
+      <w:pPr>
+        <w:spacing w:line="360" w:lineRule="auto"/>
+        <w:jc w:val="center"/>
+        <w:rPr>
+          <w:sz w:val="24"/>
+          <w:szCs w:val="24"/>
+        </w:rPr>
+      </w:pPr>
+      <w:r>
+        <w:rPr>
+          <w:sz w:val="24"/>
+          <w:szCs w:val="24"/>
+        </w:rPr>
+        <w:drawing>
+          <wp:inline distT="0" distB="0" distL="0" distR="0" wp14:anchorId="4AA0A093" wp14:editId="6B899CC2">
+            <wp:extent cx="5399405" cy="621030"/>
+            <wp:effectExtent l="0" t="0" r="0" b="7620"/>
+            <wp:docPr id="369687128" name="Kép 1"/>
+            <wp:cNvGraphicFramePr>
+              <a:graphicFrameLocks xmlns:a="http://schemas.openxmlformats.org/drawingml/2006/main" noChangeAspect="1"/>
+            </wp:cNvGraphicFramePr>
+            <a:graphic xmlns:a="http://schemas.openxmlformats.org/drawingml/2006/main">
+              <a:graphicData uri="http://schemas.openxmlformats.org/drawingml/2006/picture">
+                <pic:pic xmlns:pic="http://schemas.openxmlformats.org/drawingml/2006/picture">
+                  <pic:nvPicPr>
+                    <pic:cNvPr id="369687128" name=""/>
+                    <pic:cNvPicPr/>
+                  </pic:nvPicPr>
+                  <pic:blipFill>
+                    <a:blip r:embed="rId25"/>
+                    <a:stretch>
+                      <a:fillRect/>
+                    </a:stretch>
+                  </pic:blipFill>
+                  <pic:spPr>
+                    <a:xfrm>
+                      <a:off x="0" y="0"/>
+                      <a:ext cx="5399405" cy="621030"/>
+                    </a:xfrm>
+                    <a:prstGeom prst="rect">
+                      <a:avLst/>
+                    </a:prstGeom>
+                  </pic:spPr>
+                </pic:pic>
+              </a:graphicData>
+            </a:graphic>
+          </wp:inline>
+        </w:drawing>
+      </w:r>
+    </w:p>
+    <w:p>
+      <w:pPr>
+        <w:spacing w:line="360" w:lineRule="auto"/>
+        <w:jc w:val="center"/>
+        <w:rPr>
+          <w:sz w:val="24"/>
+          <w:szCs w:val="24"/>
+        </w:rPr>
+      </w:pPr>
+      <w:r>
+        <w:rPr>
+          <w:b/>
+          <w:bCs/>
+          <w:sz w:val="24"/>
+          <w:szCs w:val="24"/>
+        </w:rPr>
+        <w:t>12/</w:t>
+      </w:r>
+      <w:r>
+        <w:rPr>
+          <w:b/>
+          <w:bCs/>
+          <w:sz w:val="24"/>
+          <w:szCs w:val="24"/>
+        </w:rPr>
+        <w:t>2</w:t>
+      </w:r>
+      <w:r>
+        <w:rPr>
+          <w:b/>
+          <w:bCs/>
+          <w:sz w:val="24"/>
+          <w:szCs w:val="24"/>
+        </w:rPr>
+        <w:t>.ábra</w:t>
+      </w:r>
+      <w:r>
+        <w:rPr>
+          <w:sz w:val="24"/>
+          <w:szCs w:val="24"/>
+        </w:rPr>
+        <w:t xml:space="preserve"> Vezérlők </w:t>
+      </w:r>
+      <w:r>
+        <w:rPr>
+          <w:sz w:val="24"/>
+          <w:szCs w:val="24"/>
+        </w:rPr>
+        <w:t>nincs keverés</w:t>
+      </w:r>
+      <w:r>
+        <w:rPr>
+          <w:sz w:val="24"/>
+          <w:szCs w:val="24"/>
+        </w:rPr>
+        <w:t xml:space="preserve">, </w:t>
+      </w:r>
+      <w:r>
+        <w:rPr>
+          <w:sz w:val="24"/>
+          <w:szCs w:val="24"/>
+        </w:rPr>
+        <w:t>szünetelve</w:t>
+      </w:r>
+      <w:r>
+        <w:rPr>
+          <w:sz w:val="24"/>
+          <w:szCs w:val="24"/>
+        </w:rPr>
+        <w:t xml:space="preserve">, </w:t>
+      </w:r>
+      <w:r>
+        <w:rPr>
+          <w:sz w:val="24"/>
+          <w:szCs w:val="24"/>
+        </w:rPr>
+        <w:t xml:space="preserve">szám </w:t>
+      </w:r>
+      <w:r>
+        <w:rPr>
+          <w:sz w:val="24"/>
+          <w:szCs w:val="24"/>
+        </w:rPr>
+        <w:t>ismételve</w:t>
+      </w:r>
+    </w:p>
+    <w:p>
+      <w:pPr>
+        <w:spacing w:line="360" w:lineRule="auto"/>
+        <w:jc w:val="center"/>
+        <w:rPr>
+          <w:sz w:val="24"/>
+          <w:szCs w:val="24"/>
+        </w:rPr>
+      </w:pPr>
+    </w:p>
+    <w:p>
+      <w:pPr>
+        <w:spacing w:line="360" w:lineRule="auto"/>
+        <w:jc w:val="both"/>
+        <w:rPr>
+          <w:sz w:val="24"/>
+          <w:szCs w:val="24"/>
+        </w:rPr>
+      </w:pPr>
+      <w:r>
+        <w:rPr>
+          <w:sz w:val="24"/>
+          <w:szCs w:val="24"/>
+        </w:rPr>
+        <w:lastRenderedPageBreak/>
+        <w:t>A vezérlő elem leg jobb oldalibb pontján található a hangszabályzó. Ez a vezérlő egy 0-100-as skálán engedi beállítani a hangerőt. 2 féle módon használható. egyik a 2 hang ikonokra kattintva a bal oldali -</w:t>
+      </w:r>
+      <w:proofErr w:type="gramStart"/>
+      <w:r>
+        <w:rPr>
+          <w:sz w:val="24"/>
+          <w:szCs w:val="24"/>
+        </w:rPr>
+        <w:t>10-el</w:t>
+      </w:r>
+      <w:proofErr w:type="gramEnd"/>
+      <w:r>
+        <w:rPr>
+          <w:sz w:val="24"/>
+          <w:szCs w:val="24"/>
+        </w:rPr>
+        <w:t xml:space="preserve"> csökkenti, a jobb oldali +10-el növeli a hangerőt. A másik mód a csúszka használata, ahol szabad kézzel szabható meg szemmértékkel a hangerő. Az oldal betöltésénél az alapértelmezett hangerőre lesz beállítva a </w:t>
+      </w:r>
+      <w:proofErr w:type="gramStart"/>
+      <w:r>
+        <w:rPr>
+          <w:sz w:val="24"/>
+          <w:szCs w:val="24"/>
+        </w:rPr>
+        <w:t>lejátszó</w:t>
+      </w:r>
+      <w:proofErr w:type="gramEnd"/>
+      <w:r>
+        <w:rPr>
+          <w:sz w:val="24"/>
+          <w:szCs w:val="24"/>
+        </w:rPr>
+        <w:t xml:space="preserve"> ami 50.</w:t>
+      </w:r>
+    </w:p>
+    <w:p>
+      <w:pPr>
+        <w:rPr>
+          <w:sz w:val="24"/>
+          <w:szCs w:val="24"/>
+        </w:rPr>
+      </w:pPr>
+      <w:r>
+        <w:rPr>
+          <w:sz w:val="24"/>
+          <w:szCs w:val="24"/>
+        </w:rPr>
+        <w:br w:type="page"/>
+      </w:r>
+    </w:p>
+    <w:p>
+      <w:pPr>
+        <w:pStyle w:val="Cmsor1"/>
+        <w:spacing w:before="0" w:line="360" w:lineRule="auto"/>
+      </w:pPr>
+      <w:bookmarkStart w:id="46" w:name="_Toc135961953"/>
+      <w:r>
+        <w:lastRenderedPageBreak/>
+        <w:t>4</w:t>
+      </w:r>
+      <w:r>
+        <w:t xml:space="preserve">.  </w:t>
+      </w:r>
+      <w:r>
+        <w:t>Fejlesztői</w:t>
+      </w:r>
+      <w:r>
+        <w:t xml:space="preserve"> dokumentáció</w:t>
+      </w:r>
+      <w:bookmarkEnd w:id="46"/>
+    </w:p>
+    <w:p/>
+    <w:p>
+      <w:pPr>
         <w:pStyle w:val="Cmsor2"/>
         <w:spacing w:before="0" w:line="360" w:lineRule="auto"/>
         <w:rPr>
@@ -5633,13 +8484,13 @@
           <w:szCs w:val="28"/>
         </w:rPr>
       </w:pPr>
-      <w:bookmarkStart w:id="18" w:name="_Toc135869866"/>
+      <w:bookmarkStart w:id="47" w:name="_Toc135961954"/>
       <w:r>
         <w:rPr>
           <w:sz w:val="28"/>
           <w:szCs w:val="28"/>
         </w:rPr>
-        <w:t>3</w:t>
+        <w:t>4</w:t>
       </w:r>
       <w:r>
         <w:rPr>
@@ -5653,43 +8504,27 @@
           <w:sz w:val="28"/>
           <w:szCs w:val="28"/>
         </w:rPr>
-        <w:t>4.</w:t>
+        <w:t>1</w:t>
       </w:r>
       <w:r>
         <w:rPr>
           <w:sz w:val="28"/>
           <w:szCs w:val="28"/>
         </w:rPr>
-        <w:t>2</w:t>
+        <w:t xml:space="preserve"> </w:t>
       </w:r>
       <w:r>
         <w:rPr>
           <w:sz w:val="28"/>
           <w:szCs w:val="28"/>
         </w:rPr>
-        <w:t xml:space="preserve"> </w:t>
-      </w:r>
-      <w:r>
-        <w:rPr>
-          <w:sz w:val="28"/>
-          <w:szCs w:val="28"/>
-        </w:rPr>
-        <w:t>Főoldal</w:t>
-      </w:r>
-      <w:bookmarkEnd w:id="18"/>
-    </w:p>
-    <w:p>
-      <w:pPr>
-        <w:spacing w:line="360" w:lineRule="auto"/>
-        <w:jc w:val="both"/>
-        <w:rPr>
-          <w:sz w:val="24"/>
-          <w:szCs w:val="24"/>
-        </w:rPr>
-      </w:pPr>
-    </w:p>
+        <w:t>Tervezés és célkitűzés</w:t>
+      </w:r>
+      <w:bookmarkEnd w:id="47"/>
+    </w:p>
+    <w:p/>
     <w:sectPr>
-      <w:footerReference w:type="default" r:id="rId14"/>
+      <w:footerReference w:type="default" r:id="rId26"/>
       <w:pgSz w:w="11906" w:h="16838"/>
       <w:pgMar w:top="1418" w:right="1418" w:bottom="1418" w:left="1985" w:header="709" w:footer="709" w:gutter="0"/>
       <w:cols w:space="708"/>
@@ -5795,6 +8630,119 @@
 <file path=word/numbering.xml><?xml version="1.0" encoding="utf-8"?>
 <w:numbering xmlns:wpc="http://schemas.microsoft.com/office/word/2010/wordprocessingCanvas" xmlns:cx="http://schemas.microsoft.com/office/drawing/2014/chartex" xmlns:cx1="http://schemas.microsoft.com/office/drawing/2015/9/8/chartex" xmlns:cx2="http://schemas.microsoft.com/office/drawing/2015/10/21/chartex" xmlns:cx3="http://schemas.microsoft.com/office/drawing/2016/5/9/chartex" xmlns:cx4="http://schemas.microsoft.com/office/drawing/2016/5/10/chartex" xmlns:cx5="http://schemas.microsoft.com/office/drawing/2016/5/11/chartex" xmlns:cx6="http://schemas.microsoft.com/office/drawing/2016/5/12/chartex" xmlns:cx7="http://schemas.microsoft.com/office/drawing/2016/5/13/chartex" xmlns:cx8="http://schemas.microsoft.com/office/drawing/2016/5/14/chartex" xmlns:mc="http://schemas.openxmlformats.org/markup-compatibility/2006" xmlns:aink="http://schemas.microsoft.com/office/drawing/2016/ink" xmlns:am3d="http://schemas.microsoft.com/office/drawing/2017/model3d" xmlns:o="urn:schemas-microsoft-com:office:office" xmlns:oel="http://schemas.microsoft.com/office/2019/extlst" xmlns:r="http://schemas.openxmlformats.org/officeDocument/2006/relationships" xmlns:m="http://schemas.openxmlformats.org/officeDocument/2006/math" xmlns:v="urn:schemas-microsoft-com:vml" xmlns:wp14="http://schemas.microsoft.com/office/word/2010/wordprocessingDrawing" xmlns:wp="http://schemas.openxmlformats.org/drawingml/2006/wordprocessingDrawing" xmlns:w10="urn:schemas-microsoft-com:office:word" xmlns:w="http://schemas.openxmlformats.org/wordprocessingml/2006/main" xmlns:w14="http://schemas.microsoft.com/office/word/2010/wordml" xmlns:w15="http://schemas.microsoft.com/office/word/2012/wordml" xmlns:w16cex="http://schemas.microsoft.com/office/word/2018/wordml/cex" xmlns:w16cid="http://schemas.microsoft.com/office/word/2016/wordml/cid" xmlns:w16="http://schemas.microsoft.com/office/word/2018/wordml" xmlns:w16du="http://schemas.microsoft.com/office/word/2023/wordml/word16du" xmlns:w16sdtdh="http://schemas.microsoft.com/office/word/2020/wordml/sdtdatahash" xmlns:w16se="http://schemas.microsoft.com/office/word/2015/wordml/symex" xmlns:wpg="http://schemas.microsoft.com/office/word/2010/wordprocessingGroup" xmlns:wpi="http://schemas.microsoft.com/office/word/2010/wordprocessingInk" xmlns:wne="http://schemas.microsoft.com/office/word/2006/wordml" xmlns:wps="http://schemas.microsoft.com/office/word/2010/wordprocessingShape" mc:Ignorable="w14 w15 w16se w16cid w16 w16cex w16sdtdh wp14">
   <w:abstractNum w:abstractNumId="0" w15:restartNumberingAfterBreak="0">
+    <w:nsid w:val="05F40FA8"/>
+    <w:multiLevelType w:val="hybridMultilevel"/>
+    <w:tmpl w:val="C5FC0FBE"/>
+    <w:lvl w:ilvl="0" w:tplc="04090001">
+      <w:start w:val="1"/>
+      <w:numFmt w:val="bullet"/>
+      <w:lvlText w:val=""/>
+      <w:lvlJc w:val="left"/>
+      <w:pPr>
+        <w:ind w:left="720" w:hanging="360"/>
+      </w:pPr>
+      <w:rPr>
+        <w:rFonts w:ascii="Symbol" w:hAnsi="Symbol" w:hint="default"/>
+      </w:rPr>
+    </w:lvl>
+    <w:lvl w:ilvl="1" w:tplc="04090003" w:tentative="1">
+      <w:start w:val="1"/>
+      <w:numFmt w:val="bullet"/>
+      <w:lvlText w:val="o"/>
+      <w:lvlJc w:val="left"/>
+      <w:pPr>
+        <w:ind w:left="1440" w:hanging="360"/>
+      </w:pPr>
+      <w:rPr>
+        <w:rFonts w:ascii="Courier New" w:hAnsi="Courier New" w:cs="Courier New" w:hint="default"/>
+      </w:rPr>
+    </w:lvl>
+    <w:lvl w:ilvl="2" w:tplc="04090005" w:tentative="1">
+      <w:start w:val="1"/>
+      <w:numFmt w:val="bullet"/>
+      <w:lvlText w:val=""/>
+      <w:lvlJc w:val="left"/>
+      <w:pPr>
+        <w:ind w:left="2160" w:hanging="360"/>
+      </w:pPr>
+      <w:rPr>
+        <w:rFonts w:ascii="Wingdings" w:hAnsi="Wingdings" w:hint="default"/>
+      </w:rPr>
+    </w:lvl>
+    <w:lvl w:ilvl="3" w:tplc="04090001" w:tentative="1">
+      <w:start w:val="1"/>
+      <w:numFmt w:val="bullet"/>
+      <w:lvlText w:val=""/>
+      <w:lvlJc w:val="left"/>
+      <w:pPr>
+        <w:ind w:left="2880" w:hanging="360"/>
+      </w:pPr>
+      <w:rPr>
+        <w:rFonts w:ascii="Symbol" w:hAnsi="Symbol" w:hint="default"/>
+      </w:rPr>
+    </w:lvl>
+    <w:lvl w:ilvl="4" w:tplc="04090003" w:tentative="1">
+      <w:start w:val="1"/>
+      <w:numFmt w:val="bullet"/>
+      <w:lvlText w:val="o"/>
+      <w:lvlJc w:val="left"/>
+      <w:pPr>
+        <w:ind w:left="3600" w:hanging="360"/>
+      </w:pPr>
+      <w:rPr>
+        <w:rFonts w:ascii="Courier New" w:hAnsi="Courier New" w:cs="Courier New" w:hint="default"/>
+      </w:rPr>
+    </w:lvl>
+    <w:lvl w:ilvl="5" w:tplc="04090005" w:tentative="1">
+      <w:start w:val="1"/>
+      <w:numFmt w:val="bullet"/>
+      <w:lvlText w:val=""/>
+      <w:lvlJc w:val="left"/>
+      <w:pPr>
+        <w:ind w:left="4320" w:hanging="360"/>
+      </w:pPr>
+      <w:rPr>
+        <w:rFonts w:ascii="Wingdings" w:hAnsi="Wingdings" w:hint="default"/>
+      </w:rPr>
+    </w:lvl>
+    <w:lvl w:ilvl="6" w:tplc="04090001" w:tentative="1">
+      <w:start w:val="1"/>
+      <w:numFmt w:val="bullet"/>
+      <w:lvlText w:val=""/>
+      <w:lvlJc w:val="left"/>
+      <w:pPr>
+        <w:ind w:left="5040" w:hanging="360"/>
+      </w:pPr>
+      <w:rPr>
+        <w:rFonts w:ascii="Symbol" w:hAnsi="Symbol" w:hint="default"/>
+      </w:rPr>
+    </w:lvl>
+    <w:lvl w:ilvl="7" w:tplc="04090003" w:tentative="1">
+      <w:start w:val="1"/>
+      <w:numFmt w:val="bullet"/>
+      <w:lvlText w:val="o"/>
+      <w:lvlJc w:val="left"/>
+      <w:pPr>
+        <w:ind w:left="5760" w:hanging="360"/>
+      </w:pPr>
+      <w:rPr>
+        <w:rFonts w:ascii="Courier New" w:hAnsi="Courier New" w:cs="Courier New" w:hint="default"/>
+      </w:rPr>
+    </w:lvl>
+    <w:lvl w:ilvl="8" w:tplc="04090005" w:tentative="1">
+      <w:start w:val="1"/>
+      <w:numFmt w:val="bullet"/>
+      <w:lvlText w:val=""/>
+      <w:lvlJc w:val="left"/>
+      <w:pPr>
+        <w:ind w:left="6480" w:hanging="360"/>
+      </w:pPr>
+      <w:rPr>
+        <w:rFonts w:ascii="Wingdings" w:hAnsi="Wingdings" w:hint="default"/>
+      </w:rPr>
+    </w:lvl>
+  </w:abstractNum>
+  <w:abstractNum w:abstractNumId="1" w15:restartNumberingAfterBreak="0">
     <w:nsid w:val="09F100CD"/>
     <w:multiLevelType w:val="multilevel"/>
     <w:tmpl w:val="AFE2165A"/>
@@ -5907,7 +8855,7 @@
       </w:rPr>
     </w:lvl>
   </w:abstractNum>
-  <w:abstractNum w:abstractNumId="1" w15:restartNumberingAfterBreak="0">
+  <w:abstractNum w:abstractNumId="2" w15:restartNumberingAfterBreak="0">
     <w:nsid w:val="107F782E"/>
     <w:multiLevelType w:val="hybridMultilevel"/>
     <w:tmpl w:val="8E409F90"/>
@@ -6020,7 +8968,120 @@
       </w:rPr>
     </w:lvl>
   </w:abstractNum>
-  <w:abstractNum w:abstractNumId="2" w15:restartNumberingAfterBreak="0">
+  <w:abstractNum w:abstractNumId="3" w15:restartNumberingAfterBreak="0">
+    <w:nsid w:val="16631111"/>
+    <w:multiLevelType w:val="hybridMultilevel"/>
+    <w:tmpl w:val="F16439DA"/>
+    <w:lvl w:ilvl="0" w:tplc="04090001">
+      <w:start w:val="1"/>
+      <w:numFmt w:val="bullet"/>
+      <w:lvlText w:val=""/>
+      <w:lvlJc w:val="left"/>
+      <w:pPr>
+        <w:ind w:left="720" w:hanging="360"/>
+      </w:pPr>
+      <w:rPr>
+        <w:rFonts w:ascii="Symbol" w:hAnsi="Symbol" w:hint="default"/>
+      </w:rPr>
+    </w:lvl>
+    <w:lvl w:ilvl="1" w:tplc="04090003" w:tentative="1">
+      <w:start w:val="1"/>
+      <w:numFmt w:val="bullet"/>
+      <w:lvlText w:val="o"/>
+      <w:lvlJc w:val="left"/>
+      <w:pPr>
+        <w:ind w:left="1440" w:hanging="360"/>
+      </w:pPr>
+      <w:rPr>
+        <w:rFonts w:ascii="Courier New" w:hAnsi="Courier New" w:cs="Courier New" w:hint="default"/>
+      </w:rPr>
+    </w:lvl>
+    <w:lvl w:ilvl="2" w:tplc="04090005" w:tentative="1">
+      <w:start w:val="1"/>
+      <w:numFmt w:val="bullet"/>
+      <w:lvlText w:val=""/>
+      <w:lvlJc w:val="left"/>
+      <w:pPr>
+        <w:ind w:left="2160" w:hanging="360"/>
+      </w:pPr>
+      <w:rPr>
+        <w:rFonts w:ascii="Wingdings" w:hAnsi="Wingdings" w:hint="default"/>
+      </w:rPr>
+    </w:lvl>
+    <w:lvl w:ilvl="3" w:tplc="04090001" w:tentative="1">
+      <w:start w:val="1"/>
+      <w:numFmt w:val="bullet"/>
+      <w:lvlText w:val=""/>
+      <w:lvlJc w:val="left"/>
+      <w:pPr>
+        <w:ind w:left="2880" w:hanging="360"/>
+      </w:pPr>
+      <w:rPr>
+        <w:rFonts w:ascii="Symbol" w:hAnsi="Symbol" w:hint="default"/>
+      </w:rPr>
+    </w:lvl>
+    <w:lvl w:ilvl="4" w:tplc="04090003" w:tentative="1">
+      <w:start w:val="1"/>
+      <w:numFmt w:val="bullet"/>
+      <w:lvlText w:val="o"/>
+      <w:lvlJc w:val="left"/>
+      <w:pPr>
+        <w:ind w:left="3600" w:hanging="360"/>
+      </w:pPr>
+      <w:rPr>
+        <w:rFonts w:ascii="Courier New" w:hAnsi="Courier New" w:cs="Courier New" w:hint="default"/>
+      </w:rPr>
+    </w:lvl>
+    <w:lvl w:ilvl="5" w:tplc="04090005" w:tentative="1">
+      <w:start w:val="1"/>
+      <w:numFmt w:val="bullet"/>
+      <w:lvlText w:val=""/>
+      <w:lvlJc w:val="left"/>
+      <w:pPr>
+        <w:ind w:left="4320" w:hanging="360"/>
+      </w:pPr>
+      <w:rPr>
+        <w:rFonts w:ascii="Wingdings" w:hAnsi="Wingdings" w:hint="default"/>
+      </w:rPr>
+    </w:lvl>
+    <w:lvl w:ilvl="6" w:tplc="04090001" w:tentative="1">
+      <w:start w:val="1"/>
+      <w:numFmt w:val="bullet"/>
+      <w:lvlText w:val=""/>
+      <w:lvlJc w:val="left"/>
+      <w:pPr>
+        <w:ind w:left="5040" w:hanging="360"/>
+      </w:pPr>
+      <w:rPr>
+        <w:rFonts w:ascii="Symbol" w:hAnsi="Symbol" w:hint="default"/>
+      </w:rPr>
+    </w:lvl>
+    <w:lvl w:ilvl="7" w:tplc="04090003" w:tentative="1">
+      <w:start w:val="1"/>
+      <w:numFmt w:val="bullet"/>
+      <w:lvlText w:val="o"/>
+      <w:lvlJc w:val="left"/>
+      <w:pPr>
+        <w:ind w:left="5760" w:hanging="360"/>
+      </w:pPr>
+      <w:rPr>
+        <w:rFonts w:ascii="Courier New" w:hAnsi="Courier New" w:cs="Courier New" w:hint="default"/>
+      </w:rPr>
+    </w:lvl>
+    <w:lvl w:ilvl="8" w:tplc="04090005" w:tentative="1">
+      <w:start w:val="1"/>
+      <w:numFmt w:val="bullet"/>
+      <w:lvlText w:val=""/>
+      <w:lvlJc w:val="left"/>
+      <w:pPr>
+        <w:ind w:left="6480" w:hanging="360"/>
+      </w:pPr>
+      <w:rPr>
+        <w:rFonts w:ascii="Wingdings" w:hAnsi="Wingdings" w:hint="default"/>
+      </w:rPr>
+    </w:lvl>
+  </w:abstractNum>
+  <w:abstractNum w:abstractNumId="4" w15:restartNumberingAfterBreak="0">
     <w:nsid w:val="3895783C"/>
     <w:multiLevelType w:val="hybridMultilevel"/>
     <w:tmpl w:val="E9AC1506"/>
@@ -6134,13 +9195,19 @@
     </w:lvl>
   </w:abstractNum>
   <w:num w:numId="1" w16cid:durableId="1973317411">
-    <w:abstractNumId w:val="0"/>
+    <w:abstractNumId w:val="1"/>
   </w:num>
   <w:num w:numId="2" w16cid:durableId="24601794">
+    <w:abstractNumId w:val="4"/>
+  </w:num>
+  <w:num w:numId="3" w16cid:durableId="1483889616">
     <w:abstractNumId w:val="2"/>
   </w:num>
-  <w:num w:numId="3" w16cid:durableId="1483889616">
-    <w:abstractNumId w:val="1"/>
+  <w:num w:numId="4" w16cid:durableId="1841968204">
+    <w:abstractNumId w:val="3"/>
+  </w:num>
+  <w:num w:numId="5" w16cid:durableId="1803958462">
+    <w:abstractNumId w:val="0"/>
   </w:num>
 </w:numbering>
 </file>
@@ -6557,7 +9624,7 @@
     <w:link w:val="Cmsor1Char"/>
     <w:uiPriority w:val="9"/>
     <w:qFormat/>
-    <w:rsid w:val="004E3755"/>
+    <w:rsid w:val="00640EED"/>
     <w:pPr>
       <w:keepNext/>
       <w:keepLines/>
@@ -6566,7 +9633,8 @@
     </w:pPr>
     <w:rPr>
       <w:rFonts w:asciiTheme="majorHAnsi" w:eastAsiaTheme="majorEastAsia" w:hAnsiTheme="majorHAnsi" w:cstheme="majorBidi"/>
-      <w:color w:val="2F5496" w:themeColor="accent1" w:themeShade="BF"/>
+      <w:b/>
+      <w:color w:val="1F3864" w:themeColor="accent1" w:themeShade="80"/>
       <w:sz w:val="32"/>
       <w:szCs w:val="32"/>
     </w:rPr>
@@ -6591,6 +9659,50 @@
       <w:color w:val="2F5496" w:themeColor="accent1" w:themeShade="BF"/>
       <w:sz w:val="26"/>
       <w:szCs w:val="26"/>
+    </w:rPr>
+  </w:style>
+  <w:style w:type="paragraph" w:styleId="Cmsor3">
+    <w:name w:val="heading 3"/>
+    <w:basedOn w:val="Norml"/>
+    <w:next w:val="Norml"/>
+    <w:link w:val="Cmsor3Char"/>
+    <w:uiPriority w:val="9"/>
+    <w:unhideWhenUsed/>
+    <w:qFormat/>
+    <w:rsid w:val="00D24AF2"/>
+    <w:pPr>
+      <w:keepNext/>
+      <w:keepLines/>
+      <w:spacing w:after="0" w:line="360" w:lineRule="auto"/>
+      <w:outlineLvl w:val="2"/>
+    </w:pPr>
+    <w:rPr>
+      <w:rFonts w:asciiTheme="majorHAnsi" w:eastAsiaTheme="majorEastAsia" w:hAnsiTheme="majorHAnsi" w:cstheme="majorBidi"/>
+      <w:color w:val="2F5496" w:themeColor="accent1" w:themeShade="BF"/>
+      <w:sz w:val="28"/>
+      <w:szCs w:val="24"/>
+    </w:rPr>
+  </w:style>
+  <w:style w:type="paragraph" w:styleId="Cmsor4">
+    <w:name w:val="heading 4"/>
+    <w:basedOn w:val="Norml"/>
+    <w:next w:val="Norml"/>
+    <w:link w:val="Cmsor4Char"/>
+    <w:uiPriority w:val="9"/>
+    <w:unhideWhenUsed/>
+    <w:qFormat/>
+    <w:rsid w:val="00D24AF2"/>
+    <w:pPr>
+      <w:keepNext/>
+      <w:keepLines/>
+      <w:spacing w:after="0" w:line="360" w:lineRule="auto"/>
+      <w:outlineLvl w:val="3"/>
+    </w:pPr>
+    <w:rPr>
+      <w:rFonts w:asciiTheme="majorHAnsi" w:eastAsiaTheme="majorEastAsia" w:hAnsiTheme="majorHAnsi" w:cstheme="majorBidi"/>
+      <w:iCs/>
+      <w:color w:val="2F5496" w:themeColor="accent1" w:themeShade="BF"/>
+      <w:sz w:val="28"/>
     </w:rPr>
   </w:style>
   <w:style w:type="character" w:default="1" w:styleId="Bekezdsalapbettpusa">
@@ -6691,10 +9803,11 @@
     <w:basedOn w:val="Bekezdsalapbettpusa"/>
     <w:link w:val="Cmsor1"/>
     <w:uiPriority w:val="9"/>
-    <w:rsid w:val="004E3755"/>
+    <w:rsid w:val="00640EED"/>
     <w:rPr>
       <w:rFonts w:asciiTheme="majorHAnsi" w:eastAsiaTheme="majorEastAsia" w:hAnsiTheme="majorHAnsi" w:cstheme="majorBidi"/>
-      <w:color w:val="2F5496" w:themeColor="accent1" w:themeShade="BF"/>
+      <w:b/>
+      <w:color w:val="1F3864" w:themeColor="accent1" w:themeShade="80"/>
       <w:sz w:val="32"/>
       <w:szCs w:val="32"/>
     </w:rPr>
@@ -6798,6 +9911,58 @@
     <w:pPr>
       <w:spacing w:after="100"/>
       <w:ind w:left="220"/>
+    </w:pPr>
+  </w:style>
+  <w:style w:type="character" w:customStyle="1" w:styleId="Cmsor3Char">
+    <w:name w:val="Címsor 3 Char"/>
+    <w:basedOn w:val="Bekezdsalapbettpusa"/>
+    <w:link w:val="Cmsor3"/>
+    <w:uiPriority w:val="9"/>
+    <w:rsid w:val="00D24AF2"/>
+    <w:rPr>
+      <w:rFonts w:asciiTheme="majorHAnsi" w:eastAsiaTheme="majorEastAsia" w:hAnsiTheme="majorHAnsi" w:cstheme="majorBidi"/>
+      <w:color w:val="2F5496" w:themeColor="accent1" w:themeShade="BF"/>
+      <w:sz w:val="28"/>
+      <w:szCs w:val="24"/>
+    </w:rPr>
+  </w:style>
+  <w:style w:type="character" w:customStyle="1" w:styleId="Cmsor4Char">
+    <w:name w:val="Címsor 4 Char"/>
+    <w:basedOn w:val="Bekezdsalapbettpusa"/>
+    <w:link w:val="Cmsor4"/>
+    <w:uiPriority w:val="9"/>
+    <w:rsid w:val="00D24AF2"/>
+    <w:rPr>
+      <w:rFonts w:asciiTheme="majorHAnsi" w:eastAsiaTheme="majorEastAsia" w:hAnsiTheme="majorHAnsi" w:cstheme="majorBidi"/>
+      <w:iCs/>
+      <w:color w:val="2F5496" w:themeColor="accent1" w:themeShade="BF"/>
+      <w:sz w:val="28"/>
+    </w:rPr>
+  </w:style>
+  <w:style w:type="paragraph" w:styleId="TJ3">
+    <w:name w:val="toc 3"/>
+    <w:basedOn w:val="Norml"/>
+    <w:next w:val="Norml"/>
+    <w:autoRedefine/>
+    <w:uiPriority w:val="39"/>
+    <w:unhideWhenUsed/>
+    <w:rsid w:val="00E16477"/>
+    <w:pPr>
+      <w:spacing w:after="100"/>
+      <w:ind w:left="440"/>
+    </w:pPr>
+  </w:style>
+  <w:style w:type="paragraph" w:styleId="TJ4">
+    <w:name w:val="toc 4"/>
+    <w:basedOn w:val="Norml"/>
+    <w:next w:val="Norml"/>
+    <w:autoRedefine/>
+    <w:uiPriority w:val="39"/>
+    <w:unhideWhenUsed/>
+    <w:rsid w:val="00E16477"/>
+    <w:pPr>
+      <w:spacing w:after="100"/>
+      <w:ind w:left="660"/>
     </w:pPr>
   </w:style>
 </w:styles>

</xml_diff>

<commit_message>
Seed cmd change, docs fixes
</commit_message>
<xml_diff>
--- a/Szakdolgozat_LB_2023_dokumentacio.docx
+++ b/Szakdolgozat_LB_2023_dokumentacio.docx
@@ -5299,7 +5299,6 @@
         </w:rPr>
         <w:t xml:space="preserve">Amit szerettem volna elérni a szakdolgozatommal, hogy egy kicsit átvariálva, kevesebb funkcióval, az én preferenciám szerint létrehozni egy </w:t>
       </w:r>
-      <w:proofErr w:type="gramStart"/>
       <w:r>
         <w:rPr>
           <w:sz w:val="24"/>
@@ -5307,7 +5306,6 @@
         </w:rPr>
         <w:t>úgymond ’</w:t>
       </w:r>
-      <w:proofErr w:type="gramEnd"/>
       <w:r>
         <w:rPr>
           <w:sz w:val="24"/>
@@ -5704,7 +5702,6 @@
         </w:rPr>
       </w:pPr>
       <w:proofErr w:type="spellStart"/>
-      <w:proofErr w:type="gramStart"/>
       <w:r>
         <w:rPr>
           <w:sz w:val="24"/>
@@ -5719,16 +5716,7 @@
           <w:szCs w:val="24"/>
           <w:vertAlign w:val="superscript"/>
         </w:rPr>
-        <w:t>[</w:t>
-      </w:r>
-      <w:proofErr w:type="gramEnd"/>
-      <w:r>
-        <w:rPr>
-          <w:sz w:val="24"/>
-          <w:szCs w:val="24"/>
-          <w:vertAlign w:val="superscript"/>
-        </w:rPr>
-        <w:t>1]</w:t>
+        <w:t>[1]</w:t>
       </w:r>
       <w:r>
         <w:rPr>
@@ -5933,39 +5921,60 @@
           <w:sz w:val="24"/>
           <w:szCs w:val="24"/>
         </w:rPr>
+        <w:t xml:space="preserve"> használható ’’egy oldalas’’, mobil, vagy szerveroldali betöltésű alkalmazások fejlesztésére más keretrendszerek által</w:t>
+      </w:r>
+      <w:r>
+        <w:rPr>
+          <w:sz w:val="24"/>
+          <w:szCs w:val="24"/>
+        </w:rPr>
+        <w:t>,</w:t>
+      </w:r>
+      <w:r>
+        <w:rPr>
+          <w:sz w:val="24"/>
+          <w:szCs w:val="24"/>
+        </w:rPr>
+        <w:t xml:space="preserve"> amik ráépülnek, mint például a Next.js. Tipikusan JSX-</w:t>
+      </w:r>
+      <w:proofErr w:type="spellStart"/>
+      <w:r>
+        <w:rPr>
+          <w:sz w:val="24"/>
+          <w:szCs w:val="24"/>
+        </w:rPr>
+        <w:t>et</w:t>
+      </w:r>
+      <w:proofErr w:type="spellEnd"/>
+      <w:r>
+        <w:rPr>
+          <w:sz w:val="24"/>
+          <w:szCs w:val="24"/>
+        </w:rPr>
         <w:t xml:space="preserve"> </w:t>
       </w:r>
-      <w:proofErr w:type="gramStart"/>
-      <w:r>
-        <w:rPr>
-          <w:sz w:val="24"/>
-          <w:szCs w:val="24"/>
-        </w:rPr>
-        <w:t>használható ’</w:t>
-      </w:r>
-      <w:proofErr w:type="gramEnd"/>
-      <w:r>
-        <w:rPr>
-          <w:sz w:val="24"/>
-          <w:szCs w:val="24"/>
-        </w:rPr>
-        <w:t>’egy oldalas’’, mobil, vagy szerveroldali betöltésű alkalmazások fejlesztésére más keretrendszerek által</w:t>
-      </w:r>
-      <w:r>
-        <w:rPr>
-          <w:sz w:val="24"/>
-          <w:szCs w:val="24"/>
-        </w:rPr>
-        <w:t>,</w:t>
-      </w:r>
-      <w:r>
-        <w:rPr>
-          <w:sz w:val="24"/>
-          <w:szCs w:val="24"/>
-        </w:rPr>
-        <w:t xml:space="preserve"> amik ráépülnek, mint például a Next.js. Tipikusan JSX-</w:t>
-      </w:r>
-      <w:proofErr w:type="spellStart"/>
+      <w:r>
+        <w:rPr>
+          <w:sz w:val="24"/>
+          <w:szCs w:val="24"/>
+        </w:rPr>
+        <w:t xml:space="preserve">használva (vagy TSX, ha </w:t>
+      </w:r>
+      <w:proofErr w:type="spellStart"/>
+      <w:r>
+        <w:rPr>
+          <w:sz w:val="24"/>
+          <w:szCs w:val="24"/>
+        </w:rPr>
+        <w:t>typescript</w:t>
+      </w:r>
+      <w:r>
+        <w:rPr>
+          <w:sz w:val="24"/>
+          <w:szCs w:val="24"/>
+        </w:rPr>
+        <w:t>-</w:t>
+      </w:r>
       <w:r>
         <w:rPr>
           <w:sz w:val="24"/>
@@ -5979,43 +5988,6 @@
           <w:sz w:val="24"/>
           <w:szCs w:val="24"/>
         </w:rPr>
-        <w:t xml:space="preserve"> </w:t>
-      </w:r>
-      <w:r>
-        <w:rPr>
-          <w:sz w:val="24"/>
-          <w:szCs w:val="24"/>
-        </w:rPr>
-        <w:t xml:space="preserve">használva (vagy TSX, ha </w:t>
-      </w:r>
-      <w:proofErr w:type="spellStart"/>
-      <w:r>
-        <w:rPr>
-          <w:sz w:val="24"/>
-          <w:szCs w:val="24"/>
-        </w:rPr>
-        <w:t>typescript</w:t>
-      </w:r>
-      <w:r>
-        <w:rPr>
-          <w:sz w:val="24"/>
-          <w:szCs w:val="24"/>
-        </w:rPr>
-        <w:t>-</w:t>
-      </w:r>
-      <w:r>
-        <w:rPr>
-          <w:sz w:val="24"/>
-          <w:szCs w:val="24"/>
-        </w:rPr>
-        <w:t>et</w:t>
-      </w:r>
-      <w:proofErr w:type="spellEnd"/>
-      <w:r>
-        <w:rPr>
-          <w:sz w:val="24"/>
-          <w:szCs w:val="24"/>
-        </w:rPr>
         <w:t xml:space="preserve"> használunk) fejlesztjük </w:t>
       </w:r>
       <w:proofErr w:type="spellStart"/>
@@ -6062,7 +6034,6 @@
         </w:rPr>
         <w:t xml:space="preserve"> ha akarjuk JS fájlokkal is dolgozhatunk, de JSX használata sokkal egyszerűbb, és nagyon könnyedén tanulható, szintaxisa szinte megegyező. A JSX </w:t>
       </w:r>
-      <w:proofErr w:type="gramStart"/>
       <w:r>
         <w:rPr>
           <w:sz w:val="24"/>
@@ -6070,7 +6041,6 @@
         </w:rPr>
         <w:t>egy ’</w:t>
       </w:r>
-      <w:proofErr w:type="gramEnd"/>
       <w:r>
         <w:rPr>
           <w:sz w:val="24"/>
@@ -6170,15 +6140,7 @@
           <w:sz w:val="24"/>
           <w:szCs w:val="24"/>
         </w:rPr>
-        <w:t xml:space="preserve">A </w:t>
-      </w:r>
-      <w:proofErr w:type="gramStart"/>
-      <w:r>
-        <w:rPr>
-          <w:sz w:val="24"/>
-          <w:szCs w:val="24"/>
-        </w:rPr>
-        <w:t>Next.js</w:t>
+        <w:t>A Next.js</w:t>
       </w:r>
       <w:r>
         <w:rPr>
@@ -6186,16 +6148,7 @@
           <w:szCs w:val="24"/>
           <w:vertAlign w:val="superscript"/>
         </w:rPr>
-        <w:t>[</w:t>
-      </w:r>
-      <w:proofErr w:type="gramEnd"/>
-      <w:r>
-        <w:rPr>
-          <w:sz w:val="24"/>
-          <w:szCs w:val="24"/>
-          <w:vertAlign w:val="superscript"/>
-        </w:rPr>
-        <w:t>2]</w:t>
+        <w:t>[2]</w:t>
       </w:r>
       <w:r>
         <w:rPr>
@@ -6324,23 +6277,7 @@
           <w:sz w:val="24"/>
           <w:szCs w:val="24"/>
         </w:rPr>
-        <w:t xml:space="preserve">Oldal útválasztás </w:t>
-      </w:r>
-      <w:proofErr w:type="gramStart"/>
-      <w:r>
-        <w:rPr>
-          <w:sz w:val="24"/>
-          <w:szCs w:val="24"/>
-        </w:rPr>
-        <w:t>– ’</w:t>
-      </w:r>
-      <w:proofErr w:type="gramEnd"/>
-      <w:r>
-        <w:rPr>
-          <w:sz w:val="24"/>
-          <w:szCs w:val="24"/>
-        </w:rPr>
-        <w:t>’Out-of-</w:t>
+        <w:t>Oldal útválasztás – ’’Out-of-</w:t>
       </w:r>
       <w:proofErr w:type="spellStart"/>
       <w:r>
@@ -6528,7 +6465,6 @@
         <w:t xml:space="preserve">A </w:t>
       </w:r>
       <w:proofErr w:type="spellStart"/>
-      <w:proofErr w:type="gramStart"/>
       <w:r>
         <w:rPr>
           <w:sz w:val="24"/>
@@ -6543,16 +6479,7 @@
           <w:szCs w:val="24"/>
           <w:vertAlign w:val="superscript"/>
         </w:rPr>
-        <w:t>[</w:t>
-      </w:r>
-      <w:proofErr w:type="gramEnd"/>
-      <w:r>
-        <w:rPr>
-          <w:sz w:val="24"/>
-          <w:szCs w:val="24"/>
-          <w:vertAlign w:val="superscript"/>
-        </w:rPr>
-        <w:t>3]</w:t>
+        <w:t>[3]</w:t>
       </w:r>
       <w:r>
         <w:rPr>
@@ -6635,23 +6562,7 @@
           <w:sz w:val="24"/>
           <w:szCs w:val="24"/>
         </w:rPr>
-        <w:t xml:space="preserve">. Ennek segítségével nem </w:t>
-      </w:r>
-      <w:proofErr w:type="gramStart"/>
-      <w:r>
-        <w:rPr>
-          <w:sz w:val="24"/>
-          <w:szCs w:val="24"/>
-        </w:rPr>
-        <w:t>kell ’</w:t>
-      </w:r>
-      <w:proofErr w:type="gramEnd"/>
-      <w:r>
-        <w:rPr>
-          <w:sz w:val="24"/>
-          <w:szCs w:val="24"/>
-        </w:rPr>
-        <w:t xml:space="preserve">’nyers’’ SQL utasításokkal manipulálni adatbázisunkat (ennek egyik előnye az </w:t>
+        <w:t xml:space="preserve">. Ennek segítségével nem kell ’’nyers’’ SQL utasításokkal manipulálni adatbázisunkat (ennek egyik előnye az </w:t>
       </w:r>
       <w:proofErr w:type="spellStart"/>
       <w:r>
@@ -6731,23 +6642,7 @@
           <w:sz w:val="24"/>
           <w:szCs w:val="24"/>
         </w:rPr>
-        <w:t xml:space="preserve"> társul </w:t>
-      </w:r>
-      <w:proofErr w:type="gramStart"/>
-      <w:r>
-        <w:rPr>
-          <w:sz w:val="24"/>
-          <w:szCs w:val="24"/>
-        </w:rPr>
-        <w:t>egy ’</w:t>
-      </w:r>
-      <w:proofErr w:type="gramEnd"/>
-      <w:r>
-        <w:rPr>
-          <w:sz w:val="24"/>
-          <w:szCs w:val="24"/>
-        </w:rPr>
-        <w:t>’</w:t>
+        <w:t xml:space="preserve"> társul egy ’’</w:t>
       </w:r>
       <w:proofErr w:type="spellStart"/>
       <w:r>
@@ -6895,7 +6790,6 @@
         <w:t xml:space="preserve">A </w:t>
       </w:r>
       <w:proofErr w:type="spellStart"/>
-      <w:proofErr w:type="gramStart"/>
       <w:r>
         <w:rPr>
           <w:sz w:val="24"/>
@@ -6910,16 +6804,7 @@
           <w:szCs w:val="24"/>
           <w:vertAlign w:val="superscript"/>
         </w:rPr>
-        <w:t>[</w:t>
-      </w:r>
-      <w:proofErr w:type="gramEnd"/>
-      <w:r>
-        <w:rPr>
-          <w:sz w:val="24"/>
-          <w:szCs w:val="24"/>
-          <w:vertAlign w:val="superscript"/>
-        </w:rPr>
-        <w:t>4]</w:t>
+        <w:t>[4]</w:t>
       </w:r>
       <w:r>
         <w:rPr>
@@ -7038,23 +6923,7 @@
           <w:sz w:val="24"/>
           <w:szCs w:val="24"/>
         </w:rPr>
-        <w:t xml:space="preserve"> lépés benne, így nem lesz generálva miatta új kód, tehát nem lesz </w:t>
-      </w:r>
-      <w:proofErr w:type="gramStart"/>
-      <w:r>
-        <w:rPr>
-          <w:sz w:val="24"/>
-          <w:szCs w:val="24"/>
-        </w:rPr>
-        <w:t>miatta ’</w:t>
-      </w:r>
-      <w:proofErr w:type="gramEnd"/>
-      <w:r>
-        <w:rPr>
-          <w:sz w:val="24"/>
-          <w:szCs w:val="24"/>
-        </w:rPr>
-        <w:t>’</w:t>
+        <w:t xml:space="preserve"> lépés benne, így nem lesz generálva miatta új kód, tehát nem lesz miatta ’’</w:t>
       </w:r>
       <w:proofErr w:type="spellStart"/>
       <w:r>
@@ -7149,15 +7018,7 @@
           <w:sz w:val="24"/>
           <w:szCs w:val="24"/>
         </w:rPr>
-        <w:t xml:space="preserve">A </w:t>
-      </w:r>
-      <w:proofErr w:type="gramStart"/>
-      <w:r>
-        <w:rPr>
-          <w:sz w:val="24"/>
-          <w:szCs w:val="24"/>
-        </w:rPr>
-        <w:t>NextAuth.js</w:t>
+        <w:t>A NextAuth.js</w:t>
       </w:r>
       <w:r>
         <w:rPr>
@@ -7165,16 +7026,7 @@
           <w:szCs w:val="24"/>
           <w:vertAlign w:val="superscript"/>
         </w:rPr>
-        <w:t>[</w:t>
-      </w:r>
-      <w:proofErr w:type="gramEnd"/>
-      <w:r>
-        <w:rPr>
-          <w:sz w:val="24"/>
-          <w:szCs w:val="24"/>
-          <w:vertAlign w:val="superscript"/>
-        </w:rPr>
-        <w:t>5]</w:t>
+        <w:t>[5]</w:t>
       </w:r>
       <w:r>
         <w:rPr>
@@ -7296,23 +7148,7 @@
           <w:sz w:val="24"/>
           <w:szCs w:val="24"/>
         </w:rPr>
-        <w:t xml:space="preserve"> és ezt az opciót bekapcsolva egyszerűen az adatbázisunkba mentődnek el a felhasználók. </w:t>
-      </w:r>
-      <w:proofErr w:type="gramStart"/>
-      <w:r>
-        <w:rPr>
-          <w:sz w:val="24"/>
-          <w:szCs w:val="24"/>
-        </w:rPr>
-        <w:t>Sok ’</w:t>
-      </w:r>
-      <w:proofErr w:type="gramEnd"/>
-      <w:r>
-        <w:rPr>
-          <w:sz w:val="24"/>
-          <w:szCs w:val="24"/>
-        </w:rPr>
-        <w:t>’</w:t>
+        <w:t xml:space="preserve"> és ezt az opciót bekapcsolva egyszerűen az adatbázisunkba mentődnek el a felhasználók. Sok ’’</w:t>
       </w:r>
       <w:proofErr w:type="spellStart"/>
       <w:r>
@@ -7413,7 +7249,6 @@
         <w:t xml:space="preserve">A </w:t>
       </w:r>
       <w:proofErr w:type="spellStart"/>
-      <w:proofErr w:type="gramStart"/>
       <w:r>
         <w:rPr>
           <w:sz w:val="24"/>
@@ -7428,16 +7263,7 @@
           <w:szCs w:val="24"/>
           <w:vertAlign w:val="superscript"/>
         </w:rPr>
-        <w:t>[</w:t>
-      </w:r>
-      <w:proofErr w:type="gramEnd"/>
-      <w:r>
-        <w:rPr>
-          <w:sz w:val="24"/>
-          <w:szCs w:val="24"/>
-          <w:vertAlign w:val="superscript"/>
-        </w:rPr>
-        <w:t>6]</w:t>
+        <w:t>[6]</w:t>
       </w:r>
       <w:r>
         <w:rPr>
@@ -7460,23 +7286,7 @@
           <w:sz w:val="24"/>
           <w:szCs w:val="24"/>
         </w:rPr>
-        <w:t xml:space="preserve">, hogy nincsenek benne előre meghatározott klasszok, például gombok és táblák, hanem </w:t>
-      </w:r>
-      <w:proofErr w:type="gramStart"/>
-      <w:r>
-        <w:rPr>
-          <w:sz w:val="24"/>
-          <w:szCs w:val="24"/>
-        </w:rPr>
-        <w:t>egyfajta ’</w:t>
-      </w:r>
-      <w:proofErr w:type="gramEnd"/>
-      <w:r>
-        <w:rPr>
-          <w:sz w:val="24"/>
-          <w:szCs w:val="24"/>
-        </w:rPr>
-        <w:t>’</w:t>
+        <w:t>, hogy nincsenek benne előre meghatározott klasszok, például gombok és táblák, hanem egyfajta ’’</w:t>
       </w:r>
       <w:proofErr w:type="spellStart"/>
       <w:r>
@@ -7668,7 +7478,6 @@
         <w:t xml:space="preserve"> Web </w:t>
       </w:r>
       <w:proofErr w:type="spellStart"/>
-      <w:proofErr w:type="gramStart"/>
       <w:r>
         <w:rPr>
           <w:sz w:val="24"/>
@@ -7683,16 +7492,7 @@
           <w:szCs w:val="24"/>
           <w:vertAlign w:val="superscript"/>
         </w:rPr>
-        <w:t>[</w:t>
-      </w:r>
-      <w:proofErr w:type="gramEnd"/>
-      <w:r>
-        <w:rPr>
-          <w:sz w:val="24"/>
-          <w:szCs w:val="24"/>
-          <w:vertAlign w:val="superscript"/>
-        </w:rPr>
-        <w:t>7]</w:t>
+        <w:t>[7]</w:t>
       </w:r>
       <w:r>
         <w:rPr>
@@ -8563,21 +8363,12 @@
           <w:szCs w:val="24"/>
         </w:rPr>
       </w:pPr>
-      <w:proofErr w:type="gramStart"/>
-      <w:r>
-        <w:rPr>
-          <w:sz w:val="24"/>
-          <w:szCs w:val="24"/>
-        </w:rPr>
-        <w:t>A ”Log</w:t>
-      </w:r>
-      <w:proofErr w:type="gramEnd"/>
-      <w:r>
-        <w:rPr>
-          <w:sz w:val="24"/>
-          <w:szCs w:val="24"/>
-        </w:rPr>
-        <w:t xml:space="preserve"> in </w:t>
+      <w:r>
+        <w:rPr>
+          <w:sz w:val="24"/>
+          <w:szCs w:val="24"/>
+        </w:rPr>
+        <w:t xml:space="preserve">A ”Log in </w:t>
       </w:r>
       <w:proofErr w:type="spellStart"/>
       <w:r>
@@ -8777,23 +8568,7 @@
           <w:sz w:val="24"/>
           <w:szCs w:val="24"/>
         </w:rPr>
-        <w:t xml:space="preserve"> is megjegyzi, így később </w:t>
-      </w:r>
-      <w:proofErr w:type="gramStart"/>
-      <w:r>
-        <w:rPr>
-          <w:sz w:val="24"/>
-          <w:szCs w:val="24"/>
-        </w:rPr>
-        <w:t>a ”Log</w:t>
-      </w:r>
-      <w:proofErr w:type="gramEnd"/>
-      <w:r>
-        <w:rPr>
-          <w:sz w:val="24"/>
-          <w:szCs w:val="24"/>
-        </w:rPr>
-        <w:t xml:space="preserve"> in </w:t>
+        <w:t xml:space="preserve"> is megjegyzi, így később a ”Log in </w:t>
       </w:r>
       <w:proofErr w:type="spellStart"/>
       <w:r>
@@ -8890,23 +8665,7 @@
           <w:sz w:val="24"/>
           <w:szCs w:val="24"/>
         </w:rPr>
-        <w:t xml:space="preserve"> ha ez a lejátszási lista törlésre kerül, akkor ez a központi elem sem fog betöltődni rendes </w:t>
-      </w:r>
-      <w:proofErr w:type="gramStart"/>
-      <w:r>
-        <w:rPr>
-          <w:sz w:val="24"/>
-          <w:szCs w:val="24"/>
-        </w:rPr>
-        <w:t>adattal )</w:t>
-      </w:r>
-      <w:proofErr w:type="gramEnd"/>
-      <w:r>
-        <w:rPr>
-          <w:sz w:val="24"/>
-          <w:szCs w:val="24"/>
-        </w:rPr>
-        <w:t xml:space="preserve">. Ezen a központi elemen kívül egy bal és jobb oldalsó sáv is látható (nagyobb képernyőkön), illetve egy lejátszást vezérlő elem az oldal alján. Ennek a vezérlőnek a működésére </w:t>
+        <w:t xml:space="preserve"> ha ez a lejátszási lista törlésre kerül, akkor ez a központi elem sem fog betöltődni rendes adattal ). Ezen a központi elemen kívül egy bal és jobb oldalsó sáv is látható (nagyobb képernyőkön), illetve egy lejátszást vezérlő elem az oldal alján. Ennek a vezérlőnek a működésére </w:t>
       </w:r>
       <w:proofErr w:type="spellStart"/>
       <w:r>
@@ -9405,15 +9164,7 @@
           <w:sz w:val="24"/>
           <w:szCs w:val="24"/>
         </w:rPr>
-        <w:t xml:space="preserve">A jobb oldali sávba generálódnak le az </w:t>
-      </w:r>
-      <w:proofErr w:type="gramStart"/>
-      <w:r>
-        <w:rPr>
-          <w:sz w:val="24"/>
-          <w:szCs w:val="24"/>
-        </w:rPr>
-        <w:t>úgynevezett ”</w:t>
+        <w:t>A jobb oldali sávba generálódnak le az úgynevezett ”</w:t>
       </w:r>
       <w:proofErr w:type="spellStart"/>
       <w:r>
@@ -9424,7 +9175,6 @@
         <w:t>featured</w:t>
       </w:r>
       <w:proofErr w:type="spellEnd"/>
-      <w:proofErr w:type="gramEnd"/>
       <w:r>
         <w:rPr>
           <w:sz w:val="24"/>
@@ -9526,23 +9276,7 @@
           <w:sz w:val="24"/>
           <w:szCs w:val="24"/>
         </w:rPr>
-        <w:t xml:space="preserve"> mint a bal oldali sávnál, azzal az egy különbséggel, hogy látható lesz egy gomb </w:t>
-      </w:r>
-      <w:proofErr w:type="gramStart"/>
-      <w:r>
-        <w:rPr>
-          <w:sz w:val="24"/>
-          <w:szCs w:val="24"/>
-        </w:rPr>
-        <w:t>is</w:t>
-      </w:r>
-      <w:proofErr w:type="gramEnd"/>
-      <w:r>
-        <w:rPr>
-          <w:sz w:val="24"/>
-          <w:szCs w:val="24"/>
-        </w:rPr>
-        <w:t xml:space="preserve"> amivel követhetjük, vagy megszüntethetjük a követését ezeknek az ajánlott lejátszási listáknak.</w:t>
+        <w:t xml:space="preserve"> mint a bal oldali sávnál, azzal az egy különbséggel, hogy látható lesz egy gomb is amivel követhetjük, vagy megszüntethetjük a követését ezeknek az ajánlott lejátszási listáknak.</w:t>
       </w:r>
     </w:p>
     <w:p>
@@ -9777,32 +9511,14 @@
           <w:sz w:val="24"/>
           <w:szCs w:val="24"/>
         </w:rPr>
-        <w:t xml:space="preserve">. </w:t>
-      </w:r>
-      <w:proofErr w:type="gramStart"/>
-      <w:r>
-        <w:rPr>
-          <w:b/>
-          <w:bCs/>
-          <w:sz w:val="24"/>
-          <w:szCs w:val="24"/>
-        </w:rPr>
-        <w:t>ábra</w:t>
-      </w:r>
-      <w:r>
-        <w:rPr>
-          <w:sz w:val="24"/>
-          <w:szCs w:val="24"/>
-        </w:rPr>
-        <w:t xml:space="preserve"> ”Nincs</w:t>
-      </w:r>
-      <w:proofErr w:type="gramEnd"/>
-      <w:r>
-        <w:rPr>
-          <w:sz w:val="24"/>
-          <w:szCs w:val="24"/>
-        </w:rPr>
-        <w:t xml:space="preserve"> Prémium” hibaüzenet</w:t>
+        <w:t>. ábra</w:t>
+      </w:r>
+      <w:r>
+        <w:rPr>
+          <w:sz w:val="24"/>
+          <w:szCs w:val="24"/>
+        </w:rPr>
+        <w:t xml:space="preserve"> ”Nincs Prémium” hibaüzenet</w:t>
       </w:r>
     </w:p>
     <w:p>
@@ -10111,23 +9827,7 @@
           <w:sz w:val="24"/>
           <w:szCs w:val="24"/>
         </w:rPr>
-        <w:t xml:space="preserve"> használ, neve, és egy </w:t>
-      </w:r>
-      <w:proofErr w:type="gramStart"/>
-      <w:r>
-        <w:rPr>
-          <w:sz w:val="24"/>
-          <w:szCs w:val="24"/>
-        </w:rPr>
-        <w:t>ikon</w:t>
-      </w:r>
-      <w:proofErr w:type="gramEnd"/>
-      <w:r>
-        <w:rPr>
-          <w:sz w:val="24"/>
-          <w:szCs w:val="24"/>
-        </w:rPr>
-        <w:t xml:space="preserve"> ami mutatja, hogy azt megnyomva tud kijelentkezni az alkalmazásból. Ha nincs profil képe egy alapértelmezett ikon jelenik meg helyette (</w:t>
+        <w:t xml:space="preserve"> használ, neve, és egy ikon ami mutatja, hogy azt megnyomva tud kijelentkezni az alkalmazásból. Ha nincs profil képe egy alapértelmezett ikon jelenik meg helyette (</w:t>
       </w:r>
       <w:r>
         <w:rPr>
@@ -10769,7 +10469,30 @@
           <w:sz w:val="24"/>
           <w:szCs w:val="24"/>
         </w:rPr>
-        <w:t xml:space="preserve"> hivatalos alkalmazását, és elindítani rajta egy számot, majd akár meg is lehet azt állítani. Erre azért van szükség, mert a lejátszási vezérlő amolyan távirányítóként tud csak működni. Ezek lépéseken végig érvé indíthatunk el lejátszási listát és használhatjuk a </w:t>
+        <w:t xml:space="preserve"> hivatalos alkalmazását, és elindítani rajta egy számot, majd akár meg is lehet azt állítani. Erre azért van szükség, mert a lejátszási vezérlő amolyan távirányítóként tud csak működni. Ezek lépéseken </w:t>
+      </w:r>
+      <w:proofErr w:type="spellStart"/>
+      <w:r>
+        <w:rPr>
+          <w:sz w:val="24"/>
+          <w:szCs w:val="24"/>
+        </w:rPr>
+        <w:t>végigérv</w:t>
+      </w:r>
+      <w:r>
+        <w:rPr>
+          <w:sz w:val="24"/>
+          <w:szCs w:val="24"/>
+        </w:rPr>
+        <w:t>e</w:t>
+      </w:r>
+      <w:proofErr w:type="spellEnd"/>
+      <w:r>
+        <w:rPr>
+          <w:sz w:val="24"/>
+          <w:szCs w:val="24"/>
+        </w:rPr>
+        <w:t xml:space="preserve"> indíthatunk el lejátszási listát és használhatjuk a </w:t>
       </w:r>
       <w:r>
         <w:rPr>
@@ -11454,23 +11177,7 @@
           <w:sz w:val="24"/>
           <w:szCs w:val="24"/>
         </w:rPr>
-        <w:t>féle módon használható. egyik a 2 hang ikonokra kattintva a bal oldali -</w:t>
-      </w:r>
-      <w:proofErr w:type="gramStart"/>
-      <w:r>
-        <w:rPr>
-          <w:sz w:val="24"/>
-          <w:szCs w:val="24"/>
-        </w:rPr>
-        <w:t>10-el</w:t>
-      </w:r>
-      <w:proofErr w:type="gramEnd"/>
-      <w:r>
-        <w:rPr>
-          <w:sz w:val="24"/>
-          <w:szCs w:val="24"/>
-        </w:rPr>
-        <w:t xml:space="preserve"> csökkenti, a jobb oldali +10-el növeli a hangerőt. A másik mód a csúszka használata, ahol szabad kézzel szabható meg szemmértékkel a hangerő. Az oldal betöltésénél az alapértelmezett hangerőre lesz beállítva a </w:t>
+        <w:t xml:space="preserve">féle módon használható. egyik a 2 hang ikonokra kattintva a bal oldali -10-el csökkenti, a jobb oldali +10-el növeli a hangerőt. A másik mód a csúszka használata, ahol szabad kézzel szabható meg szemmértékkel a hangerő. Az oldal betöltésénél az alapértelmezett hangerőre lesz beállítva a </w:t>
       </w:r>
       <w:r>
         <w:rPr>
@@ -11735,7 +11442,6 @@
           <w:szCs w:val="24"/>
         </w:rPr>
       </w:pPr>
-      <w:proofErr w:type="gramStart"/>
       <w:r>
         <w:rPr>
           <w:sz w:val="24"/>
@@ -11749,16 +11455,7 @@
           <w:szCs w:val="24"/>
           <w:vertAlign w:val="superscript"/>
         </w:rPr>
-        <w:t>[</w:t>
-      </w:r>
-      <w:proofErr w:type="gramEnd"/>
-      <w:r>
-        <w:rPr>
-          <w:sz w:val="24"/>
-          <w:szCs w:val="24"/>
-          <w:vertAlign w:val="superscript"/>
-        </w:rPr>
-        <w:t>8]</w:t>
+        <w:t>[8]</w:t>
       </w:r>
       <w:r>
         <w:rPr>
@@ -11804,7 +11501,6 @@
         </w:rPr>
       </w:pPr>
       <w:proofErr w:type="spellStart"/>
-      <w:proofErr w:type="gramStart"/>
       <w:r>
         <w:rPr>
           <w:sz w:val="24"/>
@@ -11819,119 +11515,121 @@
           <w:szCs w:val="24"/>
           <w:vertAlign w:val="superscript"/>
         </w:rPr>
-        <w:t>[</w:t>
-      </w:r>
-      <w:proofErr w:type="gramEnd"/>
+        <w:t>[9]</w:t>
+      </w:r>
+      <w:r>
+        <w:rPr>
+          <w:sz w:val="24"/>
+          <w:szCs w:val="24"/>
+        </w:rPr>
+        <w:t xml:space="preserve"> (</w:t>
+      </w:r>
+      <w:r>
+        <w:rPr>
+          <w:sz w:val="24"/>
+          <w:szCs w:val="24"/>
+        </w:rPr>
+        <w:t>9.6.6</w:t>
+      </w:r>
+      <w:r>
+        <w:rPr>
+          <w:sz w:val="24"/>
+          <w:szCs w:val="24"/>
+        </w:rPr>
+        <w:t xml:space="preserve"> vagy frissebb</w:t>
+      </w:r>
+      <w:r>
+        <w:rPr>
+          <w:sz w:val="24"/>
+          <w:szCs w:val="24"/>
+        </w:rPr>
+        <w:t>)</w:t>
+      </w:r>
+    </w:p>
+    <w:p>
+      <w:pPr>
+        <w:spacing w:line="360" w:lineRule="auto"/>
+        <w:jc w:val="both"/>
+        <w:rPr>
+          <w:sz w:val="24"/>
+          <w:szCs w:val="24"/>
+        </w:rPr>
+      </w:pPr>
+      <w:r>
+        <w:rPr>
+          <w:sz w:val="24"/>
+          <w:szCs w:val="24"/>
+        </w:rPr>
+        <w:t>Az alkalmazás</w:t>
+      </w:r>
+      <w:r>
+        <w:rPr>
+          <w:sz w:val="24"/>
+          <w:szCs w:val="24"/>
+        </w:rPr>
+        <w:t>t</w:t>
+      </w:r>
+      <w:r>
+        <w:rPr>
+          <w:sz w:val="24"/>
+          <w:szCs w:val="24"/>
+        </w:rPr>
+        <w:t xml:space="preserve"> Next.js keretrendszerrel </w:t>
+      </w:r>
+      <w:r>
+        <w:rPr>
+          <w:sz w:val="24"/>
+          <w:szCs w:val="24"/>
+        </w:rPr>
+        <w:t>valósítom meg</w:t>
+      </w:r>
+      <w:r>
+        <w:rPr>
+          <w:sz w:val="24"/>
+          <w:szCs w:val="24"/>
+        </w:rPr>
+        <w:t xml:space="preserve">, ami a Node.js-re épül. Az </w:t>
+      </w:r>
+      <w:proofErr w:type="spellStart"/>
+      <w:r>
+        <w:rPr>
+          <w:sz w:val="24"/>
+          <w:szCs w:val="24"/>
+        </w:rPr>
+        <w:t>npm</w:t>
+      </w:r>
+      <w:proofErr w:type="spellEnd"/>
+      <w:r>
+        <w:rPr>
+          <w:sz w:val="24"/>
+          <w:szCs w:val="24"/>
+        </w:rPr>
+        <w:t xml:space="preserve"> pedig a Node.js alapértelmezett csomagkezelője, így nem igényel egyéb telepítést, elég csak a Node.js-t telepíteni.</w:t>
+      </w:r>
+    </w:p>
+    <w:p>
+      <w:pPr>
+        <w:spacing w:line="360" w:lineRule="auto"/>
+        <w:jc w:val="both"/>
+        <w:rPr>
+          <w:sz w:val="24"/>
+          <w:szCs w:val="24"/>
+        </w:rPr>
+      </w:pPr>
+      <w:r>
+        <w:rPr>
+          <w:sz w:val="24"/>
+          <w:szCs w:val="24"/>
+        </w:rPr>
+        <w:t>A telepítéshez szükséges fájlok a Node.js weboldalén érhetők el. Szükség esetén a Node.js GitHub oldalán</w:t>
+      </w:r>
       <w:r>
         <w:rPr>
           <w:sz w:val="24"/>
           <w:szCs w:val="24"/>
           <w:vertAlign w:val="superscript"/>
         </w:rPr>
-        <w:t>9]</w:t>
-      </w:r>
-      <w:r>
-        <w:rPr>
-          <w:sz w:val="24"/>
-          <w:szCs w:val="24"/>
-        </w:rPr>
-        <w:t xml:space="preserve"> (</w:t>
-      </w:r>
-      <w:r>
-        <w:rPr>
-          <w:sz w:val="24"/>
-          <w:szCs w:val="24"/>
-        </w:rPr>
-        <w:t>9.6.6</w:t>
-      </w:r>
-      <w:r>
-        <w:rPr>
-          <w:sz w:val="24"/>
-          <w:szCs w:val="24"/>
-        </w:rPr>
-        <w:t xml:space="preserve"> vagy frissebb</w:t>
-      </w:r>
-      <w:r>
-        <w:rPr>
-          <w:sz w:val="24"/>
-          <w:szCs w:val="24"/>
-        </w:rPr>
-        <w:t>)</w:t>
-      </w:r>
-    </w:p>
-    <w:p>
-      <w:pPr>
-        <w:spacing w:line="360" w:lineRule="auto"/>
-        <w:jc w:val="both"/>
-        <w:rPr>
-          <w:sz w:val="24"/>
-          <w:szCs w:val="24"/>
-        </w:rPr>
-      </w:pPr>
-      <w:r>
-        <w:rPr>
-          <w:sz w:val="24"/>
-          <w:szCs w:val="24"/>
-        </w:rPr>
-        <w:t xml:space="preserve">Az alkalmazás Next.js keretrendszerrel íródott, ami a Node.js-re épül. Az </w:t>
-      </w:r>
-      <w:proofErr w:type="spellStart"/>
-      <w:r>
-        <w:rPr>
-          <w:sz w:val="24"/>
-          <w:szCs w:val="24"/>
-        </w:rPr>
-        <w:t>npm</w:t>
-      </w:r>
-      <w:proofErr w:type="spellEnd"/>
-      <w:r>
-        <w:rPr>
-          <w:sz w:val="24"/>
-          <w:szCs w:val="24"/>
-        </w:rPr>
-        <w:t xml:space="preserve"> pedig a Node.js alapértelmezett csomagkezelője, így nem igényel egyéb telepítést, elég csak a Node.js-t telepíteni.</w:t>
-      </w:r>
-    </w:p>
-    <w:p>
-      <w:pPr>
-        <w:spacing w:line="360" w:lineRule="auto"/>
-        <w:jc w:val="both"/>
-        <w:rPr>
-          <w:sz w:val="24"/>
-          <w:szCs w:val="24"/>
-        </w:rPr>
-      </w:pPr>
-      <w:r>
-        <w:rPr>
-          <w:sz w:val="24"/>
-          <w:szCs w:val="24"/>
-        </w:rPr>
-        <w:t xml:space="preserve">A telepítéshez szükséges fájlok a Node.js weboldalén érhetők el. Szükség esetén a Node.js GitHub </w:t>
-      </w:r>
-      <w:proofErr w:type="gramStart"/>
-      <w:r>
-        <w:rPr>
-          <w:sz w:val="24"/>
-          <w:szCs w:val="24"/>
-        </w:rPr>
-        <w:t>oldalán</w:t>
-      </w:r>
-      <w:r>
-        <w:rPr>
-          <w:sz w:val="24"/>
-          <w:szCs w:val="24"/>
-          <w:vertAlign w:val="superscript"/>
-        </w:rPr>
-        <w:t>[</w:t>
-      </w:r>
-      <w:proofErr w:type="gramEnd"/>
-      <w:r>
-        <w:rPr>
-          <w:sz w:val="24"/>
-          <w:szCs w:val="24"/>
-          <w:vertAlign w:val="superscript"/>
-        </w:rPr>
-        <w:t>10]</w:t>
+        <w:t>[10]</w:t>
       </w:r>
       <w:r>
         <w:rPr>
@@ -12229,7 +11927,6 @@
         <w:t xml:space="preserve">A függőségeket és azok verzióit a projekt gyökér könyvtárában elhelyezkedő </w:t>
       </w:r>
       <w:proofErr w:type="spellStart"/>
-      <w:proofErr w:type="gramStart"/>
       <w:r>
         <w:rPr>
           <w:sz w:val="24"/>
@@ -12238,7 +11935,6 @@
         <w:t>package.json</w:t>
       </w:r>
       <w:proofErr w:type="spellEnd"/>
-      <w:proofErr w:type="gramEnd"/>
       <w:r>
         <w:rPr>
           <w:sz w:val="24"/>
@@ -12525,7 +12221,23 @@
           <w:sz w:val="24"/>
           <w:szCs w:val="24"/>
         </w:rPr>
-        <w:t xml:space="preserve">-ot használunk </w:t>
+        <w:t xml:space="preserve">-ot </w:t>
+      </w:r>
+      <w:proofErr w:type="spellStart"/>
+      <w:r>
+        <w:rPr>
+          <w:sz w:val="24"/>
+          <w:szCs w:val="24"/>
+        </w:rPr>
+        <w:t>haználok</w:t>
+      </w:r>
+      <w:proofErr w:type="spellEnd"/>
+      <w:r>
+        <w:rPr>
+          <w:sz w:val="24"/>
+          <w:szCs w:val="24"/>
+        </w:rPr>
+        <w:t xml:space="preserve"> </w:t>
       </w:r>
       <w:proofErr w:type="spellStart"/>
       <w:r>
@@ -12541,7 +12253,21 @@
           <w:sz w:val="24"/>
           <w:szCs w:val="24"/>
         </w:rPr>
-        <w:t xml:space="preserve">, és ott használjuk a </w:t>
+        <w:t xml:space="preserve">, és ott </w:t>
+      </w:r>
+      <w:r>
+        <w:rPr>
+          <w:sz w:val="24"/>
+          <w:szCs w:val="24"/>
+        </w:rPr>
+        <w:t>használom</w:t>
+      </w:r>
+      <w:r>
+        <w:rPr>
+          <w:sz w:val="24"/>
+          <w:szCs w:val="24"/>
+        </w:rPr>
+        <w:t xml:space="preserve"> a </w:t>
       </w:r>
       <w:proofErr w:type="spellStart"/>
       <w:r>
@@ -12628,7 +12354,7 @@
           <w:sz w:val="24"/>
           <w:szCs w:val="24"/>
         </w:rPr>
-        <w:t xml:space="preserve"> Innentől kezdve az itt kapott kliens azonosító és kliens kulcs-ot használva érhetjük el ezt a felületet. Ha már van </w:t>
+        <w:t xml:space="preserve"> Innentől kezdve az itt kapott kliens azonosító és kliens kulcsot használva érhetjük el ezt a felületet. Ha már van </w:t>
       </w:r>
       <w:proofErr w:type="spellStart"/>
       <w:r>
@@ -12679,7 +12405,6 @@
         <w:t xml:space="preserve"> </w:t>
       </w:r>
       <w:proofErr w:type="spellStart"/>
-      <w:proofErr w:type="gramStart"/>
       <w:r>
         <w:rPr>
           <w:sz w:val="24"/>
@@ -12694,16 +12419,7 @@
           <w:szCs w:val="24"/>
           <w:vertAlign w:val="superscript"/>
         </w:rPr>
-        <w:t>[</w:t>
-      </w:r>
-      <w:proofErr w:type="gramEnd"/>
-      <w:r>
-        <w:rPr>
-          <w:sz w:val="24"/>
-          <w:szCs w:val="24"/>
-          <w:vertAlign w:val="superscript"/>
-        </w:rPr>
-        <w:t>11]</w:t>
+        <w:t>[11]</w:t>
       </w:r>
       <w:r>
         <w:rPr>
@@ -13102,7 +12818,21 @@
           <w:sz w:val="24"/>
           <w:szCs w:val="24"/>
         </w:rPr>
-        <w:t xml:space="preserve"> linkel tudjuk elérni (14. ábra).</w:t>
+        <w:t xml:space="preserve"> lin</w:t>
+      </w:r>
+      <w:r>
+        <w:rPr>
+          <w:sz w:val="24"/>
+          <w:szCs w:val="24"/>
+        </w:rPr>
+        <w:t>k</w:t>
+      </w:r>
+      <w:r>
+        <w:rPr>
+          <w:sz w:val="24"/>
+          <w:szCs w:val="24"/>
+        </w:rPr>
+        <w:t>kel tudjuk elérni (14. ábra).</w:t>
       </w:r>
     </w:p>
     <w:p>
@@ -13641,7 +13371,6 @@
         <w:t xml:space="preserve"> szerviz platformja a </w:t>
       </w:r>
       <w:proofErr w:type="spellStart"/>
-      <w:proofErr w:type="gramStart"/>
       <w:r>
         <w:rPr>
           <w:sz w:val="24"/>
@@ -13656,16 +13385,7 @@
           <w:szCs w:val="24"/>
           <w:vertAlign w:val="superscript"/>
         </w:rPr>
-        <w:t>[</w:t>
-      </w:r>
-      <w:proofErr w:type="gramEnd"/>
-      <w:r>
-        <w:rPr>
-          <w:sz w:val="24"/>
-          <w:szCs w:val="24"/>
-          <w:vertAlign w:val="superscript"/>
-        </w:rPr>
-        <w:t>12]</w:t>
+        <w:t>[12]</w:t>
       </w:r>
       <w:r>
         <w:rPr>
@@ -13740,15 +13460,7 @@
           <w:sz w:val="24"/>
           <w:szCs w:val="24"/>
         </w:rPr>
-        <w:t xml:space="preserve"> oldalán részletes leírást lehet </w:t>
-      </w:r>
-      <w:proofErr w:type="gramStart"/>
-      <w:r>
-        <w:rPr>
-          <w:sz w:val="24"/>
-          <w:szCs w:val="24"/>
-        </w:rPr>
-        <w:t>találni</w:t>
+        <w:t xml:space="preserve"> oldalán részletes leírást lehet találni</w:t>
       </w:r>
       <w:r>
         <w:rPr>
@@ -13756,16 +13468,7 @@
           <w:szCs w:val="24"/>
           <w:vertAlign w:val="superscript"/>
         </w:rPr>
-        <w:t>[</w:t>
-      </w:r>
-      <w:proofErr w:type="gramEnd"/>
-      <w:r>
-        <w:rPr>
-          <w:sz w:val="24"/>
-          <w:szCs w:val="24"/>
-          <w:vertAlign w:val="superscript"/>
-        </w:rPr>
-        <w:t>13]</w:t>
+        <w:t>[13]</w:t>
       </w:r>
       <w:r>
         <w:rPr>
@@ -13789,15 +13492,7 @@
           <w:sz w:val="24"/>
           <w:szCs w:val="24"/>
         </w:rPr>
-        <w:t xml:space="preserve">Fontos még, ha új adatbázist hozunk létre, annak bekonfigurálása után, és hozzáadása </w:t>
-      </w:r>
-      <w:proofErr w:type="gramStart"/>
-      <w:r>
-        <w:rPr>
-          <w:sz w:val="24"/>
-          <w:szCs w:val="24"/>
-        </w:rPr>
-        <w:t>a .</w:t>
+        <w:t>Fontos még, ha új adatbázist hozunk létre, annak bekonfigurálása után, és hozzáadása a .</w:t>
       </w:r>
       <w:proofErr w:type="spellStart"/>
       <w:r>
@@ -13808,7 +13503,6 @@
         <w:t>env</w:t>
       </w:r>
       <w:proofErr w:type="spellEnd"/>
-      <w:proofErr w:type="gramEnd"/>
       <w:r>
         <w:rPr>
           <w:sz w:val="24"/>
@@ -13942,15 +13636,7 @@
           <w:sz w:val="24"/>
           <w:szCs w:val="24"/>
         </w:rPr>
-        <w:t xml:space="preserve">Utolsó lépésként mielőtt elindítanánk az alkalmazásunkat létre kell hoznunk a környezeti változókat. Ehhez a projektben </w:t>
-      </w:r>
-      <w:proofErr w:type="gramStart"/>
-      <w:r>
-        <w:rPr>
-          <w:sz w:val="24"/>
-          <w:szCs w:val="24"/>
-        </w:rPr>
-        <w:t xml:space="preserve">megtalálható </w:t>
+        <w:t xml:space="preserve">Utolsó lépésként mielőtt elindítanánk az alkalmazásunkat létre kell hoznunk a környezeti változókat. Ehhez a projektben megtalálható </w:t>
       </w:r>
       <w:r>
         <w:rPr>
@@ -13967,16 +13653,7 @@
           <w:szCs w:val="24"/>
           <w:highlight w:val="darkGray"/>
         </w:rPr>
-        <w:t>env</w:t>
-      </w:r>
-      <w:proofErr w:type="gramEnd"/>
-      <w:r>
-        <w:rPr>
-          <w:sz w:val="24"/>
-          <w:szCs w:val="24"/>
-          <w:highlight w:val="darkGray"/>
-        </w:rPr>
-        <w:t>.example</w:t>
+        <w:t>env.example</w:t>
       </w:r>
       <w:proofErr w:type="spellEnd"/>
       <w:r>
@@ -14462,7 +14139,6 @@
         <w:t xml:space="preserve"> értékekhez a </w:t>
       </w:r>
       <w:proofErr w:type="spellStart"/>
-      <w:proofErr w:type="gramStart"/>
       <w:r>
         <w:rPr>
           <w:sz w:val="24"/>
@@ -14477,155 +14153,129 @@
           <w:szCs w:val="24"/>
           <w:vertAlign w:val="superscript"/>
         </w:rPr>
-        <w:t>[</w:t>
-      </w:r>
-      <w:proofErr w:type="gramEnd"/>
+        <w:t>[14]</w:t>
+      </w:r>
+      <w:r>
+        <w:rPr>
+          <w:sz w:val="24"/>
+          <w:szCs w:val="24"/>
+        </w:rPr>
+        <w:t xml:space="preserve"> javaslata szerint egy </w:t>
+      </w:r>
+      <w:proofErr w:type="spellStart"/>
+      <w:r>
+        <w:rPr>
+          <w:sz w:val="24"/>
+          <w:szCs w:val="24"/>
+          <w:highlight w:val="darkGray"/>
+        </w:rPr>
+        <w:t>openssl</w:t>
+      </w:r>
+      <w:proofErr w:type="spellEnd"/>
+      <w:r>
+        <w:rPr>
+          <w:sz w:val="24"/>
+          <w:szCs w:val="24"/>
+          <w:highlight w:val="darkGray"/>
+        </w:rPr>
+        <w:t xml:space="preserve"> </w:t>
+      </w:r>
+      <w:proofErr w:type="spellStart"/>
+      <w:r>
+        <w:rPr>
+          <w:sz w:val="24"/>
+          <w:szCs w:val="24"/>
+          <w:highlight w:val="darkGray"/>
+        </w:rPr>
+        <w:t>rand</w:t>
+      </w:r>
+      <w:proofErr w:type="spellEnd"/>
+      <w:r>
+        <w:rPr>
+          <w:sz w:val="24"/>
+          <w:szCs w:val="24"/>
+          <w:highlight w:val="darkGray"/>
+        </w:rPr>
+        <w:t xml:space="preserve"> -base64 32</w:t>
+      </w:r>
+      <w:r>
+        <w:rPr>
+          <w:sz w:val="24"/>
+          <w:szCs w:val="24"/>
+        </w:rPr>
+        <w:t xml:space="preserve"> </w:t>
+      </w:r>
+      <w:proofErr w:type="spellStart"/>
+      <w:r>
+        <w:rPr>
+          <w:sz w:val="24"/>
+          <w:szCs w:val="24"/>
+        </w:rPr>
+        <w:t>parancsal</w:t>
+      </w:r>
+      <w:proofErr w:type="spellEnd"/>
+      <w:r>
+        <w:rPr>
+          <w:sz w:val="24"/>
+          <w:szCs w:val="24"/>
+        </w:rPr>
+        <w:t xml:space="preserve"> lehet </w:t>
+      </w:r>
+      <w:proofErr w:type="spellStart"/>
+      <w:r>
+        <w:rPr>
+          <w:sz w:val="24"/>
+          <w:szCs w:val="24"/>
+        </w:rPr>
+        <w:t>gerenálni</w:t>
+      </w:r>
+      <w:proofErr w:type="spellEnd"/>
+      <w:r>
+        <w:rPr>
+          <w:sz w:val="24"/>
+          <w:szCs w:val="24"/>
+        </w:rPr>
+        <w:t xml:space="preserve">. Míg ezt egy </w:t>
+      </w:r>
+      <w:proofErr w:type="spellStart"/>
+      <w:r>
+        <w:rPr>
+          <w:sz w:val="24"/>
+          <w:szCs w:val="24"/>
+        </w:rPr>
+        <w:t>linux</w:t>
+      </w:r>
+      <w:proofErr w:type="spellEnd"/>
+      <w:r>
+        <w:rPr>
+          <w:sz w:val="24"/>
+          <w:szCs w:val="24"/>
+        </w:rPr>
+        <w:t xml:space="preserve"> környezetben a konzolba ki lehet adni, addig Windows-</w:t>
+      </w:r>
+      <w:proofErr w:type="spellStart"/>
+      <w:r>
+        <w:rPr>
+          <w:sz w:val="24"/>
+          <w:szCs w:val="24"/>
+        </w:rPr>
+        <w:t>on</w:t>
+      </w:r>
+      <w:proofErr w:type="spellEnd"/>
+      <w:r>
+        <w:rPr>
+          <w:sz w:val="24"/>
+          <w:szCs w:val="24"/>
+        </w:rPr>
+        <w:t xml:space="preserve"> ezt nem lehet megtenni. Helyette online lehet generátorral lehet ezt elérni</w:t>
+      </w:r>
       <w:r>
         <w:rPr>
           <w:sz w:val="24"/>
           <w:szCs w:val="24"/>
           <w:vertAlign w:val="superscript"/>
         </w:rPr>
-        <w:t>14]</w:t>
-      </w:r>
-      <w:r>
-        <w:rPr>
-          <w:sz w:val="24"/>
-          <w:szCs w:val="24"/>
-        </w:rPr>
-        <w:t xml:space="preserve"> javaslata szerint egy </w:t>
-      </w:r>
-      <w:proofErr w:type="spellStart"/>
-      <w:r>
-        <w:rPr>
-          <w:sz w:val="24"/>
-          <w:szCs w:val="24"/>
-          <w:highlight w:val="darkGray"/>
-        </w:rPr>
-        <w:t>openssl</w:t>
-      </w:r>
-      <w:proofErr w:type="spellEnd"/>
-      <w:r>
-        <w:rPr>
-          <w:sz w:val="24"/>
-          <w:szCs w:val="24"/>
-          <w:highlight w:val="darkGray"/>
-        </w:rPr>
-        <w:t xml:space="preserve"> </w:t>
-      </w:r>
-      <w:proofErr w:type="spellStart"/>
-      <w:r>
-        <w:rPr>
-          <w:sz w:val="24"/>
-          <w:szCs w:val="24"/>
-          <w:highlight w:val="darkGray"/>
-        </w:rPr>
-        <w:t>rand</w:t>
-      </w:r>
-      <w:proofErr w:type="spellEnd"/>
-      <w:r>
-        <w:rPr>
-          <w:sz w:val="24"/>
-          <w:szCs w:val="24"/>
-          <w:highlight w:val="darkGray"/>
-        </w:rPr>
-        <w:t xml:space="preserve"> -base64 32</w:t>
-      </w:r>
-      <w:r>
-        <w:rPr>
-          <w:sz w:val="24"/>
-          <w:szCs w:val="24"/>
-        </w:rPr>
-        <w:t xml:space="preserve"> </w:t>
-      </w:r>
-      <w:proofErr w:type="spellStart"/>
-      <w:r>
-        <w:rPr>
-          <w:sz w:val="24"/>
-          <w:szCs w:val="24"/>
-        </w:rPr>
-        <w:t>parancsal</w:t>
-      </w:r>
-      <w:proofErr w:type="spellEnd"/>
-      <w:r>
-        <w:rPr>
-          <w:sz w:val="24"/>
-          <w:szCs w:val="24"/>
-        </w:rPr>
-        <w:t xml:space="preserve"> lehet </w:t>
-      </w:r>
-      <w:proofErr w:type="spellStart"/>
-      <w:r>
-        <w:rPr>
-          <w:sz w:val="24"/>
-          <w:szCs w:val="24"/>
-        </w:rPr>
-        <w:t>gerenálni</w:t>
-      </w:r>
-      <w:proofErr w:type="spellEnd"/>
-      <w:r>
-        <w:rPr>
-          <w:sz w:val="24"/>
-          <w:szCs w:val="24"/>
-        </w:rPr>
-        <w:t xml:space="preserve">. Míg ezt egy </w:t>
-      </w:r>
-      <w:proofErr w:type="spellStart"/>
-      <w:r>
-        <w:rPr>
-          <w:sz w:val="24"/>
-          <w:szCs w:val="24"/>
-        </w:rPr>
-        <w:t>linux</w:t>
-      </w:r>
-      <w:proofErr w:type="spellEnd"/>
-      <w:r>
-        <w:rPr>
-          <w:sz w:val="24"/>
-          <w:szCs w:val="24"/>
-        </w:rPr>
-        <w:t xml:space="preserve"> környezetben a konzolba ki lehet adni, addig Windows-</w:t>
-      </w:r>
-      <w:proofErr w:type="spellStart"/>
-      <w:r>
-        <w:rPr>
-          <w:sz w:val="24"/>
-          <w:szCs w:val="24"/>
-        </w:rPr>
-        <w:t>on</w:t>
-      </w:r>
-      <w:proofErr w:type="spellEnd"/>
-      <w:r>
-        <w:rPr>
-          <w:sz w:val="24"/>
-          <w:szCs w:val="24"/>
-        </w:rPr>
-        <w:t xml:space="preserve"> ezt nem lehet megtenni. Helyette online lehet generátorral lehet ezt </w:t>
-      </w:r>
-      <w:proofErr w:type="gramStart"/>
-      <w:r>
-        <w:rPr>
-          <w:sz w:val="24"/>
-          <w:szCs w:val="24"/>
-        </w:rPr>
-        <w:t>elérni</w:t>
-      </w:r>
-      <w:r>
-        <w:rPr>
-          <w:sz w:val="24"/>
-          <w:szCs w:val="24"/>
-          <w:vertAlign w:val="superscript"/>
-        </w:rPr>
-        <w:t>[</w:t>
-      </w:r>
-      <w:proofErr w:type="gramEnd"/>
-      <w:r>
-        <w:rPr>
-          <w:sz w:val="24"/>
-          <w:szCs w:val="24"/>
-          <w:vertAlign w:val="superscript"/>
-        </w:rPr>
-        <w:t>15]</w:t>
+        <w:t>[15]</w:t>
       </w:r>
       <w:r>
         <w:rPr>
@@ -14760,7 +14410,35 @@
           <w:sz w:val="24"/>
           <w:szCs w:val="24"/>
         </w:rPr>
-        <w:t>Ha más adatbázist szeretnénk használni akkor a DATABASE_URL-t kikell annak az elérési címére cserélni.</w:t>
+        <w:t>Ha más adatbázist szeretnénk használni</w:t>
+      </w:r>
+      <w:r>
+        <w:rPr>
+          <w:sz w:val="24"/>
+          <w:szCs w:val="24"/>
+        </w:rPr>
+        <w:t>,</w:t>
+      </w:r>
+      <w:r>
+        <w:rPr>
+          <w:sz w:val="24"/>
+          <w:szCs w:val="24"/>
+        </w:rPr>
+        <w:t xml:space="preserve"> akkor a DATABASE_URL-t ki</w:t>
+      </w:r>
+      <w:r>
+        <w:rPr>
+          <w:sz w:val="24"/>
+          <w:szCs w:val="24"/>
+        </w:rPr>
+        <w:t xml:space="preserve"> </w:t>
+      </w:r>
+      <w:r>
+        <w:rPr>
+          <w:sz w:val="24"/>
+          <w:szCs w:val="24"/>
+        </w:rPr>
+        <w:t>kell annak az elérési címére cserélni.</w:t>
       </w:r>
     </w:p>
     <w:p>
@@ -14805,21 +14483,31 @@
         </w:rPr>
         <w:t xml:space="preserve">Miután a </w:t>
       </w:r>
-      <w:proofErr w:type="spellStart"/>
-      <w:r>
-        <w:rPr>
-          <w:sz w:val="24"/>
-          <w:szCs w:val="24"/>
-        </w:rPr>
-        <w:t>konfiguráióval</w:t>
-      </w:r>
-      <w:proofErr w:type="spellEnd"/>
-      <w:r>
-        <w:rPr>
-          <w:sz w:val="24"/>
-          <w:szCs w:val="24"/>
-        </w:rPr>
-        <w:t xml:space="preserve"> végeztünk a projekt gyökér mappájában egy parancssorban kiadva az </w:t>
+      <w:r>
+        <w:rPr>
+          <w:shd w:val="clear" w:color="auto" w:fill="FFFFFF"/>
+        </w:rPr>
+        <w:t>konfigurációval</w:t>
+      </w:r>
+      <w:r>
+        <w:rPr>
+          <w:shd w:val="clear" w:color="auto" w:fill="FFFFFF"/>
+        </w:rPr>
+        <w:t xml:space="preserve"> </w:t>
+      </w:r>
+      <w:r>
+        <w:rPr>
+          <w:sz w:val="24"/>
+          <w:szCs w:val="24"/>
+        </w:rPr>
+        <w:t>végeztem,</w:t>
+      </w:r>
+      <w:r>
+        <w:rPr>
+          <w:sz w:val="24"/>
+          <w:szCs w:val="24"/>
+        </w:rPr>
+        <w:t xml:space="preserve"> a projekt gyökér mappájában egy parancssorban kiadva az </w:t>
       </w:r>
       <w:proofErr w:type="spellStart"/>
       <w:r>
@@ -14872,23 +14560,21 @@
           <w:sz w:val="24"/>
           <w:szCs w:val="24"/>
         </w:rPr>
-        <w:t xml:space="preserve"> </w:t>
-      </w:r>
-      <w:proofErr w:type="spellStart"/>
-      <w:r>
-        <w:rPr>
-          <w:sz w:val="24"/>
-          <w:szCs w:val="24"/>
-        </w:rPr>
-        <w:t>parancsal</w:t>
-      </w:r>
-      <w:proofErr w:type="spellEnd"/>
-      <w:r>
-        <w:rPr>
-          <w:sz w:val="24"/>
-          <w:szCs w:val="24"/>
-        </w:rPr>
-        <w:t xml:space="preserve"> indíthatjuk el az alkalmazást. Ez a </w:t>
+        <w:t xml:space="preserve"> paranc</w:t>
+      </w:r>
+      <w:r>
+        <w:rPr>
+          <w:sz w:val="24"/>
+          <w:szCs w:val="24"/>
+        </w:rPr>
+        <w:t>c</w:t>
+      </w:r>
+      <w:r>
+        <w:rPr>
+          <w:sz w:val="24"/>
+          <w:szCs w:val="24"/>
+        </w:rPr>
+        <w:t xml:space="preserve">sal indíthatjuk el az alkalmazást. Ez a </w:t>
       </w:r>
       <w:hyperlink r:id="rId35" w:history="1">
         <w:r>
@@ -15201,15 +14887,7 @@
           <w:sz w:val="24"/>
           <w:szCs w:val="24"/>
         </w:rPr>
-        <w:t xml:space="preserve">Szükségünk lesz egy </w:t>
-      </w:r>
-      <w:proofErr w:type="gramStart"/>
-      <w:r>
-        <w:rPr>
-          <w:sz w:val="24"/>
-          <w:szCs w:val="24"/>
-        </w:rPr>
-        <w:t>GitHub</w:t>
+        <w:t>Szükségünk lesz egy GitHub</w:t>
       </w:r>
       <w:r>
         <w:rPr>
@@ -15217,63 +14895,134 @@
           <w:szCs w:val="24"/>
           <w:vertAlign w:val="superscript"/>
         </w:rPr>
-        <w:t>[</w:t>
-      </w:r>
-      <w:proofErr w:type="gramEnd"/>
+        <w:t>[16]</w:t>
+      </w:r>
+      <w:r>
+        <w:rPr>
+          <w:sz w:val="24"/>
+          <w:szCs w:val="24"/>
+        </w:rPr>
+        <w:t xml:space="preserve"> fiókra. Majd az oldalon létre kell hozni egy új </w:t>
+      </w:r>
+      <w:proofErr w:type="spellStart"/>
+      <w:r>
+        <w:rPr>
+          <w:sz w:val="24"/>
+          <w:szCs w:val="24"/>
+        </w:rPr>
+        <w:t>repository</w:t>
+      </w:r>
+      <w:proofErr w:type="spellEnd"/>
+      <w:r>
+        <w:rPr>
+          <w:sz w:val="24"/>
+          <w:szCs w:val="24"/>
+        </w:rPr>
+        <w:t xml:space="preserve">-t és ide feltölteni a projektünket. Ehhez </w:t>
+      </w:r>
+      <w:proofErr w:type="spellStart"/>
+      <w:r>
+        <w:rPr>
+          <w:sz w:val="24"/>
+          <w:szCs w:val="24"/>
+        </w:rPr>
+        <w:t>útmutatóul</w:t>
+      </w:r>
+      <w:proofErr w:type="spellEnd"/>
+      <w:r>
+        <w:rPr>
+          <w:sz w:val="24"/>
+          <w:szCs w:val="24"/>
+        </w:rPr>
+        <w:t xml:space="preserve"> a GitHub dokumentációja szolgál</w:t>
+      </w:r>
       <w:r>
         <w:rPr>
           <w:sz w:val="24"/>
           <w:szCs w:val="24"/>
           <w:vertAlign w:val="superscript"/>
         </w:rPr>
-        <w:t>16]</w:t>
-      </w:r>
-      <w:r>
-        <w:rPr>
-          <w:sz w:val="24"/>
-          <w:szCs w:val="24"/>
-        </w:rPr>
-        <w:t xml:space="preserve"> fiókra. Majd az oldalon létre kell hozni egy új </w:t>
-      </w:r>
-      <w:proofErr w:type="spellStart"/>
-      <w:r>
-        <w:rPr>
-          <w:sz w:val="24"/>
-          <w:szCs w:val="24"/>
-        </w:rPr>
-        <w:t>repository</w:t>
-      </w:r>
-      <w:proofErr w:type="spellEnd"/>
-      <w:r>
-        <w:rPr>
-          <w:sz w:val="24"/>
-          <w:szCs w:val="24"/>
-        </w:rPr>
-        <w:t xml:space="preserve">-t és ide feltölteni a projektünket. Ehhez </w:t>
-      </w:r>
-      <w:proofErr w:type="spellStart"/>
-      <w:r>
-        <w:rPr>
-          <w:sz w:val="24"/>
-          <w:szCs w:val="24"/>
-        </w:rPr>
-        <w:t>útmutatóul</w:t>
-      </w:r>
-      <w:proofErr w:type="spellEnd"/>
-      <w:r>
-        <w:rPr>
-          <w:sz w:val="24"/>
-          <w:szCs w:val="24"/>
-        </w:rPr>
-        <w:t xml:space="preserve"> a GitHub dokumentációja </w:t>
-      </w:r>
-      <w:proofErr w:type="gramStart"/>
-      <w:r>
-        <w:rPr>
-          <w:sz w:val="24"/>
-          <w:szCs w:val="24"/>
-        </w:rPr>
-        <w:t>szolgál</w:t>
+        <w:t>[17]</w:t>
+      </w:r>
+      <w:r>
+        <w:rPr>
+          <w:sz w:val="24"/>
+          <w:szCs w:val="24"/>
+        </w:rPr>
+        <w:t>.</w:t>
+      </w:r>
+    </w:p>
+    <w:p>
+      <w:pPr>
+        <w:spacing w:line="360" w:lineRule="auto"/>
+        <w:jc w:val="both"/>
+        <w:rPr>
+          <w:sz w:val="24"/>
+          <w:szCs w:val="24"/>
+        </w:rPr>
+      </w:pPr>
+    </w:p>
+    <w:p>
+      <w:pPr>
+        <w:pStyle w:val="Cmsor3"/>
+      </w:pPr>
+      <w:bookmarkStart w:id="57" w:name="_Toc136207332"/>
+      <w:r>
+        <w:t>4</w:t>
+      </w:r>
+      <w:r>
+        <w:t>.</w:t>
+      </w:r>
+      <w:r>
+        <w:t xml:space="preserve">4.2 </w:t>
+      </w:r>
+      <w:proofErr w:type="spellStart"/>
+      <w:r>
+        <w:t>Vercel</w:t>
+      </w:r>
+      <w:bookmarkEnd w:id="57"/>
+      <w:proofErr w:type="spellEnd"/>
+    </w:p>
+    <w:p>
+      <w:pPr>
+        <w:spacing w:line="360" w:lineRule="auto"/>
+        <w:jc w:val="both"/>
+        <w:rPr>
+          <w:sz w:val="24"/>
+          <w:szCs w:val="24"/>
+        </w:rPr>
+      </w:pPr>
+      <w:proofErr w:type="spellStart"/>
+      <w:r>
+        <w:rPr>
+          <w:sz w:val="24"/>
+          <w:szCs w:val="24"/>
+        </w:rPr>
+        <w:t>Vercel</w:t>
+      </w:r>
+      <w:proofErr w:type="spellEnd"/>
+      <w:r>
+        <w:rPr>
+          <w:sz w:val="24"/>
+          <w:szCs w:val="24"/>
+        </w:rPr>
+        <w:t xml:space="preserve"> a cég a Netx.js mögött, és így az egyértelmű döntés a </w:t>
+      </w:r>
+      <w:proofErr w:type="spellStart"/>
+      <w:r>
+        <w:rPr>
+          <w:sz w:val="24"/>
+          <w:szCs w:val="24"/>
+        </w:rPr>
+        <w:t>deploy-olás</w:t>
+      </w:r>
+      <w:proofErr w:type="spellEnd"/>
+      <w:r>
+        <w:rPr>
+          <w:sz w:val="24"/>
+          <w:szCs w:val="24"/>
+        </w:rPr>
+        <w:t xml:space="preserve"> platformjára. A Next.js dokumentációban található útmutató</w:t>
       </w:r>
       <w:r>
         <w:rPr>
@@ -15281,121 +15030,7 @@
           <w:szCs w:val="24"/>
           <w:vertAlign w:val="superscript"/>
         </w:rPr>
-        <w:t>[</w:t>
-      </w:r>
-      <w:proofErr w:type="gramEnd"/>
-      <w:r>
-        <w:rPr>
-          <w:sz w:val="24"/>
-          <w:szCs w:val="24"/>
-          <w:vertAlign w:val="superscript"/>
-        </w:rPr>
-        <w:t>17]</w:t>
-      </w:r>
-      <w:r>
-        <w:rPr>
-          <w:sz w:val="24"/>
-          <w:szCs w:val="24"/>
-        </w:rPr>
-        <w:t>.</w:t>
-      </w:r>
-    </w:p>
-    <w:p>
-      <w:pPr>
-        <w:spacing w:line="360" w:lineRule="auto"/>
-        <w:jc w:val="both"/>
-        <w:rPr>
-          <w:sz w:val="24"/>
-          <w:szCs w:val="24"/>
-        </w:rPr>
-      </w:pPr>
-    </w:p>
-    <w:p>
-      <w:pPr>
-        <w:pStyle w:val="Cmsor3"/>
-      </w:pPr>
-      <w:bookmarkStart w:id="57" w:name="_Toc136207332"/>
-      <w:r>
-        <w:t>4</w:t>
-      </w:r>
-      <w:r>
-        <w:t>.</w:t>
-      </w:r>
-      <w:r>
-        <w:t xml:space="preserve">4.2 </w:t>
-      </w:r>
-      <w:proofErr w:type="spellStart"/>
-      <w:r>
-        <w:t>Vercel</w:t>
-      </w:r>
-      <w:bookmarkEnd w:id="57"/>
-      <w:proofErr w:type="spellEnd"/>
-    </w:p>
-    <w:p>
-      <w:pPr>
-        <w:spacing w:line="360" w:lineRule="auto"/>
-        <w:jc w:val="both"/>
-        <w:rPr>
-          <w:sz w:val="24"/>
-          <w:szCs w:val="24"/>
-        </w:rPr>
-      </w:pPr>
-      <w:proofErr w:type="spellStart"/>
-      <w:r>
-        <w:rPr>
-          <w:sz w:val="24"/>
-          <w:szCs w:val="24"/>
-        </w:rPr>
-        <w:t>Vercel</w:t>
-      </w:r>
-      <w:proofErr w:type="spellEnd"/>
-      <w:r>
-        <w:rPr>
-          <w:sz w:val="24"/>
-          <w:szCs w:val="24"/>
-        </w:rPr>
-        <w:t xml:space="preserve"> a cég a Netx.js mögött, és így az egyértelmű döntés a </w:t>
-      </w:r>
-      <w:proofErr w:type="spellStart"/>
-      <w:r>
-        <w:rPr>
-          <w:sz w:val="24"/>
-          <w:szCs w:val="24"/>
-        </w:rPr>
-        <w:t>deploy-olás</w:t>
-      </w:r>
-      <w:proofErr w:type="spellEnd"/>
-      <w:r>
-        <w:rPr>
-          <w:sz w:val="24"/>
-          <w:szCs w:val="24"/>
-        </w:rPr>
-        <w:t xml:space="preserve"> platformjára. A Next.js dokumentációban található </w:t>
-      </w:r>
-      <w:proofErr w:type="gramStart"/>
-      <w:r>
-        <w:rPr>
-          <w:sz w:val="24"/>
-          <w:szCs w:val="24"/>
-        </w:rPr>
-        <w:t>útmutató</w:t>
-      </w:r>
-      <w:r>
-        <w:rPr>
-          <w:sz w:val="24"/>
-          <w:szCs w:val="24"/>
-          <w:vertAlign w:val="superscript"/>
-        </w:rPr>
-        <w:t>[</w:t>
-      </w:r>
-      <w:proofErr w:type="gramEnd"/>
-      <w:r>
-        <w:rPr>
-          <w:sz w:val="24"/>
-          <w:szCs w:val="24"/>
-          <w:vertAlign w:val="superscript"/>
-        </w:rPr>
-        <w:t>18]</w:t>
+        <w:t>[18]</w:t>
       </w:r>
       <w:r>
         <w:rPr>
@@ -15442,15 +15077,7 @@
           <w:sz w:val="24"/>
           <w:szCs w:val="24"/>
         </w:rPr>
-        <w:t xml:space="preserve"> sikeres lenne, de a projektben használok környezeti változók ellenőrzését. Erről itt külön gondoskodnunk kell. Legegyszerűbb módja ha az </w:t>
-      </w:r>
-      <w:proofErr w:type="gramStart"/>
-      <w:r>
-        <w:rPr>
-          <w:sz w:val="24"/>
-          <w:szCs w:val="24"/>
-        </w:rPr>
-        <w:t>egész .</w:t>
+        <w:t xml:space="preserve"> sikeres lenne, de a projektben használok környezeti változók ellenőrzését. Erről itt külön gondoskodnunk kell. Legegyszerűbb módja ha az egész .</w:t>
       </w:r>
       <w:proofErr w:type="spellStart"/>
       <w:r>
@@ -15461,7 +15088,6 @@
         <w:t>env</w:t>
       </w:r>
       <w:proofErr w:type="spellEnd"/>
-      <w:proofErr w:type="gramEnd"/>
       <w:r>
         <w:rPr>
           <w:sz w:val="24"/>
@@ -16488,23 +16114,7 @@
           <w:sz w:val="24"/>
           <w:szCs w:val="24"/>
         </w:rPr>
-        <w:t xml:space="preserve">Itt a legelső elemen, amin </w:t>
-      </w:r>
-      <w:proofErr w:type="gramStart"/>
-      <w:r>
-        <w:rPr>
-          <w:sz w:val="24"/>
-          <w:szCs w:val="24"/>
-        </w:rPr>
-        <w:t>a ”</w:t>
-      </w:r>
-      <w:proofErr w:type="gramEnd"/>
-      <w:r>
-        <w:rPr>
-          <w:sz w:val="24"/>
-          <w:szCs w:val="24"/>
-        </w:rPr>
-        <w:t>(</w:t>
+        <w:t>Itt a legelső elemen, amin a ”(</w:t>
       </w:r>
       <w:proofErr w:type="spellStart"/>
       <w:r>
@@ -16883,23 +16493,7 @@
           <w:sz w:val="24"/>
           <w:szCs w:val="24"/>
         </w:rPr>
-        <w:t xml:space="preserve">Ezzel ténylegesen elkészült a weboldal publikálása. </w:t>
-      </w:r>
-      <w:proofErr w:type="gramStart"/>
-      <w:r>
-        <w:rPr>
-          <w:sz w:val="24"/>
-          <w:szCs w:val="24"/>
-        </w:rPr>
-        <w:t>Továbbiakban</w:t>
-      </w:r>
-      <w:proofErr w:type="gramEnd"/>
-      <w:r>
-        <w:rPr>
-          <w:sz w:val="24"/>
-          <w:szCs w:val="24"/>
-        </w:rPr>
-        <w:t xml:space="preserve"> ha a main ágra történik új </w:t>
+        <w:t xml:space="preserve">Ezzel ténylegesen elkészült a weboldal publikálása. Továbbiakban ha a main ágra történik új </w:t>
       </w:r>
       <w:proofErr w:type="spellStart"/>
       <w:r>
@@ -17427,7 +17021,7 @@
           <w:sz w:val="24"/>
           <w:szCs w:val="24"/>
         </w:rPr>
-        <w:t xml:space="preserve"> készhez kapjuk őket. Ezek a következőek:</w:t>
+        <w:t xml:space="preserve"> kézhez kapjuk őket. Ezek a következőek:</w:t>
       </w:r>
     </w:p>
     <w:p>
@@ -17444,7 +17038,6 @@
           <w:szCs w:val="24"/>
         </w:rPr>
       </w:pPr>
-      <w:proofErr w:type="gramStart"/>
       <w:r>
         <w:rPr>
           <w:sz w:val="24"/>
@@ -17461,7 +17054,6 @@
         <w:t>eslintrc.cjs</w:t>
       </w:r>
       <w:proofErr w:type="spellEnd"/>
-      <w:proofErr w:type="gramEnd"/>
     </w:p>
     <w:p>
       <w:pPr>
@@ -17477,7 +17069,6 @@
           <w:szCs w:val="24"/>
         </w:rPr>
       </w:pPr>
-      <w:proofErr w:type="gramStart"/>
       <w:r>
         <w:rPr>
           <w:sz w:val="24"/>
@@ -17494,7 +17085,6 @@
         <w:t>gitignore</w:t>
       </w:r>
       <w:proofErr w:type="spellEnd"/>
-      <w:proofErr w:type="gramEnd"/>
     </w:p>
     <w:p>
       <w:pPr>
@@ -17607,7 +17197,6 @@
         </w:rPr>
       </w:pPr>
       <w:proofErr w:type="spellStart"/>
-      <w:proofErr w:type="gramStart"/>
       <w:r>
         <w:rPr>
           <w:sz w:val="24"/>
@@ -17616,7 +17205,6 @@
         <w:t>tsconfig.json</w:t>
       </w:r>
       <w:proofErr w:type="spellEnd"/>
-      <w:proofErr w:type="gramEnd"/>
     </w:p>
     <w:p>
       <w:pPr>
@@ -17651,7 +17239,6 @@
         <w:t xml:space="preserve"> a T3 </w:t>
       </w:r>
       <w:proofErr w:type="spellStart"/>
-      <w:proofErr w:type="gramStart"/>
       <w:r>
         <w:rPr>
           <w:sz w:val="24"/>
@@ -17666,16 +17253,7 @@
           <w:szCs w:val="24"/>
           <w:vertAlign w:val="superscript"/>
         </w:rPr>
-        <w:t>[</w:t>
-      </w:r>
-      <w:proofErr w:type="gramEnd"/>
-      <w:r>
-        <w:rPr>
-          <w:sz w:val="24"/>
-          <w:szCs w:val="24"/>
-          <w:vertAlign w:val="superscript"/>
-        </w:rPr>
-        <w:t>19]</w:t>
+        <w:t>[19]</w:t>
       </w:r>
       <w:r>
         <w:rPr>
@@ -19080,21 +18658,12 @@
                 <w:szCs w:val="24"/>
               </w:rPr>
             </w:pPr>
-            <w:proofErr w:type="gramStart"/>
             <w:r>
               <w:rPr>
                 <w:sz w:val="24"/>
                 <w:szCs w:val="24"/>
               </w:rPr>
-              <w:t>Vissza adja</w:t>
-            </w:r>
-            <w:proofErr w:type="gramEnd"/>
-            <w:r>
-              <w:rPr>
-                <w:sz w:val="24"/>
-                <w:szCs w:val="24"/>
-              </w:rPr>
-              <w:t xml:space="preserve"> a </w:t>
+              <w:t xml:space="preserve">Vissza adja a </w:t>
             </w:r>
             <w:proofErr w:type="spellStart"/>
             <w:r>
@@ -19511,7 +19080,6 @@
               <w:t xml:space="preserve">-ját (arra van </w:t>
             </w:r>
             <w:proofErr w:type="spellStart"/>
-            <w:proofErr w:type="gramStart"/>
             <w:r>
               <w:rPr>
                 <w:sz w:val="24"/>
@@ -19520,7 +19088,6 @@
               <w:t>haszálva</w:t>
             </w:r>
             <w:proofErr w:type="spellEnd"/>
-            <w:proofErr w:type="gramEnd"/>
             <w:r>
               <w:rPr>
                 <w:sz w:val="24"/>
@@ -19650,7 +19217,6 @@
               <w:t xml:space="preserve"> vissza adja az összes </w:t>
             </w:r>
             <w:proofErr w:type="spellStart"/>
-            <w:proofErr w:type="gramStart"/>
             <w:r>
               <w:rPr>
                 <w:sz w:val="24"/>
@@ -19659,7 +19225,6 @@
               <w:t>playlist-et</w:t>
             </w:r>
             <w:proofErr w:type="spellEnd"/>
-            <w:proofErr w:type="gramEnd"/>
             <w:r>
               <w:rPr>
                 <w:sz w:val="24"/>
@@ -19881,23 +19446,7 @@
           <w:sz w:val="24"/>
           <w:szCs w:val="24"/>
         </w:rPr>
-        <w:t xml:space="preserve"> </w:t>
-      </w:r>
-      <w:proofErr w:type="gramStart"/>
-      <w:r>
-        <w:rPr>
-          <w:sz w:val="24"/>
-          <w:szCs w:val="24"/>
-        </w:rPr>
-        <w:t>m:ss</w:t>
-      </w:r>
-      <w:proofErr w:type="gramEnd"/>
-      <w:r>
-        <w:rPr>
-          <w:sz w:val="24"/>
-          <w:szCs w:val="24"/>
-        </w:rPr>
-        <w:t xml:space="preserve"> formátumba az időt</w:t>
+        <w:t xml:space="preserve"> m:ss formátumba az időt</w:t>
       </w:r>
     </w:p>
     <w:p>
@@ -20012,23 +19561,7 @@
           <w:sz w:val="24"/>
           <w:szCs w:val="24"/>
         </w:rPr>
-        <w:t xml:space="preserve"> – létrehozza a LOGIN_</w:t>
-      </w:r>
-      <w:proofErr w:type="gramStart"/>
-      <w:r>
-        <w:rPr>
-          <w:sz w:val="24"/>
-          <w:szCs w:val="24"/>
-        </w:rPr>
-        <w:t>URL-t</w:t>
-      </w:r>
-      <w:proofErr w:type="gramEnd"/>
-      <w:r>
-        <w:rPr>
-          <w:sz w:val="24"/>
-          <w:szCs w:val="24"/>
-        </w:rPr>
-        <w:t xml:space="preserve"> amit a </w:t>
+        <w:t xml:space="preserve"> – létrehozza a LOGIN_URL-t amit a </w:t>
       </w:r>
       <w:proofErr w:type="spellStart"/>
       <w:r>
@@ -20385,7 +19918,6 @@
         <w:t xml:space="preserve">Ebbe a könyvtárba helyezkednek el a </w:t>
       </w:r>
       <w:proofErr w:type="spellStart"/>
-      <w:proofErr w:type="gramStart"/>
       <w:r>
         <w:rPr>
           <w:sz w:val="24"/>
@@ -20400,16 +19932,7 @@
           <w:szCs w:val="24"/>
           <w:vertAlign w:val="superscript"/>
         </w:rPr>
-        <w:t>[</w:t>
-      </w:r>
-      <w:proofErr w:type="gramEnd"/>
-      <w:r>
-        <w:rPr>
-          <w:sz w:val="24"/>
-          <w:szCs w:val="24"/>
-          <w:vertAlign w:val="superscript"/>
-        </w:rPr>
-        <w:t>20]</w:t>
+        <w:t>[20]</w:t>
       </w:r>
       <w:r>
         <w:rPr>
@@ -20472,15 +19995,15 @@
           <w:sz w:val="24"/>
           <w:szCs w:val="24"/>
         </w:rPr>
-        <w:t>state-tek</w:t>
-      </w:r>
-      <w:proofErr w:type="spellEnd"/>
-      <w:r>
-        <w:rPr>
-          <w:sz w:val="24"/>
-          <w:szCs w:val="24"/>
-        </w:rPr>
-        <w:t xml:space="preserve"> az alkalmazás bármelyik pontján elérhetőek és módosíthatóak könnyen és egyszerűen.</w:t>
+        <w:t>state</w:t>
+      </w:r>
+      <w:proofErr w:type="spellEnd"/>
+      <w:r>
+        <w:rPr>
+          <w:sz w:val="24"/>
+          <w:szCs w:val="24"/>
+        </w:rPr>
+        <w:t>-ek az alkalmazás bármelyik pontján elérhetőek és módosíthatóak könnyen és egyszerűen.</w:t>
       </w:r>
     </w:p>
     <w:p>
@@ -20677,16 +20200,7 @@
         <w:t>.</w:t>
       </w:r>
       <w:r>
-        <w:t>5.</w:t>
-      </w:r>
-      <w:r>
-        <w:t>3.1</w:t>
-      </w:r>
-      <w:r>
-        <w:t xml:space="preserve"> </w:t>
-      </w:r>
-      <w:r>
-        <w:t>login</w:t>
+        <w:t>5.3.1 login</w:t>
       </w:r>
       <w:bookmarkEnd w:id="65"/>
     </w:p>
@@ -20972,23 +20486,7 @@
           <w:sz w:val="24"/>
           <w:szCs w:val="24"/>
         </w:rPr>
-        <w:t xml:space="preserve">, majd miután az véghez ment, </w:t>
-      </w:r>
-      <w:proofErr w:type="gramStart"/>
-      <w:r>
-        <w:rPr>
-          <w:sz w:val="24"/>
-          <w:szCs w:val="24"/>
-        </w:rPr>
-        <w:t>vissza irányít</w:t>
-      </w:r>
-      <w:proofErr w:type="gramEnd"/>
-      <w:r>
-        <w:rPr>
-          <w:sz w:val="24"/>
-          <w:szCs w:val="24"/>
-        </w:rPr>
-        <w:t xml:space="preserve"> minket a fő oldalra, ahol már bejelentkezve elérhetjük az oldal tartalmait.</w:t>
+        <w:t>, majd miután az véghez ment, vissza irányít minket a fő oldalra, ahol már bejelentkezve elérhetjük az oldal tartalmait.</w:t>
       </w:r>
     </w:p>
     <w:p>
@@ -21013,16 +20511,7 @@
         <w:t>.</w:t>
       </w:r>
       <w:r>
-        <w:t>5.3.</w:t>
-      </w:r>
-      <w:r>
-        <w:t>2</w:t>
-      </w:r>
-      <w:r>
-        <w:t xml:space="preserve"> </w:t>
-      </w:r>
-      <w:r>
-        <w:t>index</w:t>
+        <w:t>5.3.2 index</w:t>
       </w:r>
       <w:bookmarkEnd w:id="66"/>
     </w:p>
@@ -21040,24 +20529,66 @@
           <w:sz w:val="24"/>
           <w:szCs w:val="24"/>
         </w:rPr>
-        <w:t>Először is a login oldalhoz hasonlóan, a szerver oldalon megnézzük be van-e jelentkezve a felhasználó, és ha nem átirányítjuk a login oldalra.</w:t>
-      </w:r>
-    </w:p>
-    <w:p>
-      <w:pPr>
-        <w:spacing w:line="360" w:lineRule="auto"/>
-        <w:jc w:val="both"/>
-        <w:rPr>
-          <w:sz w:val="24"/>
-          <w:szCs w:val="24"/>
-        </w:rPr>
-      </w:pPr>
-      <w:r>
-        <w:rPr>
-          <w:sz w:val="24"/>
-          <w:szCs w:val="24"/>
-        </w:rPr>
-        <w:t>A kliens oldalon itt jelenítjük meg a fő komponenseinket sorban:</w:t>
+        <w:t xml:space="preserve">Először is a login oldalhoz hasonlóan, a szerveroldalon </w:t>
+      </w:r>
+      <w:r>
+        <w:rPr>
+          <w:sz w:val="24"/>
+          <w:szCs w:val="24"/>
+        </w:rPr>
+        <w:t xml:space="preserve">megnézem, hogy </w:t>
+      </w:r>
+      <w:r>
+        <w:rPr>
+          <w:sz w:val="24"/>
+          <w:szCs w:val="24"/>
+        </w:rPr>
+        <w:t>be van-e jelentkezve a felhasználó, és ha nem átirányítjuk a login oldalra.</w:t>
+      </w:r>
+    </w:p>
+    <w:p>
+      <w:pPr>
+        <w:spacing w:line="360" w:lineRule="auto"/>
+        <w:jc w:val="both"/>
+        <w:rPr>
+          <w:sz w:val="24"/>
+          <w:szCs w:val="24"/>
+        </w:rPr>
+      </w:pPr>
+      <w:r>
+        <w:rPr>
+          <w:sz w:val="24"/>
+          <w:szCs w:val="24"/>
+        </w:rPr>
+        <w:t xml:space="preserve">A kliensoldalon itt </w:t>
+      </w:r>
+      <w:r>
+        <w:rPr>
+          <w:sz w:val="24"/>
+          <w:szCs w:val="24"/>
+        </w:rPr>
+        <w:t>jelenítem</w:t>
+      </w:r>
+      <w:r>
+        <w:rPr>
+          <w:sz w:val="24"/>
+          <w:szCs w:val="24"/>
+        </w:rPr>
+        <w:t xml:space="preserve"> meg a főkomponen</w:t>
+      </w:r>
+      <w:r>
+        <w:rPr>
+          <w:sz w:val="24"/>
+          <w:szCs w:val="24"/>
+        </w:rPr>
+        <w:t>seket</w:t>
+      </w:r>
+      <w:r>
+        <w:rPr>
+          <w:sz w:val="24"/>
+          <w:szCs w:val="24"/>
+        </w:rPr>
+        <w:t xml:space="preserve"> sorban:</w:t>
       </w:r>
     </w:p>
     <w:p>
@@ -21328,7 +20859,35 @@
           <w:sz w:val="24"/>
           <w:szCs w:val="24"/>
         </w:rPr>
-        <w:t xml:space="preserve"> és ha igaz akkor megjeleníti a </w:t>
+        <w:t xml:space="preserve"> és ha igaz</w:t>
+      </w:r>
+      <w:r>
+        <w:rPr>
+          <w:sz w:val="24"/>
+          <w:szCs w:val="24"/>
+        </w:rPr>
+        <w:t>,</w:t>
+      </w:r>
+      <w:r>
+        <w:rPr>
+          <w:sz w:val="24"/>
+          <w:szCs w:val="24"/>
+        </w:rPr>
+        <w:t xml:space="preserve"> akkor </w:t>
+      </w:r>
+      <w:r>
+        <w:rPr>
+          <w:sz w:val="24"/>
+          <w:szCs w:val="24"/>
+        </w:rPr>
+        <w:t>megjelenítem</w:t>
+      </w:r>
+      <w:r>
+        <w:rPr>
+          <w:sz w:val="24"/>
+          <w:szCs w:val="24"/>
+        </w:rPr>
+        <w:t xml:space="preserve"> a </w:t>
       </w:r>
       <w:proofErr w:type="spellStart"/>
       <w:r>
@@ -21369,103 +20928,96 @@
         <w:t>.</w:t>
       </w:r>
       <w:r>
-        <w:t>5.</w:t>
-      </w:r>
+        <w:t>5.4 Komponensek</w:t>
+      </w:r>
+      <w:bookmarkEnd w:id="67"/>
+    </w:p>
+    <w:p>
+      <w:pPr>
+        <w:spacing w:line="360" w:lineRule="auto"/>
+        <w:jc w:val="both"/>
+        <w:rPr>
+          <w:sz w:val="24"/>
+          <w:szCs w:val="24"/>
+        </w:rPr>
+      </w:pPr>
+      <w:r>
+        <w:rPr>
+          <w:sz w:val="24"/>
+          <w:szCs w:val="24"/>
+        </w:rPr>
+        <w:t xml:space="preserve">A komponenseim az </w:t>
+      </w:r>
+      <w:proofErr w:type="spellStart"/>
+      <w:r>
+        <w:rPr>
+          <w:sz w:val="24"/>
+          <w:szCs w:val="24"/>
+        </w:rPr>
+        <w:t>src</w:t>
+      </w:r>
+      <w:proofErr w:type="spellEnd"/>
+      <w:r>
+        <w:rPr>
+          <w:sz w:val="24"/>
+          <w:szCs w:val="24"/>
+        </w:rPr>
+        <w:t>/</w:t>
+      </w:r>
+      <w:proofErr w:type="spellStart"/>
+      <w:r>
+        <w:rPr>
+          <w:sz w:val="24"/>
+          <w:szCs w:val="24"/>
+        </w:rPr>
+        <w:t>components</w:t>
+      </w:r>
+      <w:proofErr w:type="spellEnd"/>
+      <w:r>
+        <w:rPr>
+          <w:sz w:val="24"/>
+          <w:szCs w:val="24"/>
+        </w:rPr>
+        <w:t xml:space="preserve"> mappában találhatóak meg. A következőkben az előző fejezetben említett fő komponenseken mennék végig sorban. Ahol kisebb részre kellett bontani egy elemet és új komponenst létrehozni neki</w:t>
+      </w:r>
+      <w:r>
+        <w:rPr>
+          <w:sz w:val="24"/>
+          <w:szCs w:val="24"/>
+        </w:rPr>
+        <w:t>,</w:t>
+      </w:r>
+      <w:r>
+        <w:rPr>
+          <w:sz w:val="24"/>
+          <w:szCs w:val="24"/>
+        </w:rPr>
+        <w:t xml:space="preserve"> ott egy alfejezetet nyitva részletezem az új komponenst.</w:t>
+      </w:r>
+    </w:p>
+    <w:p>
+      <w:pPr>
+        <w:spacing w:line="360" w:lineRule="auto"/>
+        <w:jc w:val="both"/>
+        <w:rPr>
+          <w:sz w:val="24"/>
+          <w:szCs w:val="24"/>
+        </w:rPr>
+      </w:pPr>
+    </w:p>
+    <w:p>
+      <w:pPr>
+        <w:pStyle w:val="Cmsor4"/>
+      </w:pPr>
+      <w:bookmarkStart w:id="68" w:name="_Toc136207343"/>
       <w:r>
         <w:t>4</w:t>
       </w:r>
       <w:r>
-        <w:t xml:space="preserve"> </w:t>
-      </w:r>
-      <w:r>
-        <w:t>Komponensek</w:t>
-      </w:r>
-      <w:bookmarkEnd w:id="67"/>
-    </w:p>
-    <w:p>
-      <w:pPr>
-        <w:spacing w:line="360" w:lineRule="auto"/>
-        <w:jc w:val="both"/>
-        <w:rPr>
-          <w:sz w:val="24"/>
-          <w:szCs w:val="24"/>
-        </w:rPr>
-      </w:pPr>
-      <w:r>
-        <w:rPr>
-          <w:sz w:val="24"/>
-          <w:szCs w:val="24"/>
-        </w:rPr>
-        <w:t xml:space="preserve">A komponenseim az </w:t>
-      </w:r>
-      <w:proofErr w:type="spellStart"/>
-      <w:r>
-        <w:rPr>
-          <w:sz w:val="24"/>
-          <w:szCs w:val="24"/>
-        </w:rPr>
-        <w:t>src</w:t>
-      </w:r>
-      <w:proofErr w:type="spellEnd"/>
-      <w:r>
-        <w:rPr>
-          <w:sz w:val="24"/>
-          <w:szCs w:val="24"/>
-        </w:rPr>
-        <w:t>/</w:t>
-      </w:r>
-      <w:proofErr w:type="spellStart"/>
-      <w:r>
-        <w:rPr>
-          <w:sz w:val="24"/>
-          <w:szCs w:val="24"/>
-        </w:rPr>
-        <w:t>components</w:t>
-      </w:r>
-      <w:proofErr w:type="spellEnd"/>
-      <w:r>
-        <w:rPr>
-          <w:sz w:val="24"/>
-          <w:szCs w:val="24"/>
-        </w:rPr>
-        <w:t xml:space="preserve"> mappában találhatóak meg. A következőkben az előző fejezetben említett fő komponenseken mennék végig sorban. Ahol kisebb részre kellett bontani egy elemet és új komponenst létrehozni neki ott egy alfejezetet nyitva részletezem az új komponenst.</w:t>
-      </w:r>
-    </w:p>
-    <w:p>
-      <w:pPr>
-        <w:spacing w:line="360" w:lineRule="auto"/>
-        <w:jc w:val="both"/>
-        <w:rPr>
-          <w:sz w:val="24"/>
-          <w:szCs w:val="24"/>
-        </w:rPr>
-      </w:pPr>
-    </w:p>
-    <w:p>
-      <w:pPr>
-        <w:pStyle w:val="Cmsor4"/>
-      </w:pPr>
-      <w:bookmarkStart w:id="68" w:name="_Toc136207343"/>
-      <w:r>
-        <w:t>4</w:t>
-      </w:r>
-      <w:r>
         <w:t>.</w:t>
       </w:r>
       <w:r>
-        <w:t>5.</w:t>
-      </w:r>
-      <w:r>
-        <w:t>4</w:t>
-      </w:r>
-      <w:r>
-        <w:t>.</w:t>
-      </w:r>
-      <w:r>
-        <w:t>1</w:t>
-      </w:r>
-      <w:r>
-        <w:t xml:space="preserve"> </w:t>
+        <w:t xml:space="preserve">5.4.1 </w:t>
       </w:r>
       <w:proofErr w:type="spellStart"/>
       <w:r>
@@ -21507,7 +21059,6 @@
         <w:t xml:space="preserve">-ban először is lefuttatunk egy </w:t>
       </w:r>
       <w:proofErr w:type="spellStart"/>
-      <w:proofErr w:type="gramStart"/>
       <w:r>
         <w:rPr>
           <w:sz w:val="24"/>
@@ -21516,7 +21067,6 @@
         <w:t>useEffect-et</w:t>
       </w:r>
       <w:proofErr w:type="spellEnd"/>
-      <w:proofErr w:type="gramEnd"/>
       <w:r>
         <w:rPr>
           <w:sz w:val="24"/>
@@ -21859,23 +21409,7 @@
           <w:sz w:val="24"/>
           <w:szCs w:val="24"/>
         </w:rPr>
-        <w:t xml:space="preserve"> komponenst </w:t>
-      </w:r>
-      <w:proofErr w:type="gramStart"/>
-      <w:r>
-        <w:rPr>
-          <w:sz w:val="24"/>
-          <w:szCs w:val="24"/>
-        </w:rPr>
-        <w:t>is</w:t>
-      </w:r>
-      <w:proofErr w:type="gramEnd"/>
-      <w:r>
-        <w:rPr>
-          <w:sz w:val="24"/>
-          <w:szCs w:val="24"/>
-        </w:rPr>
-        <w:t xml:space="preserve"> ami kicsit másfajta logikát használ.</w:t>
+        <w:t xml:space="preserve"> komponenst is ami kicsit másfajta logikát használ.</w:t>
       </w:r>
     </w:p>
     <w:p>
@@ -21900,68 +21434,134 @@
         <w:t>.</w:t>
       </w:r>
       <w:r>
+        <w:t xml:space="preserve">5.4.2 </w:t>
+      </w:r>
+      <w:proofErr w:type="spellStart"/>
+      <w:r>
+        <w:t>FollowedPlaylists</w:t>
+      </w:r>
+      <w:bookmarkEnd w:id="69"/>
+      <w:proofErr w:type="spellEnd"/>
+    </w:p>
+    <w:p>
+      <w:pPr>
+        <w:spacing w:line="360" w:lineRule="auto"/>
+        <w:jc w:val="both"/>
+        <w:rPr>
+          <w:sz w:val="24"/>
+          <w:szCs w:val="24"/>
+        </w:rPr>
+      </w:pPr>
+      <w:r>
+        <w:rPr>
+          <w:sz w:val="24"/>
+          <w:szCs w:val="24"/>
+        </w:rPr>
+        <w:t xml:space="preserve">Ez a komponens egy </w:t>
+      </w:r>
+      <w:proofErr w:type="spellStart"/>
+      <w:r>
+        <w:rPr>
+          <w:sz w:val="24"/>
+          <w:szCs w:val="24"/>
+        </w:rPr>
+        <w:t>tRPC</w:t>
+      </w:r>
+      <w:proofErr w:type="spellEnd"/>
+      <w:r>
+        <w:rPr>
+          <w:sz w:val="24"/>
+          <w:szCs w:val="24"/>
+        </w:rPr>
+        <w:t xml:space="preserve"> </w:t>
+      </w:r>
+      <w:proofErr w:type="spellStart"/>
+      <w:r>
+        <w:rPr>
+          <w:sz w:val="24"/>
+          <w:szCs w:val="24"/>
+        </w:rPr>
+        <w:t>query</w:t>
+      </w:r>
+      <w:proofErr w:type="spellEnd"/>
+      <w:r>
+        <w:rPr>
+          <w:sz w:val="24"/>
+          <w:szCs w:val="24"/>
+        </w:rPr>
+        <w:t xml:space="preserve"> segítségével betölti az adatbázisból a felhasználó bekövetett lejátszási listáit, majd hasonló formátumba megjeleníti őket a </w:t>
+      </w:r>
+      <w:proofErr w:type="spellStart"/>
+      <w:r>
+        <w:rPr>
+          <w:sz w:val="24"/>
+          <w:szCs w:val="24"/>
+        </w:rPr>
+        <w:t>Sidebar</w:t>
+      </w:r>
+      <w:proofErr w:type="spellEnd"/>
+      <w:r>
+        <w:rPr>
+          <w:sz w:val="24"/>
+          <w:szCs w:val="24"/>
+        </w:rPr>
+        <w:t xml:space="preserve"> komponensen belül.</w:t>
+      </w:r>
+      <w:r>
+        <w:rPr>
+          <w:sz w:val="24"/>
+          <w:szCs w:val="24"/>
+        </w:rPr>
+        <w:t xml:space="preserve"> Ha nincs még követett listája a felhasználónak, akkor egyszerűen nem jelenít itt meg semmit.</w:t>
+      </w:r>
+    </w:p>
+    <w:p>
+      <w:pPr>
+        <w:spacing w:line="360" w:lineRule="auto"/>
+        <w:jc w:val="both"/>
+        <w:rPr>
+          <w:sz w:val="24"/>
+          <w:szCs w:val="24"/>
+        </w:rPr>
+      </w:pPr>
+    </w:p>
+    <w:p>
+      <w:pPr>
+        <w:pStyle w:val="Cmsor4"/>
+      </w:pPr>
+      <w:bookmarkStart w:id="70" w:name="_Toc136207345"/>
+      <w:r>
+        <w:t>4</w:t>
+      </w:r>
+      <w:r>
+        <w:t>.</w:t>
+      </w:r>
+      <w:r>
         <w:t>5.4.</w:t>
       </w:r>
       <w:r>
-        <w:t>2</w:t>
-      </w:r>
-      <w:r>
-        <w:t xml:space="preserve"> </w:t>
-      </w:r>
-      <w:proofErr w:type="spellStart"/>
-      <w:r>
-        <w:t>FollowedPlaylists</w:t>
-      </w:r>
-      <w:bookmarkEnd w:id="69"/>
-      <w:proofErr w:type="spellEnd"/>
-    </w:p>
-    <w:p>
-      <w:pPr>
-        <w:spacing w:line="360" w:lineRule="auto"/>
-        <w:jc w:val="both"/>
-        <w:rPr>
-          <w:sz w:val="24"/>
-          <w:szCs w:val="24"/>
-        </w:rPr>
-      </w:pPr>
-      <w:r>
-        <w:rPr>
-          <w:sz w:val="24"/>
-          <w:szCs w:val="24"/>
-        </w:rPr>
-        <w:t xml:space="preserve">Ez a komponens egy </w:t>
-      </w:r>
-      <w:proofErr w:type="spellStart"/>
-      <w:r>
-        <w:rPr>
-          <w:sz w:val="24"/>
-          <w:szCs w:val="24"/>
-        </w:rPr>
-        <w:t>tRPC</w:t>
-      </w:r>
-      <w:proofErr w:type="spellEnd"/>
-      <w:r>
-        <w:rPr>
-          <w:sz w:val="24"/>
-          <w:szCs w:val="24"/>
-        </w:rPr>
-        <w:t xml:space="preserve"> </w:t>
-      </w:r>
-      <w:proofErr w:type="spellStart"/>
-      <w:r>
-        <w:rPr>
-          <w:sz w:val="24"/>
-          <w:szCs w:val="24"/>
-        </w:rPr>
-        <w:t>query</w:t>
-      </w:r>
-      <w:proofErr w:type="spellEnd"/>
-      <w:r>
-        <w:rPr>
-          <w:sz w:val="24"/>
-          <w:szCs w:val="24"/>
-        </w:rPr>
-        <w:t xml:space="preserve"> segítségével betölti az adatbázisból a felhasználó bekövetett lejátszási listáit, majd hasonló formátumba megjeleníti őket a </w:t>
+        <w:t>3</w:t>
+      </w:r>
+      <w:r>
+        <w:t xml:space="preserve"> Center</w:t>
+      </w:r>
+      <w:bookmarkEnd w:id="70"/>
+    </w:p>
+    <w:p>
+      <w:pPr>
+        <w:spacing w:line="360" w:lineRule="auto"/>
+        <w:jc w:val="both"/>
+        <w:rPr>
+          <w:sz w:val="24"/>
+          <w:szCs w:val="24"/>
+        </w:rPr>
+      </w:pPr>
+      <w:r>
+        <w:rPr>
+          <w:sz w:val="24"/>
+          <w:szCs w:val="24"/>
+        </w:rPr>
+        <w:t xml:space="preserve">Itt a </w:t>
       </w:r>
       <w:proofErr w:type="spellStart"/>
       <w:r>
@@ -21977,81 +21577,6 @@
           <w:sz w:val="24"/>
           <w:szCs w:val="24"/>
         </w:rPr>
-        <w:t xml:space="preserve"> komponensen belül.</w:t>
-      </w:r>
-      <w:r>
-        <w:rPr>
-          <w:sz w:val="24"/>
-          <w:szCs w:val="24"/>
-        </w:rPr>
-        <w:t xml:space="preserve"> Ha nincs még követett listája a felhasználónak, akkor egyszerűen nem jelenít itt meg semmit.</w:t>
-      </w:r>
-    </w:p>
-    <w:p>
-      <w:pPr>
-        <w:spacing w:line="360" w:lineRule="auto"/>
-        <w:jc w:val="both"/>
-        <w:rPr>
-          <w:sz w:val="24"/>
-          <w:szCs w:val="24"/>
-        </w:rPr>
-      </w:pPr>
-    </w:p>
-    <w:p>
-      <w:pPr>
-        <w:pStyle w:val="Cmsor4"/>
-      </w:pPr>
-      <w:bookmarkStart w:id="70" w:name="_Toc136207345"/>
-      <w:r>
-        <w:t>4</w:t>
-      </w:r>
-      <w:r>
-        <w:t>.</w:t>
-      </w:r>
-      <w:r>
-        <w:t>5.4.</w:t>
-      </w:r>
-      <w:r>
-        <w:t>3</w:t>
-      </w:r>
-      <w:r>
-        <w:t xml:space="preserve"> </w:t>
-      </w:r>
-      <w:r>
-        <w:t>Center</w:t>
-      </w:r>
-      <w:bookmarkEnd w:id="70"/>
-    </w:p>
-    <w:p>
-      <w:pPr>
-        <w:spacing w:line="360" w:lineRule="auto"/>
-        <w:jc w:val="both"/>
-        <w:rPr>
-          <w:sz w:val="24"/>
-          <w:szCs w:val="24"/>
-        </w:rPr>
-      </w:pPr>
-      <w:r>
-        <w:rPr>
-          <w:sz w:val="24"/>
-          <w:szCs w:val="24"/>
-        </w:rPr>
-        <w:t xml:space="preserve">Itt a </w:t>
-      </w:r>
-      <w:proofErr w:type="spellStart"/>
-      <w:r>
-        <w:rPr>
-          <w:sz w:val="24"/>
-          <w:szCs w:val="24"/>
-        </w:rPr>
-        <w:t>Sidebar</w:t>
-      </w:r>
-      <w:proofErr w:type="spellEnd"/>
-      <w:r>
-        <w:rPr>
-          <w:sz w:val="24"/>
-          <w:szCs w:val="24"/>
-        </w:rPr>
         <w:t xml:space="preserve">-ban elmentett </w:t>
       </w:r>
       <w:proofErr w:type="spellStart"/>
@@ -22068,7 +21593,35 @@
           <w:sz w:val="24"/>
           <w:szCs w:val="24"/>
         </w:rPr>
-        <w:t xml:space="preserve"> segítségével kérünk részletes adatot a kiválasztott lejátszási listáról, majd ezt is elmentjük egy másik </w:t>
+        <w:t xml:space="preserve"> segítségével </w:t>
+      </w:r>
+      <w:r>
+        <w:rPr>
+          <w:sz w:val="24"/>
+          <w:szCs w:val="24"/>
+        </w:rPr>
+        <w:t>kérek</w:t>
+      </w:r>
+      <w:r>
+        <w:rPr>
+          <w:sz w:val="24"/>
+          <w:szCs w:val="24"/>
+        </w:rPr>
+        <w:t xml:space="preserve"> részletes adatot a kiválasztott lejátszási listáról, majd ezt is </w:t>
+      </w:r>
+      <w:r>
+        <w:rPr>
+          <w:sz w:val="24"/>
+          <w:szCs w:val="24"/>
+        </w:rPr>
+        <w:t>elmentem</w:t>
+      </w:r>
+      <w:r>
+        <w:rPr>
+          <w:sz w:val="24"/>
+          <w:szCs w:val="24"/>
+        </w:rPr>
+        <w:t xml:space="preserve"> egy másik </w:t>
       </w:r>
       <w:proofErr w:type="spellStart"/>
       <w:r>
@@ -22084,7 +21637,35 @@
           <w:sz w:val="24"/>
           <w:szCs w:val="24"/>
         </w:rPr>
-        <w:t>-be. Emellett egy listából random kiválasztunk egy színt, amivel a hátteret állítjuk be.</w:t>
+        <w:t xml:space="preserve">-be. Emellett egy listából random </w:t>
+      </w:r>
+      <w:r>
+        <w:rPr>
+          <w:sz w:val="24"/>
+          <w:szCs w:val="24"/>
+        </w:rPr>
+        <w:t>kiválasztok</w:t>
+      </w:r>
+      <w:r>
+        <w:rPr>
+          <w:sz w:val="24"/>
+          <w:szCs w:val="24"/>
+        </w:rPr>
+        <w:t xml:space="preserve"> egy színt, amivel a hátteret </w:t>
+      </w:r>
+      <w:r>
+        <w:rPr>
+          <w:sz w:val="24"/>
+          <w:szCs w:val="24"/>
+        </w:rPr>
+        <w:t>állítom</w:t>
+      </w:r>
+      <w:r>
+        <w:rPr>
+          <w:sz w:val="24"/>
+          <w:szCs w:val="24"/>
+        </w:rPr>
+        <w:t xml:space="preserve"> be.</w:t>
       </w:r>
     </w:p>
     <w:p>
@@ -22498,24 +22079,52 @@
           <w:sz w:val="24"/>
           <w:szCs w:val="24"/>
         </w:rPr>
-        <w:t>-el ellenőrzöm és döntöm el melyiket mutatom.</w:t>
-      </w:r>
-    </w:p>
-    <w:p>
-      <w:pPr>
-        <w:spacing w:line="360" w:lineRule="auto"/>
-        <w:jc w:val="both"/>
-        <w:rPr>
-          <w:sz w:val="24"/>
-          <w:szCs w:val="24"/>
-        </w:rPr>
-      </w:pPr>
-      <w:r>
-        <w:rPr>
-          <w:sz w:val="24"/>
-          <w:szCs w:val="24"/>
-        </w:rPr>
-        <w:t>A komponens egy szövegdobozt jelenít meg, amiben a szöveg vagy a nincs prémium hibára hivatkozik, vagy ha ez nem áll fent, akkor a nincs aktív eszköz hibára. A komponens jobb oldalán megjelenik egy ’X’ ikon amire rákattintva eltűnik az üzenet.</w:t>
+        <w:t>-</w:t>
+      </w:r>
+      <w:r>
+        <w:rPr>
+          <w:sz w:val="24"/>
+          <w:szCs w:val="24"/>
+        </w:rPr>
+        <w:t>t</w:t>
+      </w:r>
+      <w:r>
+        <w:rPr>
+          <w:sz w:val="24"/>
+          <w:szCs w:val="24"/>
+        </w:rPr>
+        <w:t>el ellenőrzöm és döntöm el melyiket mutatom.</w:t>
+      </w:r>
+    </w:p>
+    <w:p>
+      <w:pPr>
+        <w:spacing w:line="360" w:lineRule="auto"/>
+        <w:jc w:val="both"/>
+        <w:rPr>
+          <w:sz w:val="24"/>
+          <w:szCs w:val="24"/>
+        </w:rPr>
+      </w:pPr>
+      <w:r>
+        <w:rPr>
+          <w:sz w:val="24"/>
+          <w:szCs w:val="24"/>
+        </w:rPr>
+        <w:t>A komponens egy szövegdobozt jelenít meg, amiben a szöveg vagy a nincs prémium hibára hivatkozik, vagy ha ez nem áll fent, akkor a nincs aktív eszköz hibára. A komponens jobb oldalán megjelenik egy ’X’ ikon</w:t>
+      </w:r>
+      <w:r>
+        <w:rPr>
+          <w:sz w:val="24"/>
+          <w:szCs w:val="24"/>
+        </w:rPr>
+        <w:t>,</w:t>
+      </w:r>
+      <w:r>
+        <w:rPr>
+          <w:sz w:val="24"/>
+          <w:szCs w:val="24"/>
+        </w:rPr>
+        <w:t xml:space="preserve"> amire rákattintva eltűnik az üzenet.</w:t>
       </w:r>
     </w:p>
     <w:p>
@@ -22772,7 +22381,6 @@
         <w:t xml:space="preserve"> </w:t>
       </w:r>
       <w:proofErr w:type="spellStart"/>
-      <w:proofErr w:type="gramStart"/>
       <w:r>
         <w:rPr>
           <w:sz w:val="24"/>
@@ -22781,7 +22389,6 @@
         <w:t>event-et</w:t>
       </w:r>
       <w:proofErr w:type="spellEnd"/>
-      <w:proofErr w:type="gramEnd"/>
       <w:r>
         <w:rPr>
           <w:sz w:val="24"/>
@@ -23137,7 +22744,28 @@
           <w:sz w:val="24"/>
           <w:szCs w:val="24"/>
         </w:rPr>
-        <w:t xml:space="preserve"> beállítja a </w:t>
+        <w:t>vel</w:t>
+      </w:r>
+      <w:r>
+        <w:rPr>
+          <w:sz w:val="24"/>
+          <w:szCs w:val="24"/>
+        </w:rPr>
+        <w:t xml:space="preserve"> beállít</w:t>
+      </w:r>
+      <w:r>
+        <w:rPr>
+          <w:sz w:val="24"/>
+          <w:szCs w:val="24"/>
+        </w:rPr>
+        <w:t>om</w:t>
+      </w:r>
+      <w:r>
+        <w:rPr>
+          <w:sz w:val="24"/>
+          <w:szCs w:val="24"/>
+        </w:rPr>
+        <w:t xml:space="preserve"> a </w:t>
       </w:r>
       <w:proofErr w:type="spellStart"/>
       <w:r>
@@ -23298,7 +22926,23 @@
           <w:sz w:val="24"/>
           <w:szCs w:val="24"/>
         </w:rPr>
-        <w:t xml:space="preserve"> ágban állítjuk be a </w:t>
+        <w:t xml:space="preserve"> ágban </w:t>
+      </w:r>
+      <w:proofErr w:type="spellStart"/>
+      <w:r>
+        <w:rPr>
+          <w:sz w:val="24"/>
+          <w:szCs w:val="24"/>
+        </w:rPr>
+        <w:t>allítom</w:t>
+      </w:r>
+      <w:proofErr w:type="spellEnd"/>
+      <w:r>
+        <w:rPr>
+          <w:sz w:val="24"/>
+          <w:szCs w:val="24"/>
+        </w:rPr>
+        <w:t xml:space="preserve"> be a </w:t>
       </w:r>
       <w:proofErr w:type="spellStart"/>
       <w:r>
@@ -23339,139 +22983,200 @@
         <w:t>.</w:t>
       </w:r>
       <w:r>
-        <w:t>5.4.</w:t>
-      </w:r>
-      <w:r>
-        <w:t>8</w:t>
-      </w:r>
-      <w:r>
+        <w:t xml:space="preserve">5.4.8 </w:t>
+      </w:r>
+      <w:proofErr w:type="spellStart"/>
+      <w:r>
+        <w:t>Recommend</w:t>
+      </w:r>
+      <w:bookmarkEnd w:id="75"/>
+      <w:proofErr w:type="spellEnd"/>
+    </w:p>
+    <w:p>
+      <w:pPr>
+        <w:spacing w:line="360" w:lineRule="auto"/>
+        <w:jc w:val="both"/>
+        <w:rPr>
+          <w:sz w:val="24"/>
+          <w:szCs w:val="24"/>
+        </w:rPr>
+      </w:pPr>
+      <w:r>
+        <w:rPr>
+          <w:sz w:val="24"/>
+          <w:szCs w:val="24"/>
+        </w:rPr>
+        <w:t xml:space="preserve">Ez a komponens nagyon hasonló a </w:t>
+      </w:r>
+      <w:proofErr w:type="spellStart"/>
+      <w:r>
+        <w:rPr>
+          <w:sz w:val="24"/>
+          <w:szCs w:val="24"/>
+        </w:rPr>
+        <w:t>Sidebar</w:t>
+      </w:r>
+      <w:proofErr w:type="spellEnd"/>
+      <w:r>
+        <w:rPr>
+          <w:sz w:val="24"/>
+          <w:szCs w:val="24"/>
+        </w:rPr>
+        <w:t xml:space="preserve"> komponenshez. Itt is </w:t>
+      </w:r>
+      <w:r>
+        <w:rPr>
+          <w:sz w:val="24"/>
+          <w:szCs w:val="24"/>
+        </w:rPr>
+        <w:t>lekérem</w:t>
+      </w:r>
+      <w:r>
+        <w:rPr>
+          <w:sz w:val="24"/>
+          <w:szCs w:val="24"/>
+        </w:rPr>
+        <w:t xml:space="preserve"> a </w:t>
+      </w:r>
+      <w:proofErr w:type="spellStart"/>
+      <w:r>
+        <w:rPr>
+          <w:sz w:val="24"/>
+          <w:szCs w:val="24"/>
+        </w:rPr>
+        <w:t>playlisteket</w:t>
+      </w:r>
+      <w:proofErr w:type="spellEnd"/>
+      <w:r>
+        <w:rPr>
+          <w:sz w:val="24"/>
+          <w:szCs w:val="24"/>
+        </w:rPr>
+        <w:t xml:space="preserve"> a </w:t>
+      </w:r>
+      <w:proofErr w:type="spellStart"/>
+      <w:r>
+        <w:rPr>
+          <w:sz w:val="24"/>
+          <w:szCs w:val="24"/>
+        </w:rPr>
+        <w:t>Spotify-tól</w:t>
+      </w:r>
+      <w:proofErr w:type="spellEnd"/>
+      <w:r>
+        <w:rPr>
+          <w:sz w:val="24"/>
+          <w:szCs w:val="24"/>
+        </w:rPr>
+        <w:t>,</w:t>
+      </w:r>
+      <w:r>
+        <w:rPr>
+          <w:sz w:val="24"/>
+          <w:szCs w:val="24"/>
+        </w:rPr>
+        <w:t xml:space="preserve"> amik nem a felhasználóhoz tartoznak, majd </w:t>
+      </w:r>
+      <w:r>
+        <w:rPr>
+          <w:sz w:val="24"/>
+          <w:szCs w:val="24"/>
+        </w:rPr>
+        <w:t>elmentem</w:t>
+      </w:r>
+      <w:r>
+        <w:rPr>
+          <w:sz w:val="24"/>
+          <w:szCs w:val="24"/>
+        </w:rPr>
+        <w:t xml:space="preserve"> őket az adatbázisba, és </w:t>
+      </w:r>
+      <w:r>
+        <w:rPr>
+          <w:sz w:val="24"/>
+          <w:szCs w:val="24"/>
+        </w:rPr>
+        <w:t>megjelenítem</w:t>
+      </w:r>
+      <w:r>
+        <w:rPr>
+          <w:sz w:val="24"/>
+          <w:szCs w:val="24"/>
+        </w:rPr>
+        <w:t xml:space="preserve"> őket a </w:t>
+      </w:r>
+      <w:proofErr w:type="spellStart"/>
+      <w:r>
+        <w:rPr>
+          <w:sz w:val="24"/>
+          <w:szCs w:val="24"/>
+        </w:rPr>
+        <w:t>Sidebar</w:t>
+      </w:r>
+      <w:proofErr w:type="spellEnd"/>
+      <w:r>
+        <w:rPr>
+          <w:sz w:val="24"/>
+          <w:szCs w:val="24"/>
+        </w:rPr>
+        <w:t>-hoz hasonlóan.</w:t>
+      </w:r>
+    </w:p>
+    <w:p>
+      <w:pPr>
+        <w:spacing w:line="360" w:lineRule="auto"/>
+        <w:jc w:val="both"/>
+        <w:rPr>
+          <w:sz w:val="24"/>
+          <w:szCs w:val="24"/>
+        </w:rPr>
+      </w:pPr>
+      <w:r>
+        <w:rPr>
+          <w:sz w:val="24"/>
+          <w:szCs w:val="24"/>
+        </w:rPr>
+        <w:t>Rájuk k</w:t>
+      </w:r>
+      <w:r>
+        <w:rPr>
+          <w:sz w:val="24"/>
+          <w:szCs w:val="24"/>
+        </w:rPr>
+        <w:t xml:space="preserve">attintva </w:t>
+      </w:r>
+      <w:r>
+        <w:rPr>
+          <w:sz w:val="24"/>
+          <w:szCs w:val="24"/>
+        </w:rPr>
+        <w:t>átállítom</w:t>
+      </w:r>
+      <w:r>
+        <w:rPr>
+          <w:sz w:val="24"/>
+          <w:szCs w:val="24"/>
+        </w:rPr>
+        <w:t xml:space="preserve"> a </w:t>
+      </w:r>
+      <w:proofErr w:type="spellStart"/>
+      <w:r>
+        <w:rPr>
+          <w:sz w:val="24"/>
+          <w:szCs w:val="24"/>
+        </w:rPr>
+        <w:t>playlistId</w:t>
+      </w:r>
+      <w:proofErr w:type="spellEnd"/>
+      <w:r>
+        <w:rPr>
+          <w:sz w:val="24"/>
+          <w:szCs w:val="24"/>
+        </w:rPr>
         <w:t xml:space="preserve"> </w:t>
       </w:r>
       <w:proofErr w:type="spellStart"/>
       <w:r>
-        <w:t>Recommend</w:t>
-      </w:r>
-      <w:bookmarkEnd w:id="75"/>
-      <w:proofErr w:type="spellEnd"/>
-    </w:p>
-    <w:p>
-      <w:pPr>
-        <w:spacing w:line="360" w:lineRule="auto"/>
-        <w:jc w:val="both"/>
-        <w:rPr>
-          <w:sz w:val="24"/>
-          <w:szCs w:val="24"/>
-        </w:rPr>
-      </w:pPr>
-      <w:r>
-        <w:rPr>
-          <w:sz w:val="24"/>
-          <w:szCs w:val="24"/>
-        </w:rPr>
-        <w:t xml:space="preserve">Ez a komponens nagyon hasonló a </w:t>
-      </w:r>
-      <w:proofErr w:type="spellStart"/>
-      <w:r>
-        <w:rPr>
-          <w:sz w:val="24"/>
-          <w:szCs w:val="24"/>
-        </w:rPr>
-        <w:t>Sidebar</w:t>
-      </w:r>
-      <w:proofErr w:type="spellEnd"/>
-      <w:r>
-        <w:rPr>
-          <w:sz w:val="24"/>
-          <w:szCs w:val="24"/>
-        </w:rPr>
-        <w:t xml:space="preserve"> komponenshez. Itt is lekérjük a </w:t>
-      </w:r>
-      <w:proofErr w:type="spellStart"/>
-      <w:r>
-        <w:rPr>
-          <w:sz w:val="24"/>
-          <w:szCs w:val="24"/>
-        </w:rPr>
-        <w:t>playlisteket</w:t>
-      </w:r>
-      <w:proofErr w:type="spellEnd"/>
-      <w:r>
-        <w:rPr>
-          <w:sz w:val="24"/>
-          <w:szCs w:val="24"/>
-        </w:rPr>
-        <w:t xml:space="preserve"> a </w:t>
-      </w:r>
-      <w:proofErr w:type="spellStart"/>
-      <w:proofErr w:type="gramStart"/>
-      <w:r>
-        <w:rPr>
-          <w:sz w:val="24"/>
-          <w:szCs w:val="24"/>
-        </w:rPr>
-        <w:t>Spotify-tól</w:t>
-      </w:r>
-      <w:proofErr w:type="spellEnd"/>
-      <w:proofErr w:type="gramEnd"/>
-      <w:r>
-        <w:rPr>
-          <w:sz w:val="24"/>
-          <w:szCs w:val="24"/>
-        </w:rPr>
-        <w:t xml:space="preserve"> amik nem a felhasználóhoz tartoznak, majd elmentjük őket az adatbázisba, és megjelenítjük őket a </w:t>
-      </w:r>
-      <w:proofErr w:type="spellStart"/>
-      <w:r>
-        <w:rPr>
-          <w:sz w:val="24"/>
-          <w:szCs w:val="24"/>
-        </w:rPr>
-        <w:t>Sidebar</w:t>
-      </w:r>
-      <w:proofErr w:type="spellEnd"/>
-      <w:r>
-        <w:rPr>
-          <w:sz w:val="24"/>
-          <w:szCs w:val="24"/>
-        </w:rPr>
-        <w:t>-hoz hasonlóan.</w:t>
-      </w:r>
-    </w:p>
-    <w:p>
-      <w:pPr>
-        <w:spacing w:line="360" w:lineRule="auto"/>
-        <w:jc w:val="both"/>
-        <w:rPr>
-          <w:sz w:val="24"/>
-          <w:szCs w:val="24"/>
-        </w:rPr>
-      </w:pPr>
-      <w:r>
-        <w:rPr>
-          <w:sz w:val="24"/>
-          <w:szCs w:val="24"/>
-        </w:rPr>
-        <w:t xml:space="preserve">Kattintva rájuk átállítjuk a </w:t>
-      </w:r>
-      <w:proofErr w:type="spellStart"/>
-      <w:r>
-        <w:rPr>
-          <w:sz w:val="24"/>
-          <w:szCs w:val="24"/>
-        </w:rPr>
-        <w:t>playlistId</w:t>
-      </w:r>
-      <w:proofErr w:type="spellEnd"/>
-      <w:r>
-        <w:rPr>
-          <w:sz w:val="24"/>
-          <w:szCs w:val="24"/>
-        </w:rPr>
-        <w:t xml:space="preserve"> </w:t>
-      </w:r>
-      <w:proofErr w:type="spellStart"/>
-      <w:proofErr w:type="gramStart"/>
-      <w:r>
         <w:rPr>
           <w:sz w:val="24"/>
           <w:szCs w:val="24"/>
@@ -23479,7 +23184,6 @@
         <w:t>state-et</w:t>
       </w:r>
       <w:proofErr w:type="spellEnd"/>
-      <w:proofErr w:type="gramEnd"/>
       <w:r>
         <w:rPr>
           <w:sz w:val="24"/>
@@ -23510,13 +23214,7 @@
         <w:t>.</w:t>
       </w:r>
       <w:r>
-        <w:t>5.4.</w:t>
-      </w:r>
-      <w:r>
-        <w:t>9</w:t>
-      </w:r>
-      <w:r>
-        <w:t xml:space="preserve"> </w:t>
+        <w:t xml:space="preserve">5.4.9 </w:t>
       </w:r>
       <w:proofErr w:type="spellStart"/>
       <w:r>
@@ -23539,7 +23237,49 @@
           <w:sz w:val="24"/>
           <w:szCs w:val="24"/>
         </w:rPr>
-        <w:t xml:space="preserve">Ebben a komponensben van a lejátszó vezérlő és mögöttes logikája. Először is az oldal betöltésénél lefut egy </w:t>
+        <w:t xml:space="preserve">Ebben a komponensben </w:t>
+      </w:r>
+      <w:r>
+        <w:rPr>
+          <w:sz w:val="24"/>
+          <w:szCs w:val="24"/>
+        </w:rPr>
+        <w:t>helyezem el</w:t>
+      </w:r>
+      <w:r>
+        <w:rPr>
+          <w:sz w:val="24"/>
+          <w:szCs w:val="24"/>
+        </w:rPr>
+        <w:t xml:space="preserve"> a lejátszó vezérlő</w:t>
+      </w:r>
+      <w:r>
+        <w:rPr>
+          <w:sz w:val="24"/>
+          <w:szCs w:val="24"/>
+        </w:rPr>
+        <w:t>t</w:t>
+      </w:r>
+      <w:r>
+        <w:rPr>
+          <w:sz w:val="24"/>
+          <w:szCs w:val="24"/>
+        </w:rPr>
+        <w:t xml:space="preserve"> és mögöttes logikáj</w:t>
+      </w:r>
+      <w:r>
+        <w:rPr>
+          <w:sz w:val="24"/>
+          <w:szCs w:val="24"/>
+        </w:rPr>
+        <w:t>át</w:t>
+      </w:r>
+      <w:r>
+        <w:rPr>
+          <w:sz w:val="24"/>
+          <w:szCs w:val="24"/>
+        </w:rPr>
+        <w:t xml:space="preserve">. Először is az oldal betöltésénél lefut egy </w:t>
       </w:r>
       <w:proofErr w:type="spellStart"/>
       <w:r>
@@ -23585,6 +23325,7 @@
       </w:pPr>
       <w:r>
         <w:rPr>
+          <w:noProof/>
           <w:sz w:val="24"/>
           <w:szCs w:val="24"/>
         </w:rPr>
@@ -23772,7 +23513,35 @@
           <w:sz w:val="24"/>
           <w:szCs w:val="24"/>
         </w:rPr>
-        <w:t xml:space="preserve"> és lekezeli, ha valami hiba lép fel, így egyből tudjuk, ha nincs prémiuma a felhasználónak, vagy nincs aktív lejátszója. Így megtudjuk jeleníteni az információs dobozban a hibákat a </w:t>
+        <w:t xml:space="preserve"> és lekezeli, ha valami hiba lép fel, így egyből tu</w:t>
+      </w:r>
+      <w:r>
+        <w:rPr>
+          <w:sz w:val="24"/>
+          <w:szCs w:val="24"/>
+        </w:rPr>
+        <w:t>dom</w:t>
+      </w:r>
+      <w:r>
+        <w:rPr>
+          <w:sz w:val="24"/>
+          <w:szCs w:val="24"/>
+        </w:rPr>
+        <w:t>, ha nincs prémiuma a felhasználónak, vagy nincs aktív lejátszója. Így meg</w:t>
+      </w:r>
+      <w:r>
+        <w:rPr>
+          <w:sz w:val="24"/>
+          <w:szCs w:val="24"/>
+        </w:rPr>
+        <w:t xml:space="preserve"> tudom</w:t>
+      </w:r>
+      <w:r>
+        <w:rPr>
+          <w:sz w:val="24"/>
+          <w:szCs w:val="24"/>
+        </w:rPr>
+        <w:t xml:space="preserve"> jeleníteni az információs dobozban a hibákat a </w:t>
       </w:r>
       <w:proofErr w:type="spellStart"/>
       <w:r>
@@ -23805,7 +23574,35 @@
           <w:sz w:val="24"/>
           <w:szCs w:val="24"/>
         </w:rPr>
-        <w:t xml:space="preserve">Ha nincs hiba akkor beállítja a beállítja a kapott adatokra a következő (28.) ábrán lévő </w:t>
+        <w:t>Ha nincs hiba</w:t>
+      </w:r>
+      <w:r>
+        <w:rPr>
+          <w:sz w:val="24"/>
+          <w:szCs w:val="24"/>
+        </w:rPr>
+        <w:t>,</w:t>
+      </w:r>
+      <w:r>
+        <w:rPr>
+          <w:sz w:val="24"/>
+          <w:szCs w:val="24"/>
+        </w:rPr>
+        <w:t xml:space="preserve"> akkor beállít</w:t>
+      </w:r>
+      <w:r>
+        <w:rPr>
+          <w:sz w:val="24"/>
+          <w:szCs w:val="24"/>
+        </w:rPr>
+        <w:t>om</w:t>
+      </w:r>
+      <w:r>
+        <w:rPr>
+          <w:sz w:val="24"/>
+          <w:szCs w:val="24"/>
+        </w:rPr>
+        <w:t xml:space="preserve"> a kapott adatokra a következő 28. ábrán lévő </w:t>
       </w:r>
       <w:proofErr w:type="spellStart"/>
       <w:r>
@@ -23851,6 +23648,7 @@
       </w:pPr>
       <w:r>
         <w:rPr>
+          <w:noProof/>
           <w:sz w:val="24"/>
           <w:szCs w:val="24"/>
         </w:rPr>
@@ -24051,6 +23849,7 @@
       </w:pPr>
       <w:r>
         <w:rPr>
+          <w:noProof/>
           <w:sz w:val="24"/>
           <w:szCs w:val="24"/>
         </w:rPr>
@@ -24332,18 +24131,91 @@
       <w:proofErr w:type="spellStart"/>
       <w:r>
         <w:rPr>
-          <w:sz w:val="24"/>
-          <w:szCs w:val="24"/>
-        </w:rPr>
-        <w:t>init</w:t>
-      </w:r>
-      <w:proofErr w:type="spellEnd"/>
-      <w:r>
-        <w:rPr>
-          <w:sz w:val="24"/>
-          <w:szCs w:val="24"/>
-        </w:rPr>
-        <w:t xml:space="preserve"> beállítások ellettek végezve és alapértékek beállítva. Ha volt valami hiba lelett kezelve és üzenet megjelenítve róla. Ezek után kezdődhet az adatok megjelenítése.</w:t>
+          <w:shd w:val="clear" w:color="auto" w:fill="FFFFFF"/>
+        </w:rPr>
+        <w:t>inicializációs</w:t>
+      </w:r>
+      <w:proofErr w:type="spellEnd"/>
+      <w:r>
+        <w:rPr>
+          <w:shd w:val="clear" w:color="auto" w:fill="FFFFFF"/>
+        </w:rPr>
+        <w:t> </w:t>
+      </w:r>
+      <w:r>
+        <w:rPr>
+          <w:sz w:val="24"/>
+          <w:szCs w:val="24"/>
+        </w:rPr>
+        <w:t xml:space="preserve">beállítást </w:t>
+      </w:r>
+      <w:r>
+        <w:rPr>
+          <w:shd w:val="clear" w:color="auto" w:fill="FFFFFF"/>
+        </w:rPr>
+        <w:t>elvégeztem</w:t>
+      </w:r>
+      <w:r>
+        <w:rPr>
+          <w:sz w:val="24"/>
+          <w:szCs w:val="24"/>
+        </w:rPr>
+        <w:t xml:space="preserve"> és alapértékek</w:t>
+      </w:r>
+      <w:r>
+        <w:rPr>
+          <w:sz w:val="24"/>
+          <w:szCs w:val="24"/>
+        </w:rPr>
+        <w:t>et</w:t>
+      </w:r>
+      <w:r>
+        <w:rPr>
+          <w:sz w:val="24"/>
+          <w:szCs w:val="24"/>
+        </w:rPr>
+        <w:t xml:space="preserve"> </w:t>
+      </w:r>
+      <w:r>
+        <w:rPr>
+          <w:shd w:val="clear" w:color="auto" w:fill="FFFFFF"/>
+        </w:rPr>
+        <w:t>beállítottam</w:t>
+      </w:r>
+      <w:r>
+        <w:rPr>
+          <w:sz w:val="24"/>
+          <w:szCs w:val="24"/>
+        </w:rPr>
+        <w:t>. Ha volt valami hiba</w:t>
+      </w:r>
+      <w:r>
+        <w:rPr>
+          <w:sz w:val="24"/>
+          <w:szCs w:val="24"/>
+        </w:rPr>
+        <w:t>,</w:t>
+      </w:r>
+      <w:r>
+        <w:rPr>
+          <w:sz w:val="24"/>
+          <w:szCs w:val="24"/>
+        </w:rPr>
+        <w:t xml:space="preserve"> </w:t>
+      </w:r>
+      <w:r>
+        <w:rPr>
+          <w:sz w:val="24"/>
+          <w:szCs w:val="24"/>
+        </w:rPr>
+        <w:t>akkor azt lekezeltem és üzenetet jelenítettem meg arról</w:t>
+      </w:r>
+      <w:r>
+        <w:rPr>
+          <w:sz w:val="24"/>
+          <w:szCs w:val="24"/>
+        </w:rPr>
+        <w:t>. Ezek után kezdődhet az adatok megjelenítése.</w:t>
       </w:r>
     </w:p>
     <w:p>
@@ -24519,21 +24391,7 @@
           <w:sz w:val="24"/>
           <w:szCs w:val="24"/>
         </w:rPr>
-        <w:t>Nincs ismétlés/List</w:t>
-      </w:r>
-      <w:r>
-        <w:rPr>
-          <w:sz w:val="24"/>
-          <w:szCs w:val="24"/>
-        </w:rPr>
-        <w:t>a</w:t>
-      </w:r>
-      <w:r>
-        <w:rPr>
-          <w:sz w:val="24"/>
-          <w:szCs w:val="24"/>
-        </w:rPr>
-        <w:t xml:space="preserve"> ismétlése/Jelenlegi szám ismétlése</w:t>
+        <w:t>Nincs ismétlés/Lista ismétlése/Jelenlegi szám ismétlése</w:t>
       </w:r>
     </w:p>
     <w:p>
@@ -24730,7 +24588,6 @@
         <w:t xml:space="preserve"> létre lett hozva egy-egy </w:t>
       </w:r>
       <w:proofErr w:type="spellStart"/>
-      <w:proofErr w:type="gramStart"/>
       <w:r>
         <w:rPr>
           <w:sz w:val="24"/>
@@ -24739,7 +24596,6 @@
         <w:t>useEffect</w:t>
       </w:r>
       <w:proofErr w:type="spellEnd"/>
-      <w:proofErr w:type="gramEnd"/>
       <w:r>
         <w:rPr>
           <w:sz w:val="24"/>
@@ -25060,13 +24916,7 @@
         <w:t>.</w:t>
       </w:r>
       <w:r>
-        <w:t>6</w:t>
-      </w:r>
-      <w:r>
-        <w:t xml:space="preserve"> </w:t>
-      </w:r>
-      <w:r>
-        <w:t>Tesztelés</w:t>
+        <w:t>6 Tesztelés</w:t>
       </w:r>
       <w:bookmarkEnd w:id="77"/>
     </w:p>
@@ -25109,13 +24959,7 @@
         <w:t>.</w:t>
       </w:r>
       <w:r>
-        <w:t>6</w:t>
-      </w:r>
-      <w:r>
-        <w:t xml:space="preserve">.1 </w:t>
-      </w:r>
-      <w:r>
-        <w:t>Manuális tesztelés</w:t>
+        <w:t>6.1 Manuális tesztelés</w:t>
       </w:r>
       <w:bookmarkEnd w:id="78"/>
     </w:p>
@@ -25264,16 +25108,7 @@
         <w:t>.</w:t>
       </w:r>
       <w:r>
-        <w:t>6.</w:t>
-      </w:r>
-      <w:r>
-        <w:t>2</w:t>
-      </w:r>
-      <w:r>
-        <w:t xml:space="preserve"> </w:t>
-      </w:r>
-      <w:r>
-        <w:t>Felhasználói tesztelés</w:t>
+        <w:t>6.2 Felhasználói tesztelés</w:t>
       </w:r>
       <w:bookmarkEnd w:id="79"/>
     </w:p>
@@ -25646,13 +25481,7 @@
         <w:t>.</w:t>
       </w:r>
       <w:r>
-        <w:t>1</w:t>
-      </w:r>
-      <w:r>
-        <w:t xml:space="preserve"> </w:t>
-      </w:r>
-      <w:r>
-        <w:t>Vizuális fejlesztés</w:t>
+        <w:t>1 Vizuális fejlesztés</w:t>
       </w:r>
       <w:bookmarkEnd w:id="82"/>
     </w:p>
@@ -25712,13 +25541,7 @@
         <w:t>.</w:t>
       </w:r>
       <w:r>
-        <w:t>2</w:t>
-      </w:r>
-      <w:r>
-        <w:t xml:space="preserve"> </w:t>
-      </w:r>
-      <w:r>
-        <w:t>Nyelv</w:t>
+        <w:t>2 Nyelv</w:t>
       </w:r>
       <w:bookmarkEnd w:id="83"/>
     </w:p>
@@ -25761,13 +25584,7 @@
         <w:t>.</w:t>
       </w:r>
       <w:r>
-        <w:t>3</w:t>
-      </w:r>
-      <w:r>
-        <w:t xml:space="preserve"> </w:t>
-      </w:r>
-      <w:r>
-        <w:t>Statisztikai oldal</w:t>
+        <w:t>3 Statisztikai oldal</w:t>
       </w:r>
       <w:bookmarkEnd w:id="84"/>
     </w:p>
@@ -25810,13 +25627,7 @@
         <w:t>.</w:t>
       </w:r>
       <w:r>
-        <w:t>4</w:t>
-      </w:r>
-      <w:r>
-        <w:t xml:space="preserve"> </w:t>
-      </w:r>
-      <w:r>
-        <w:t>Értékelés</w:t>
+        <w:t>4 Értékelés</w:t>
       </w:r>
       <w:bookmarkEnd w:id="85"/>
     </w:p>
@@ -25860,10 +25671,7 @@
         <w:t>.</w:t>
       </w:r>
       <w:r>
-        <w:t>5</w:t>
-      </w:r>
-      <w:r>
-        <w:t xml:space="preserve"> </w:t>
+        <w:t xml:space="preserve">5 </w:t>
       </w:r>
       <w:proofErr w:type="spellStart"/>
       <w:r>
@@ -25999,7 +25807,6 @@
           <w:szCs w:val="24"/>
         </w:rPr>
       </w:pPr>
-      <w:proofErr w:type="gramStart"/>
       <w:r>
         <w:rPr>
           <w:sz w:val="24"/>
@@ -26016,7 +25823,6 @@
         <w:t>React</w:t>
       </w:r>
       <w:proofErr w:type="spellEnd"/>
-      <w:proofErr w:type="gramEnd"/>
       <w:r>
         <w:rPr>
           <w:sz w:val="24"/>
@@ -26101,28 +25907,12 @@
           <w:szCs w:val="24"/>
         </w:rPr>
       </w:pPr>
-      <w:proofErr w:type="gramStart"/>
-      <w:r>
-        <w:rPr>
-          <w:sz w:val="24"/>
-          <w:szCs w:val="24"/>
-        </w:rPr>
-        <w:t>”</w:t>
-      </w:r>
-      <w:r>
-        <w:rPr>
-          <w:sz w:val="24"/>
-          <w:szCs w:val="24"/>
-        </w:rPr>
-        <w:t>Next.js</w:t>
-      </w:r>
-      <w:proofErr w:type="gramEnd"/>
-      <w:r>
-        <w:rPr>
-          <w:sz w:val="24"/>
-          <w:szCs w:val="24"/>
-        </w:rPr>
-        <w:t xml:space="preserve"> </w:t>
+      <w:r>
+        <w:rPr>
+          <w:sz w:val="24"/>
+          <w:szCs w:val="24"/>
+        </w:rPr>
+        <w:t xml:space="preserve">”Next.js </w:t>
       </w:r>
       <w:proofErr w:type="spellStart"/>
       <w:r>
@@ -26233,7 +26023,6 @@
           <w:szCs w:val="24"/>
         </w:rPr>
       </w:pPr>
-      <w:proofErr w:type="gramStart"/>
       <w:r>
         <w:rPr>
           <w:sz w:val="24"/>
@@ -26250,7 +26039,6 @@
         <w:t>Prisma</w:t>
       </w:r>
       <w:proofErr w:type="spellEnd"/>
-      <w:proofErr w:type="gramEnd"/>
       <w:r>
         <w:rPr>
           <w:sz w:val="24"/>
@@ -26383,7 +26171,6 @@
           <w:szCs w:val="24"/>
         </w:rPr>
       </w:pPr>
-      <w:proofErr w:type="gramStart"/>
       <w:r>
         <w:rPr>
           <w:sz w:val="24"/>
@@ -26400,7 +26187,6 @@
         <w:t>tRPC</w:t>
       </w:r>
       <w:proofErr w:type="spellEnd"/>
-      <w:proofErr w:type="gramEnd"/>
       <w:r>
         <w:rPr>
           <w:sz w:val="24"/>
@@ -26524,7 +26310,6 @@
           <w:szCs w:val="24"/>
         </w:rPr>
       </w:pPr>
-      <w:proofErr w:type="gramStart"/>
       <w:r>
         <w:rPr>
           <w:sz w:val="24"/>
@@ -26541,7 +26326,6 @@
         <w:t>NextAuth</w:t>
       </w:r>
       <w:proofErr w:type="spellEnd"/>
-      <w:proofErr w:type="gramEnd"/>
       <w:r>
         <w:rPr>
           <w:sz w:val="24"/>
@@ -26649,7 +26433,6 @@
           <w:szCs w:val="24"/>
         </w:rPr>
       </w:pPr>
-      <w:proofErr w:type="gramStart"/>
       <w:r>
         <w:rPr>
           <w:sz w:val="24"/>
@@ -26666,7 +26449,6 @@
         <w:t>TailwindCSS</w:t>
       </w:r>
       <w:proofErr w:type="spellEnd"/>
-      <w:proofErr w:type="gramEnd"/>
       <w:r>
         <w:rPr>
           <w:sz w:val="24"/>
@@ -26774,7 +26556,6 @@
           <w:szCs w:val="24"/>
         </w:rPr>
       </w:pPr>
-      <w:proofErr w:type="gramStart"/>
       <w:r>
         <w:rPr>
           <w:sz w:val="24"/>
@@ -26791,7 +26572,6 @@
         <w:t>Spotify</w:t>
       </w:r>
       <w:proofErr w:type="spellEnd"/>
-      <w:proofErr w:type="gramEnd"/>
       <w:r>
         <w:rPr>
           <w:sz w:val="24"/>
@@ -26947,7 +26727,6 @@
           <w:szCs w:val="24"/>
         </w:rPr>
       </w:pPr>
-      <w:proofErr w:type="gramStart"/>
       <w:r>
         <w:rPr>
           <w:sz w:val="24"/>
@@ -26962,7 +26741,6 @@
         </w:rPr>
         <w:t>Node.js</w:t>
       </w:r>
-      <w:proofErr w:type="gramEnd"/>
       <w:r>
         <w:rPr>
           <w:sz w:val="24"/>
@@ -27031,7 +26809,6 @@
           <w:szCs w:val="24"/>
         </w:rPr>
       </w:pPr>
-      <w:proofErr w:type="gramStart"/>
       <w:r>
         <w:rPr>
           <w:sz w:val="24"/>
@@ -27048,7 +26825,6 @@
         <w:t>npm</w:t>
       </w:r>
       <w:proofErr w:type="spellEnd"/>
-      <w:proofErr w:type="gramEnd"/>
       <w:r>
         <w:rPr>
           <w:sz w:val="24"/>
@@ -27240,7 +27016,6 @@
           <w:szCs w:val="24"/>
         </w:rPr>
       </w:pPr>
-      <w:proofErr w:type="gramStart"/>
       <w:r>
         <w:rPr>
           <w:sz w:val="24"/>
@@ -27254,15 +27029,7 @@
           <w:sz w:val="24"/>
           <w:szCs w:val="24"/>
         </w:rPr>
-        <w:t>App</w:t>
-      </w:r>
-      <w:proofErr w:type="gramEnd"/>
-      <w:r>
-        <w:rPr>
-          <w:sz w:val="24"/>
-          <w:szCs w:val="24"/>
-        </w:rPr>
-        <w:t xml:space="preserve"> </w:t>
+        <w:t xml:space="preserve">App </w:t>
       </w:r>
       <w:proofErr w:type="spellStart"/>
       <w:r>
@@ -27389,7 +27156,6 @@
           <w:szCs w:val="24"/>
         </w:rPr>
       </w:pPr>
-      <w:proofErr w:type="gramStart"/>
       <w:r>
         <w:rPr>
           <w:sz w:val="24"/>
@@ -27406,7 +27172,6 @@
         <w:t>Supabase</w:t>
       </w:r>
       <w:proofErr w:type="spellEnd"/>
-      <w:proofErr w:type="gramEnd"/>
       <w:r>
         <w:rPr>
           <w:sz w:val="24"/>
@@ -27507,7 +27272,6 @@
           <w:szCs w:val="24"/>
         </w:rPr>
       </w:pPr>
-      <w:proofErr w:type="gramStart"/>
       <w:r>
         <w:rPr>
           <w:sz w:val="24"/>
@@ -27524,7 +27288,6 @@
         <w:t>Supabase</w:t>
       </w:r>
       <w:proofErr w:type="spellEnd"/>
-      <w:proofErr w:type="gramEnd"/>
       <w:r>
         <w:rPr>
           <w:sz w:val="24"/>
@@ -27609,7 +27372,6 @@
           <w:szCs w:val="24"/>
         </w:rPr>
       </w:pPr>
-      <w:proofErr w:type="gramStart"/>
       <w:r>
         <w:rPr>
           <w:sz w:val="24"/>
@@ -27626,7 +27388,6 @@
         <w:t>Options</w:t>
       </w:r>
       <w:proofErr w:type="spellEnd"/>
-      <w:proofErr w:type="gramEnd"/>
       <w:r>
         <w:rPr>
           <w:sz w:val="24"/>
@@ -27652,7 +27413,7 @@
           <w:szCs w:val="24"/>
         </w:rPr>
       </w:pPr>
-      <w:hyperlink r:id="rId63" w:history="1">
+      <w:hyperlink r:id="rId63" w:anchor="secret" w:history="1">
         <w:r>
           <w:rPr>
             <w:rStyle w:val="Hiperhivatkozs"/>
@@ -27702,7 +27463,6 @@
           <w:szCs w:val="24"/>
         </w:rPr>
       </w:pPr>
-      <w:proofErr w:type="gramStart"/>
       <w:r>
         <w:rPr>
           <w:sz w:val="24"/>
@@ -27719,7 +27479,6 @@
         <w:t>CryptoTool</w:t>
       </w:r>
       <w:proofErr w:type="spellEnd"/>
-      <w:proofErr w:type="gramEnd"/>
       <w:r>
         <w:rPr>
           <w:sz w:val="24"/>
@@ -27795,7 +27554,6 @@
           <w:szCs w:val="24"/>
         </w:rPr>
       </w:pPr>
-      <w:proofErr w:type="gramStart"/>
       <w:r>
         <w:rPr>
           <w:sz w:val="24"/>
@@ -27808,15 +27566,7 @@
           <w:sz w:val="24"/>
           <w:szCs w:val="24"/>
         </w:rPr>
-        <w:t>GitHub</w:t>
-      </w:r>
-      <w:proofErr w:type="gramEnd"/>
-      <w:r>
-        <w:rPr>
-          <w:sz w:val="24"/>
-          <w:szCs w:val="24"/>
-        </w:rPr>
-        <w:t xml:space="preserve">: </w:t>
+        <w:t xml:space="preserve">GitHub: </w:t>
       </w:r>
       <w:proofErr w:type="spellStart"/>
       <w:r>
@@ -27950,7 +27700,6 @@
           <w:szCs w:val="24"/>
         </w:rPr>
       </w:pPr>
-      <w:proofErr w:type="gramStart"/>
       <w:r>
         <w:rPr>
           <w:sz w:val="24"/>
@@ -27967,7 +27716,6 @@
         <w:t>Adding</w:t>
       </w:r>
       <w:proofErr w:type="spellEnd"/>
-      <w:proofErr w:type="gramEnd"/>
       <w:r>
         <w:rPr>
           <w:sz w:val="24"/>
@@ -28073,15 +27821,7 @@
             <w:sz w:val="24"/>
             <w:szCs w:val="24"/>
           </w:rPr>
-          <w:t>https://docs.github.com/en/get-started/importing-your-projects-to-github/importing-source-code-to-github/adding-locally-hosted-code-to-githu</w:t>
-        </w:r>
-        <w:r>
-          <w:rPr>
-            <w:rStyle w:val="Hiperhivatkozs"/>
-            <w:sz w:val="24"/>
-            <w:szCs w:val="24"/>
-          </w:rPr>
-          <w:t>b</w:t>
+          <w:t>https://docs.github.com/en/get-started/importing-your-projects-to-github/importing-source-code-to-github/adding-locally-hosted-code-to-github</w:t>
         </w:r>
       </w:hyperlink>
     </w:p>
@@ -28124,7 +27864,6 @@
           <w:szCs w:val="24"/>
         </w:rPr>
       </w:pPr>
-      <w:proofErr w:type="gramStart"/>
       <w:r>
         <w:rPr>
           <w:sz w:val="24"/>
@@ -28141,7 +27880,6 @@
         <w:t>Deploy</w:t>
       </w:r>
       <w:proofErr w:type="spellEnd"/>
-      <w:proofErr w:type="gramEnd"/>
       <w:r>
         <w:rPr>
           <w:sz w:val="24"/>
@@ -28297,7 +28035,6 @@
           <w:szCs w:val="24"/>
         </w:rPr>
       </w:pPr>
-      <w:proofErr w:type="gramStart"/>
       <w:r>
         <w:rPr>
           <w:sz w:val="24"/>
@@ -28314,7 +28051,6 @@
         <w:t>Folder</w:t>
       </w:r>
       <w:proofErr w:type="spellEnd"/>
-      <w:proofErr w:type="gramEnd"/>
       <w:r>
         <w:rPr>
           <w:sz w:val="24"/>
@@ -28422,7 +28158,6 @@
           <w:szCs w:val="24"/>
         </w:rPr>
       </w:pPr>
-      <w:proofErr w:type="gramStart"/>
       <w:r>
         <w:rPr>
           <w:sz w:val="24"/>
@@ -28439,7 +28174,6 @@
         <w:t>Recoil</w:t>
       </w:r>
       <w:proofErr w:type="spellEnd"/>
-      <w:proofErr w:type="gramEnd"/>
       <w:r>
         <w:rPr>
           <w:sz w:val="24"/>

</xml_diff>